<commit_message>
Enhancements and bugfixes related to new GUI
</commit_message>
<xml_diff>
--- a/Doc/PocketFT8Revisited.docx
+++ b/Doc/PocketFT8Revisited.docx
@@ -105,36 +105,53 @@
       <w:r>
         <w:rPr>
           <w:rStyle w:val="FootnoteReference"/>
-          <w:rFonts w:eastAsia="Symbol" w:cs="Symbol" w:ascii="Symbol" w:hAnsi="Symbol"/>
+        </w:rPr>
+        <w:footnoteReference w:customMarkFollows="1" w:id="2"/>
+        <w:t></w:t>
+      </w:r>
+    </w:p>
+    <w:p>
+      <w:pPr>
+        <w:pStyle w:val="Normal"/>
+        <w:spacing w:before="20" w:after="0"/>
+        <w:ind w:firstLine="202"/>
+        <w:jc w:val="both"/>
+        <w:rPr>
+          <w:b/>
+          <w:color w:val="000000"/>
           <w:sz w:val="18"/>
           <w:szCs w:val="18"/>
         </w:rPr>
-        <w:footnoteReference w:customMarkFollows="1" w:id="2"/>
-        <w:t></w:t>
-      </w:r>
-    </w:p>
-    <w:p>
-      <w:pPr>
-        <w:pStyle w:val="Normal"/>
-        <w:spacing w:before="20" w:after="0"/>
-        <w:ind w:firstLine="202"/>
-        <w:jc w:val="both"/>
+      </w:pPr>
+      <w:r>
         <w:rPr>
           <w:b/>
+          <w:i/>
           <w:color w:val="000000"/>
           <w:sz w:val="18"/>
           <w:szCs w:val="18"/>
         </w:rPr>
-      </w:pPr>
+        <w:t>Abstract</w:t>
+      </w:r>
+      <w:r>
+        <w:rPr>
+          <w:b/>
+          <w:color w:val="000000"/>
+          <w:sz w:val="18"/>
+          <w:szCs w:val="18"/>
+        </w:rPr>
+        <w:t>—</w:t>
+      </w:r>
       <w:r>
         <w:rPr>
           <w:b/>
           <w:i/>
+          <w:iCs/>
           <w:color w:val="000000"/>
           <w:sz w:val="18"/>
           <w:szCs w:val="18"/>
         </w:rPr>
-        <w:t>Abstract</w:t>
+        <w:t>Pocket FT8 Revisited</w:t>
       </w:r>
       <w:r>
         <w:rPr>
@@ -143,7 +160,25 @@
           <w:sz w:val="18"/>
           <w:szCs w:val="18"/>
         </w:rPr>
-        <w:t>—Pocket FT8 Revisited is a derivative of Charles Hill’s (W5BAA) Pocket FT8 Transceiver.  This document describes how to operate the little rig plus a few hints for modifying it in your own application.</w:t>
+        <w:t xml:space="preserve"> is a derivative of Charles Hill’s (W5BAA) Pocket FT8 Transceiver.  This document describes how to operate the little rig plus a few hints for modifying it </w:t>
+      </w:r>
+      <w:r>
+        <w:rPr>
+          <w:b/>
+          <w:color w:val="000000"/>
+          <w:sz w:val="18"/>
+          <w:szCs w:val="18"/>
+        </w:rPr>
+        <w:t>for</w:t>
+      </w:r>
+      <w:r>
+        <w:rPr>
+          <w:b/>
+          <w:color w:val="000000"/>
+          <w:sz w:val="18"/>
+          <w:szCs w:val="18"/>
+        </w:rPr>
+        <w:t xml:space="preserve"> your own application.</w:t>
       </w:r>
     </w:p>
     <w:p>
@@ -225,31 +260,21 @@
         <w:rPr>
           <w:color w:val="000000"/>
         </w:rPr>
-        <w:t xml:space="preserve"> Pocket FT8 Revisited is a </w:t>
-      </w:r>
-      <w:r>
-        <w:rPr>
-          <w:color w:val="000000"/>
-        </w:rPr>
-        <w:t xml:space="preserve">self-contained, </w:t>
-      </w:r>
-      <w:r>
-        <w:rPr>
-          <w:color w:val="000000"/>
-        </w:rPr>
-        <w:t xml:space="preserve">single-band, </w:t>
-      </w:r>
-      <w:r>
-        <w:rPr>
-          <w:color w:val="000000"/>
-        </w:rPr>
-        <w:t xml:space="preserve">FT8 </w:t>
-      </w:r>
-      <w:r>
-        <w:rPr>
-          <w:color w:val="000000"/>
-        </w:rPr>
-        <w:t>amateur radio transceiver.  Features include:</w:t>
+        <w:t xml:space="preserve"> </w:t>
+      </w:r>
+      <w:r>
+        <w:rPr>
+          <w:i/>
+          <w:iCs/>
+          <w:color w:val="000000"/>
+        </w:rPr>
+        <w:t>Pocket FT8 Revisited</w:t>
+      </w:r>
+      <w:r>
+        <w:rPr>
+          <w:color w:val="000000"/>
+        </w:rPr>
+        <w:t xml:space="preserve"> is a self-contained, single-band, FT8 amateur radio transceiver.  Features include:</w:t>
       </w:r>
     </w:p>
     <w:p>
@@ -316,11 +341,7 @@
       </w:pPr>
       <w:r>
         <w:rPr/>
-        <w:t xml:space="preserve">FT8 modulation </w:t>
-      </w:r>
-      <w:r>
-        <w:rPr/>
-        <w:t>(only)</w:t>
+        <w:t>FT8 modulation (only)</w:t>
       </w:r>
     </w:p>
     <w:p>
@@ -388,7 +409,15 @@
       </w:pPr>
       <w:r>
         <w:rPr/>
-        <w:t>Auto-logging to SD ADIF file</w:t>
+        <w:t xml:space="preserve">Auto-logging to </w:t>
+      </w:r>
+      <w:r>
+        <w:rPr/>
+        <w:t xml:space="preserve">an </w:t>
+      </w:r>
+      <w:r>
+        <w:rPr/>
+        <w:t>SD ADIF file</w:t>
       </w:r>
     </w:p>
     <w:p>
@@ -426,7 +455,15 @@
       </w:r>
       <w:r>
         <w:rPr/>
-        <w:t xml:space="preserve">RoboOp” sequenced QSO </w:t>
+        <w:t xml:space="preserve">RoboOp” sequenced </w:t>
+      </w:r>
+      <w:r>
+        <w:rPr/>
+        <w:t xml:space="preserve">FT8 </w:t>
+      </w:r>
+      <w:r>
+        <w:rPr/>
+        <w:t xml:space="preserve">QSO </w:t>
       </w:r>
     </w:p>
     <w:p>
@@ -508,19 +545,19 @@
         <w:rPr>
           <w:color w:val="000000"/>
         </w:rPr>
-        <w:t xml:space="preserve">To use this radio, you will need an SD card, suitable antenna, feed-line, 5 V </w:t>
-      </w:r>
-      <w:r>
-        <w:rPr>
-          <w:color w:val="000000"/>
-        </w:rPr>
-        <w:t xml:space="preserve">USB </w:t>
-      </w:r>
-      <w:r>
-        <w:rPr>
-          <w:color w:val="000000"/>
-        </w:rPr>
-        <w:t xml:space="preserve">power brick, and USB power cable. You may prefer to use a stylus with the resistive touchscreen.  No computer, tablet or phone are required to make contacts. </w:t>
+        <w:t xml:space="preserve">To use this radio, you will need an SD card, suitable antenna, feed-line, 5V power brick and </w:t>
+      </w:r>
+      <w:r>
+        <w:rPr>
+          <w:color w:val="000000"/>
+        </w:rPr>
+        <w:t>USB</w:t>
+      </w:r>
+      <w:r>
+        <w:rPr>
+          <w:color w:val="000000"/>
+        </w:rPr>
+        <w:t xml:space="preserve"> cable. You may prefer to use a stylus with the resistive touchscreen.  No computer, tablet or phone are required to make contacts. </w:t>
       </w:r>
     </w:p>
     <w:p>
@@ -538,19 +575,31 @@
         <w:rPr>
           <w:color w:val="000000"/>
         </w:rPr>
-        <w:t xml:space="preserve">The Pocket FT8 Revisited is </w:t>
-      </w:r>
-      <w:r>
-        <w:rPr>
-          <w:color w:val="000000"/>
-        </w:rPr>
-        <w:t xml:space="preserve">a homebrew project, </w:t>
-      </w:r>
-      <w:r>
-        <w:rPr>
-          <w:color w:val="000000"/>
-        </w:rPr>
-        <w:t>not a kit.  If you’re looking for a Heathkit-like experience, consider one of the products from QRP Labs or the DXFT8.  On the other hand, this rig, both the hardware and the firmware, are fully open source.  You can use or improve the KiCad schematics and board design, or the PlatformIO firmware and tests with few restrictions beyond your project must too remain open source.  That said, I sometimes have a limited supply of extra boards.</w:t>
+        <w:t>The Pocket FT8 Revisited is a homebrew project, not a kit.  If you’re looking for a Heathkit-like experience, consider one of the products from QRP Labs or the DXFT8.  On the other hand, this rig’</w:t>
+      </w:r>
+      <w:r>
+        <w:rPr>
+          <w:color w:val="000000"/>
+        </w:rPr>
+        <w:t>s</w:t>
+      </w:r>
+      <w:r>
+        <w:rPr>
+          <w:color w:val="000000"/>
+        </w:rPr>
+        <w:t xml:space="preserve"> hardware and the firmware are fully open source.  You can use or improve the KiCad schematics and board design, or the PlatformIO firmware and </w:t>
+      </w:r>
+      <w:r>
+        <w:rPr>
+          <w:color w:val="000000"/>
+        </w:rPr>
+        <w:t xml:space="preserve">the </w:t>
+      </w:r>
+      <w:r>
+        <w:rPr>
+          <w:color w:val="000000"/>
+        </w:rPr>
+        <w:t>tests with few restrictions.</w:t>
       </w:r>
     </w:p>
     <w:p>
@@ -577,67 +626,19 @@
         <w:rPr>
           <w:color w:val="000000"/>
         </w:rPr>
-        <w:t xml:space="preserve">The user interface (UI) </w:t>
-      </w:r>
-      <w:r>
-        <w:rPr>
-          <w:color w:val="000000"/>
-        </w:rPr>
-        <w:t>displays</w:t>
-      </w:r>
-      <w:r>
-        <w:rPr>
-          <w:color w:val="000000"/>
-        </w:rPr>
-        <w:t xml:space="preserve"> five panels and a row of menu buttons.  The upper-left panel provides a waterfall display of received signal strengths, and is used to change the FT8 offset frequency.  The upper-right panel reports the station’s status including the current date and time, four character Maidenhead grid square locator, callsign, carrier frequency, and the rig’s current activity (e.g. RECEIVE, TUNE, TRANSMIT…).  The middle-left panel reports the first 6 messages decoded during the previous FT8 interval.  The middle-right panel </w:t>
-      </w:r>
-      <w:r>
-        <w:rPr>
-          <w:color w:val="000000"/>
-        </w:rPr>
-        <w:t>displays</w:t>
-      </w:r>
-      <w:r>
-        <w:rPr>
-          <w:color w:val="000000"/>
-        </w:rPr>
-        <w:t xml:space="preserve"> </w:t>
-      </w:r>
-      <w:r>
-        <w:rPr>
-          <w:color w:val="000000"/>
-        </w:rPr>
-        <w:t xml:space="preserve">this station’s QSO </w:t>
-      </w:r>
-      <w:r>
-        <w:rPr>
-          <w:color w:val="000000"/>
-        </w:rPr>
-        <w:t xml:space="preserve">messages. The lower panel displays error </w:t>
-      </w:r>
-      <w:r>
-        <w:rPr>
-          <w:color w:val="000000"/>
-        </w:rPr>
-        <w:t xml:space="preserve">messages </w:t>
-      </w:r>
-      <w:r>
-        <w:rPr>
-          <w:color w:val="000000"/>
-        </w:rPr>
-        <w:t xml:space="preserve">and informative messages about the </w:t>
-      </w:r>
-      <w:r>
-        <w:rPr>
-          <w:color w:val="000000"/>
-        </w:rPr>
-        <w:t>little rig’s</w:t>
-      </w:r>
-      <w:r>
-        <w:rPr>
-          <w:color w:val="000000"/>
-        </w:rPr>
-        <w:t xml:space="preserve"> activities.   </w:t>
+        <w:t xml:space="preserve">The user interface (UI) displays five panels and a row of menu buttons.  The upper-left panel provides a waterfall display of received signal strengths, and is used to change the FT8 offset frequency.  The upper-right panel reports the station’s status including the current date and time, four character Maidenhead grid square locator, callsign, carrier frequency, and the rig’s current activity (e.g. RECEIVE, TUNE, TRANSMIT…).  The middle-left panel reports the first 6 messages decoded during the previous FT8 interval.  The middle-right panel displays this station’s messages. The </w:t>
+      </w:r>
+      <w:r>
+        <w:rPr>
+          <w:color w:val="000000"/>
+        </w:rPr>
+        <w:t>bottom</w:t>
+      </w:r>
+      <w:r>
+        <w:rPr>
+          <w:color w:val="000000"/>
+        </w:rPr>
+        <w:t xml:space="preserve"> panel displays error messages and informative messages about the little rig’s activities.   </w:t>
       </w:r>
     </w:p>
     <w:p>
@@ -710,19 +711,7 @@
       </w:r>
       <w:r>
         <w:rPr/>
-        <w:t xml:space="preserve"> Pocket FT8 Revisited’</w:t>
-      </w:r>
-      <w:r>
-        <w:rPr/>
-        <w:t>s</w:t>
-      </w:r>
-      <w:r>
-        <w:rPr/>
-        <w:t xml:space="preserve"> </w:t>
-      </w:r>
-      <w:r>
-        <w:rPr/>
-        <w:t>User Interface</w:t>
+        <w:t xml:space="preserve"> Pocket FT8 Revisited’s User Interface</w:t>
       </w:r>
     </w:p>
     <w:p>
@@ -740,31 +729,7 @@
         <w:rPr>
           <w:color w:val="000000"/>
         </w:rPr>
-        <w:t xml:space="preserve">The menu buttons appear in a bottom row and </w:t>
-      </w:r>
-      <w:r>
-        <w:rPr>
-          <w:color w:val="000000"/>
-        </w:rPr>
-        <w:t xml:space="preserve">these </w:t>
-      </w:r>
-      <w:r>
-        <w:rPr>
-          <w:color w:val="000000"/>
-        </w:rPr>
-        <w:t xml:space="preserve">control  the functions of </w:t>
-      </w:r>
-      <w:r>
-        <w:rPr>
-          <w:color w:val="000000"/>
-        </w:rPr>
-        <w:t>the</w:t>
-      </w:r>
-      <w:r>
-        <w:rPr>
-          <w:color w:val="000000"/>
-        </w:rPr>
-        <w:t xml:space="preserve"> FT8 rig.</w:t>
+        <w:t>The menu buttons appear in a bottom row and these control  the functions of the FT8 rig.</w:t>
       </w:r>
     </w:p>
     <w:p>
@@ -815,31 +780,19 @@
         <w:rPr>
           <w:color w:val="000000"/>
         </w:rPr>
-        <w:t xml:space="preserve">The waterfall provides an interactive display of FT8 activity.  Brighter pixels indicate stronger signals while darker pixels reflect weaker signals.  The vertical red line indicates your chosen transmitter offset frequency (from the carrier), and can be adjusted by touching the panel.  You may wish to choose an offset in a quiet region of the band so your QRPP </w:t>
-      </w:r>
-      <w:r>
-        <w:rPr>
-          <w:color w:val="000000"/>
-        </w:rPr>
-        <w:t>signals</w:t>
-      </w:r>
-      <w:r>
-        <w:rPr>
-          <w:color w:val="000000"/>
-        </w:rPr>
-        <w:t xml:space="preserve"> will not be buried beneath those of </w:t>
-      </w:r>
-      <w:r>
-        <w:rPr>
-          <w:color w:val="000000"/>
-        </w:rPr>
-        <w:t xml:space="preserve">QRO </w:t>
-      </w:r>
-      <w:r>
-        <w:rPr>
-          <w:color w:val="000000"/>
-        </w:rPr>
-        <w:t xml:space="preserve"> stations.</w:t>
+        <w:t xml:space="preserve">The waterfall provides an interactive display of FT8 activity.  Brighter pixels indicate stronger signals while darker pixels reflect weaker signals.  The vertical red line indicates your chosen transmitter offset frequency (from the carrier), and can be adjusted by touching the panel.  You may wish to choose an offset in a quiet region of the band so your QRPP signals will not be buried beneath those of </w:t>
+      </w:r>
+      <w:r>
+        <w:rPr>
+          <w:color w:val="000000"/>
+        </w:rPr>
+        <w:t xml:space="preserve">the </w:t>
+      </w:r>
+      <w:r>
+        <w:rPr>
+          <w:color w:val="000000"/>
+        </w:rPr>
+        <w:t>QRO  stations.</w:t>
       </w:r>
     </w:p>
     <w:p>
@@ -908,25 +861,43 @@
         <w:rPr>
           <w:color w:val="000000"/>
         </w:rPr>
-        <w:t xml:space="preserve">Note that the GPS, while highly desirable, is optional.  The rig will “make the best of it” when a GPS fix cannot be obtained.  In particular, if a GPS fix has been previously obtained </w:t>
-      </w:r>
-      <w:r>
-        <w:rPr>
-          <w:color w:val="000000"/>
-        </w:rPr>
-        <w:t>since the firmware was loaded into the MCU</w:t>
-      </w:r>
-      <w:r>
-        <w:rPr>
-          <w:color w:val="000000"/>
-        </w:rPr>
-        <w:t xml:space="preserve">, the previously disciplined, battery-backed RTC will likely be reasonably accurate.  </w:t>
-      </w:r>
-      <w:r>
-        <w:rPr>
-          <w:color w:val="000000"/>
-        </w:rPr>
-        <w:t>Keep in mind that Teensy resets the clock to your computer’s local time when you load new firmware into the MCU.</w:t>
+        <w:t xml:space="preserve">Note that the GPS, while highly desirable, is optional.  The rig will “make the best of it” when a GPS fix cannot be obtained.  In particular, if a GPS fix </w:t>
+      </w:r>
+      <w:r>
+        <w:rPr>
+          <w:color w:val="000000"/>
+        </w:rPr>
+        <w:t>was</w:t>
+      </w:r>
+      <w:r>
+        <w:rPr>
+          <w:color w:val="000000"/>
+        </w:rPr>
+        <w:t xml:space="preserve"> previously obtained </w:t>
+      </w:r>
+      <w:r>
+        <w:rPr>
+          <w:color w:val="000000"/>
+        </w:rPr>
+        <w:t>after</w:t>
+      </w:r>
+      <w:r>
+        <w:rPr>
+          <w:color w:val="000000"/>
+        </w:rPr>
+        <w:t xml:space="preserve"> the firmware was loaded into the MCU, the battery-backed RTC will likely be reasonably accurate.  Keep in mind that Teensy resets the clock</w:t>
+      </w:r>
+      <w:r>
+        <w:rPr>
+          <w:color w:val="000000"/>
+        </w:rPr>
+        <w:t>s</w:t>
+      </w:r>
+      <w:r>
+        <w:rPr>
+          <w:color w:val="000000"/>
+        </w:rPr>
+        <w:t xml:space="preserve"> to your computer’s local time when you load new firmware into the MCU.</w:t>
       </w:r>
     </w:p>
     <w:p>
@@ -981,56 +952,21 @@
           <w:color w:val="000000"/>
           <w:spacing w:val="-4"/>
         </w:rPr>
-        <w:t xml:space="preserve">The receiver displays its decoded messages in the middle-left panel.  Due to the constrained screen space and </w:t>
+        <w:t xml:space="preserve">The receiver displays its decoded messages in the middle-left panel.  Due to constrained screen space and a conflicting desire to report as much as possible about each signal, the display differs from the familiar.  The Received Signal Level (RSL) appears as S1-S9 rather than the FT8 decibel convention in order to fit the signal report into two characters rather than three.  The MCU firmware refreshes the list of received messages following each FT8 time </w:t>
       </w:r>
       <w:r>
         <w:rPr>
           <w:color w:val="000000"/>
           <w:spacing w:val="-4"/>
         </w:rPr>
-        <w:t>a</w:t>
+        <w:t>slot</w:t>
       </w:r>
       <w:r>
         <w:rPr>
           <w:color w:val="000000"/>
           <w:spacing w:val="-4"/>
         </w:rPr>
-        <w:t xml:space="preserve"> conflicting desire to report as much as possible about each signal, the display differs from the familiar.  The Received Signal Level (RSL) appears as S1-</w:t>
-      </w:r>
-      <w:r>
-        <w:rPr>
-          <w:color w:val="000000"/>
-          <w:spacing w:val="-4"/>
-        </w:rPr>
-        <w:t>S9</w:t>
-      </w:r>
-      <w:r>
-        <w:rPr>
-          <w:color w:val="000000"/>
-          <w:spacing w:val="-4"/>
-        </w:rPr>
-        <w:t xml:space="preserve"> rather than the FT8 decibel convention in order to fit the signal report into two characters rather than three.  Th</w:t>
-      </w:r>
-      <w:r>
-        <w:rPr>
-          <w:color w:val="000000"/>
-          <w:spacing w:val="-4"/>
-        </w:rPr>
-        <w:t>e MCU firmware refreshes the list of received messages</w:t>
-      </w:r>
-      <w:r>
-        <w:rPr>
-          <w:color w:val="000000"/>
-          <w:spacing w:val="-4"/>
-        </w:rPr>
-        <w:t xml:space="preserve"> following each FT8 time interval.  </w:t>
-      </w:r>
-      <w:r>
-        <w:rPr>
-          <w:color w:val="000000"/>
-          <w:spacing w:val="-4"/>
-        </w:rPr>
-        <w:t>What you see is always the most recent.</w:t>
+        <w:t>.  What you see is always the most recent.</w:t>
       </w:r>
     </w:p>
     <w:p>
@@ -1049,35 +985,7 @@
           <w:color w:val="000000"/>
           <w:spacing w:val="-4"/>
         </w:rPr>
-        <w:t>C</w:t>
-      </w:r>
-      <w:r>
-        <w:rPr>
-          <w:color w:val="000000"/>
-          <w:spacing w:val="-4"/>
-        </w:rPr>
-        <w:t xml:space="preserve">licking on a received message, e.g. a CQ, instructs RoboOp to engage the remote station in a QSO by transmitting </w:t>
-      </w:r>
-      <w:r>
-        <w:rPr>
-          <w:color w:val="000000"/>
-          <w:spacing w:val="-4"/>
-        </w:rPr>
-        <w:t>a call</w:t>
-      </w:r>
-      <w:r>
-        <w:rPr>
-          <w:color w:val="000000"/>
-          <w:spacing w:val="-4"/>
-        </w:rPr>
-        <w:t xml:space="preserve"> in the next available FT8 timeslot </w:t>
-      </w:r>
-      <w:r>
-        <w:rPr>
-          <w:color w:val="000000"/>
-          <w:spacing w:val="-4"/>
-        </w:rPr>
-        <w:t>(this is explained in more detail in the FT8 Essentials section below).</w:t>
+        <w:t>Clicking on a received message, e.g. a CQ, instructs RoboOp to engage the remote station in a QSO by transmitting a call in the next available FT8 time slot (this is explained in more detail in the FT8 Essentials section below).</w:t>
       </w:r>
     </w:p>
     <w:p>
@@ -1128,56 +1036,14 @@
           <w:color w:val="000000"/>
           <w:spacing w:val="-4"/>
         </w:rPr>
-        <w:t xml:space="preserve">Signals </w:t>
+        <w:t xml:space="preserve">Signals received by and transmitted from the local station appear in the Station Messages panel.  These messages scroll so  the oldest message always appears at the top.  Most messages appear in white text, but repeated messages appear in yellow rather than in multiple lines.  </w:t>
       </w:r>
       <w:r>
         <w:rPr>
           <w:color w:val="000000"/>
           <w:spacing w:val="-4"/>
         </w:rPr>
-        <w:t>received by and transmitted from the local station appear in the Station Messages panel.</w:t>
-      </w:r>
-      <w:r>
-        <w:rPr>
-          <w:color w:val="000000"/>
-          <w:spacing w:val="-4"/>
-        </w:rPr>
-        <w:t xml:space="preserve">  These messages scroll </w:t>
-      </w:r>
-      <w:r>
-        <w:rPr>
-          <w:color w:val="000000"/>
-          <w:spacing w:val="-4"/>
-        </w:rPr>
-        <w:t>so</w:t>
-      </w:r>
-      <w:r>
-        <w:rPr>
-          <w:color w:val="000000"/>
-          <w:spacing w:val="-4"/>
-        </w:rPr>
-        <w:t xml:space="preserve">  the oldest message always appears at the top.  Most messages appear in white text, but repeated </w:t>
-      </w:r>
-      <w:r>
-        <w:rPr>
-          <w:color w:val="000000"/>
-          <w:spacing w:val="-4"/>
-        </w:rPr>
-        <w:t>messages</w:t>
-      </w:r>
-      <w:r>
-        <w:rPr>
-          <w:color w:val="000000"/>
-          <w:spacing w:val="-4"/>
-        </w:rPr>
-        <w:t xml:space="preserve"> appear in yellow </w:t>
-      </w:r>
-      <w:r>
-        <w:rPr>
-          <w:color w:val="000000"/>
-          <w:spacing w:val="-4"/>
-        </w:rPr>
-        <w:t>rather than in multiple lines.  The oldest message eventually times-out and scrolls off the panel.</w:t>
+        <w:t>Repeated, unsuccessful attempts to contact a station eventually timeout, and the final attempt appears in red.  Old messages eventually scroll off the panel.</w:t>
       </w:r>
     </w:p>
     <w:p>
@@ -1217,7 +1083,21 @@
           <w:color w:val="000000"/>
           <w:spacing w:val="-4"/>
         </w:rPr>
-        <w:t>The Application Messages panel displays error and informative messages about the rigs activities.  Most are self-explanatory, but a few deserve further explanation:</w:t>
+        <w:t xml:space="preserve">The Application Messages panel displays error and informative messages about the rig’s activities.  Most are self-explanatory, but a few deserve further </w:t>
+      </w:r>
+      <w:r>
+        <w:rPr>
+          <w:color w:val="000000"/>
+          <w:spacing w:val="-4"/>
+        </w:rPr>
+        <w:t>attention</w:t>
+      </w:r>
+      <w:r>
+        <w:rPr>
+          <w:color w:val="000000"/>
+          <w:spacing w:val="-4"/>
+        </w:rPr>
+        <w:t>:</w:t>
       </w:r>
     </w:p>
     <w:p>
@@ -1229,7 +1109,7 @@
           <w:numId w:val="5"/>
         </w:numPr>
         <w:spacing w:lineRule="auto" w:line="252"/>
-        <w:ind w:left="360"/>
+        <w:ind w:hanging="360" w:left="360"/>
         <w:jc w:val="both"/>
         <w:rPr/>
       </w:pPr>
@@ -1238,21 +1118,49 @@
           <w:sz w:val="16"/>
           <w:szCs w:val="16"/>
         </w:rPr>
-        <w:t>FATAL:  You *must* copy AudioStream6400.h to .../teensy/hardware/avr/1.59.0/cores/teensy4/AudioStream.h:  Th</w:t>
+        <w:t xml:space="preserve">FATAL:  You *must* copy AudioStream6400.h to </w:t>
+      </w:r>
+      <w:r>
+        <w:rPr>
+          <w:rFonts w:ascii="Times New Roman" w:hAnsi="Times New Roman"/>
+          <w:i/>
+          <w:iCs/>
+          <w:sz w:val="14"/>
+          <w:szCs w:val="14"/>
+        </w:rPr>
+        <w:t>.../teensy/hardware/avr/1.59.0/cores/teensy4/AudioStream.h</w:t>
       </w:r>
       <w:r>
         <w:rPr>
           <w:sz w:val="16"/>
           <w:szCs w:val="16"/>
         </w:rPr>
-        <w:t>is occurs when</w:t>
-      </w:r>
-      <w:r>
-        <w:rPr>
+        <w:t xml:space="preserve">:  This occurs when firmware has been rebuilt with the wrong version of Teensy’s AudioStream.h header file.  You’ll find the correct version in the Extras folder named, AudioStream6400.h, and this must be renamed and copied into the </w:t>
+      </w:r>
+      <w:r>
+        <w:rPr>
+          <w:rFonts w:ascii="Courier New" w:hAnsi="Courier New"/>
           <w:sz w:val="16"/>
           <w:szCs w:val="16"/>
         </w:rPr>
-        <w:t xml:space="preserve"> firmware has been rebuilt with the wrong version of Teensy’s AudioStream.h header file.  You’ll find the correct version in the Extras folder named, AudioStream6400.h, and this must be renamed and copied into the ...cores/teensy4 folder before the rebuilding the firmware.</w:t>
+        <w:t>.</w:t>
+      </w:r>
+      <w:r>
+        <w:rPr>
+          <w:rFonts w:ascii="Times New Roman" w:hAnsi="Times New Roman"/>
+          <w:i/>
+          <w:iCs/>
+          <w:sz w:val="16"/>
+          <w:szCs w:val="16"/>
+        </w:rPr>
+        <w:t>..cores/teensy4</w:t>
+      </w:r>
+      <w:r>
+        <w:rPr>
+          <w:sz w:val="16"/>
+          <w:szCs w:val="16"/>
+        </w:rPr>
+        <w:t xml:space="preserve"> folder before the rebuilding the firmware.</w:t>
       </w:r>
     </w:p>
     <w:p>
@@ -1264,7 +1172,7 @@
           <w:numId w:val="5"/>
         </w:numPr>
         <w:spacing w:lineRule="auto" w:line="252"/>
-        <w:ind w:left="360"/>
+        <w:ind w:hanging="360" w:left="360"/>
         <w:jc w:val="both"/>
         <w:rPr>
           <w:sz w:val="16"/>
@@ -1276,49 +1184,22 @@
           <w:sz w:val="16"/>
           <w:szCs w:val="16"/>
         </w:rPr>
-        <w:t xml:space="preserve">ERROR:  Unable to access SD card:  The SD storage disk containing your config.json file (and space for the ADIF log) is not accessible in the Teensy SD slot.  </w:t>
-      </w:r>
-      <w:r>
-        <w:rPr>
+        <w:t xml:space="preserve">ERROR:  Unable to access SD card:  The SD storage disk containing your </w:t>
+      </w:r>
+      <w:r>
+        <w:rPr>
+          <w:rFonts w:ascii="Courier New" w:hAnsi="Courier New"/>
           <w:sz w:val="16"/>
           <w:szCs w:val="16"/>
         </w:rPr>
-        <w:t xml:space="preserve">Insert your SD card in the Teensy slot, not </w:t>
+        <w:t>CONFIG.JSON</w:t>
       </w:r>
       <w:r>
         <w:rPr>
           <w:sz w:val="16"/>
           <w:szCs w:val="16"/>
         </w:rPr>
-        <w:t xml:space="preserve">the Adafruit display board’s socket.  The rig </w:t>
-      </w:r>
-      <w:r>
-        <w:rPr>
-          <w:sz w:val="16"/>
-          <w:szCs w:val="16"/>
-        </w:rPr>
-        <w:t>will continue</w:t>
-      </w:r>
-      <w:r>
-        <w:rPr>
-          <w:sz w:val="16"/>
-          <w:szCs w:val="16"/>
-        </w:rPr>
-        <w:t xml:space="preserve"> to boot up but many features are inoperable </w:t>
-      </w:r>
-      <w:r>
-        <w:rPr>
-          <w:sz w:val="16"/>
-          <w:szCs w:val="16"/>
-        </w:rPr>
-        <w:t>without your</w:t>
-      </w:r>
-      <w:r>
-        <w:rPr>
-          <w:sz w:val="16"/>
-          <w:szCs w:val="16"/>
-        </w:rPr>
-        <w:t xml:space="preserve"> station’s callsign.</w:t>
+        <w:t xml:space="preserve"> file (and space for the ADIF log) is not accessible in the Teensy SD slot.  Insert your SD card in the Teensy slot, not the Adafruit display board’s socket.  The rig will continue to boot up but many features are inoperable without your station’s callsign.</w:t>
       </w:r>
     </w:p>
     <w:p>
@@ -1361,49 +1242,7 @@
           <w:color w:val="000000"/>
           <w:spacing w:val="-4"/>
         </w:rPr>
-        <w:t xml:space="preserve">CQ:  Pressing the CQ button instructs the rig to begin calling CQ in the next available FT8 timeslot.  If a response is received, RoboOp attempts to engage the responder in a sequenced FT8 QSO, and </w:t>
-      </w:r>
-      <w:r>
-        <w:rPr>
-          <w:color w:val="000000"/>
-          <w:spacing w:val="-4"/>
-        </w:rPr>
-        <w:t>resumes</w:t>
-      </w:r>
-      <w:r>
-        <w:rPr>
-          <w:color w:val="000000"/>
-          <w:spacing w:val="-4"/>
-        </w:rPr>
-        <w:t xml:space="preserve"> listening when the QSO completes.  If nothing is heard, the rig repeats the CQ message until </w:t>
-      </w:r>
-      <w:r>
-        <w:rPr>
-          <w:color w:val="000000"/>
-          <w:spacing w:val="-4"/>
-        </w:rPr>
-        <w:t>RoboOp</w:t>
-      </w:r>
-      <w:r>
-        <w:rPr>
-          <w:color w:val="000000"/>
-          <w:spacing w:val="-4"/>
-        </w:rPr>
-        <w:t xml:space="preserve"> times-out.  Pressing the CQ button while the rig is already transmitting CQs terminates CQ </w:t>
-      </w:r>
-      <w:r>
-        <w:rPr>
-          <w:color w:val="000000"/>
-          <w:spacing w:val="-4"/>
-        </w:rPr>
-        <w:t>activity</w:t>
-      </w:r>
-      <w:r>
-        <w:rPr>
-          <w:color w:val="000000"/>
-          <w:spacing w:val="-4"/>
-        </w:rPr>
-        <w:t xml:space="preserve">.  </w:t>
+        <w:t xml:space="preserve">CQ:  Pressing the CQ button instructs the rig to begin calling CQ in the next available FT8 timeslot.  If a response is received, RoboOp attempts to engage the responder in a sequenced FT8 QSO, and resumes listening when the QSO completes.  If nothing is heard, the rig repeats the CQ message until RoboOp times-out.  Pressing the CQ button while the rig is already transmitting CQs terminates CQ activity.  </w:t>
       </w:r>
     </w:p>
     <w:p>
@@ -1447,49 +1286,7 @@
           <w:color w:val="000000"/>
           <w:spacing w:val="-4"/>
         </w:rPr>
-        <w:t xml:space="preserve">TU:  </w:t>
-      </w:r>
-      <w:r>
-        <w:rPr>
-          <w:color w:val="000000"/>
-          <w:spacing w:val="-4"/>
-        </w:rPr>
-        <w:t>Output a steady carrier for antenna tuning</w:t>
-      </w:r>
-      <w:r>
-        <w:rPr>
-          <w:color w:val="000000"/>
-          <w:spacing w:val="-4"/>
-        </w:rPr>
-        <w:t xml:space="preserve">.  Pressing the TU button during a tuning activity </w:t>
-      </w:r>
-      <w:r>
-        <w:rPr>
-          <w:color w:val="000000"/>
-          <w:spacing w:val="-4"/>
-        </w:rPr>
-        <w:t>cancels</w:t>
-      </w:r>
-      <w:r>
-        <w:rPr>
-          <w:color w:val="000000"/>
-          <w:spacing w:val="-4"/>
-        </w:rPr>
-        <w:t xml:space="preserve"> the </w:t>
-      </w:r>
-      <w:r>
-        <w:rPr>
-          <w:color w:val="000000"/>
-          <w:spacing w:val="-4"/>
-        </w:rPr>
-        <w:t>tuning activity</w:t>
-      </w:r>
-      <w:r>
-        <w:rPr>
-          <w:color w:val="000000"/>
-          <w:spacing w:val="-4"/>
-        </w:rPr>
-        <w:t>.</w:t>
+        <w:t>TU:  Output a steady carrier for antenna tuning.  Pressing the TU button during a tuning activity cancels the tuning activity.</w:t>
       </w:r>
     </w:p>
     <w:p>
@@ -1617,21 +1414,7 @@
           <w:smallCaps/>
           <w:color w:val="000000"/>
         </w:rPr>
-        <w:t>III</w:t>
-      </w:r>
-      <w:r>
-        <w:rPr>
-          <w:smallCaps/>
-          <w:color w:val="000000"/>
-        </w:rPr>
-        <w:t xml:space="preserve">. </w:t>
-      </w:r>
-      <w:r>
-        <w:rPr>
-          <w:smallCaps/>
-          <w:color w:val="000000"/>
-        </w:rPr>
-        <w:t>FT8 Essentials</w:t>
+        <w:t>III. FT8 Essentials</w:t>
       </w:r>
     </w:p>
     <w:p>
@@ -1655,7 +1438,7 @@
       </w:pPr>
       <w:r>
         <w:rPr/>
-        <w:t>All transmissions are of a fixed length and require ~12.6 seconds.  Every transmission occurs in one of four timeslots that arise at 0, 15, 30 or 45 seconds past the minute.  There is, at most, a 2.4 second “dwell” time between the end of a received transmission and the beginning of the following timeslot, and that only if the transmission begins exactly on time and can be decoded concurrently as the bits arrive.</w:t>
+        <w:t>All transmissions are of a fixed length and require ~12.6 seconds.  Every transmission occurs in one of four time slots that arise at 0, 15, 30 or 45 seconds past the minute.  There is, at most, a 2.4 second “dwell” time between the end of a received transmission and the beginning of the following time slot, and that only if the transmission begins exactly on time and can be decoded concurrently as the bits arrive.</w:t>
       </w:r>
     </w:p>
     <w:p>
@@ -1667,55 +1450,7 @@
       </w:pPr>
       <w:r>
         <w:rPr/>
-        <w:t xml:space="preserve">Consider the case of a </w:t>
-      </w:r>
-      <w:r>
-        <w:rPr/>
-        <w:t>remote station transmitting CQ messages during</w:t>
-      </w:r>
-      <w:r>
-        <w:rPr/>
-        <w:t xml:space="preserve"> even-numbered timeslot</w:t>
-      </w:r>
-      <w:r>
-        <w:rPr/>
-        <w:t>s and listening for responses during odd-numbered timeslots</w:t>
-      </w:r>
-      <w:r>
-        <w:rPr/>
-        <w:t xml:space="preserve">.  </w:t>
-      </w:r>
-      <w:r>
-        <w:rPr/>
-        <w:t>At most, our receiving station has 2.4 seconds to decide to transmit a response during the odd-numbered timeslot wh</w:t>
-      </w:r>
-      <w:r>
-        <w:rPr/>
-        <w:t>ile</w:t>
-      </w:r>
-      <w:r>
-        <w:rPr/>
-        <w:t xml:space="preserve"> the remote is listening.  That’s not much time.  What’s worse is, if our station is too slow to </w:t>
-      </w:r>
-      <w:r>
-        <w:rPr/>
-        <w:t>respond</w:t>
-      </w:r>
-      <w:r>
-        <w:rPr/>
-        <w:t xml:space="preserve"> in the first available odd-numbered slot, </w:t>
-      </w:r>
-      <w:r>
-        <w:rPr/>
-        <w:t>we</w:t>
-      </w:r>
-      <w:r>
-        <w:rPr/>
-        <w:t xml:space="preserve"> will have to wait for the beginning of a future odd-numbered timeslot to avoid “doubling” with the remote station.  </w:t>
-      </w:r>
-      <w:r>
-        <w:rPr/>
-        <w:t>If the remote station is rare DX, well… we likely missed our opportunity as well as our timeslot.</w:t>
+        <w:t>Consider the case of a remote station transmitting CQ messages during even-numbered time slots and listening for responses during odd-numbered time slots.  At most, our receiving station has 2.4 seconds to decide to transmit a response during the odd-numbered time slot while the remote is listening.  That’s not much time.  What’s worse is, if our station is too slow to respond in the first available odd-numbered slot, we will have to wait for the beginning of a future odd-numbered time slot to avoid “doubling” with the remote station.  If the remote station is rare DX, well… we likely missed our opportunity as well as our time slot.</w:t>
       </w:r>
     </w:p>
     <w:p>
@@ -1733,28 +1468,7 @@
           <w:smallCaps/>
           <w:color w:val="000000"/>
         </w:rPr>
-        <w:t>I</w:t>
-      </w:r>
-      <w:r>
-        <w:rPr>
-          <w:smallCaps/>
-          <w:color w:val="000000"/>
-        </w:rPr>
-        <w:t>V</w:t>
-      </w:r>
-      <w:r>
-        <w:rPr>
-          <w:smallCaps/>
-          <w:color w:val="000000"/>
-        </w:rPr>
-        <w:t xml:space="preserve">. </w:t>
-      </w:r>
-      <w:r>
-        <w:rPr>
-          <w:smallCaps/>
-          <w:color w:val="000000"/>
-        </w:rPr>
-        <w:t>RoboOp</w:t>
+        <w:t>IV. RoboOp</w:t>
       </w:r>
     </w:p>
     <w:p>
@@ -1766,23 +1480,7 @@
       </w:pPr>
       <w:r>
         <w:rPr/>
-        <w:t>Because the 2.4 second response time challenges human operator</w:t>
-      </w:r>
-      <w:r>
-        <w:rPr/>
-        <w:t>s</w:t>
-      </w:r>
-      <w:r>
-        <w:rPr/>
-        <w:t xml:space="preserve">, FT8 software generally implements some form of automation to sequence a standard, contest-like, QSO without human intervention.  Pocket FT8 Revisited automates FT8 QSOs </w:t>
-      </w:r>
-      <w:r>
-        <w:rPr/>
-        <w:t>with its</w:t>
-      </w:r>
-      <w:r>
-        <w:rPr/>
-        <w:t xml:space="preserve"> “RoboOp” feature.  </w:t>
+        <w:t xml:space="preserve">Because the 2.4 second response time challenges human operators, FT8 software generally implements automation to sequence a standard, contest-like, QSO without human intervention.  Pocket FT8 Revisited automates FT8 QSOs with its “RoboOp” feature.  </w:t>
       </w:r>
     </w:p>
     <w:p>
@@ -1794,35 +1492,7 @@
       </w:pPr>
       <w:r>
         <w:rPr/>
-        <w:t>Clicking on a remote station’s CQ message directs RoboOp to engage th</w:t>
-      </w:r>
-      <w:r>
-        <w:rPr/>
-        <w:t>at</w:t>
-      </w:r>
-      <w:r>
-        <w:rPr/>
-        <w:t xml:space="preserve"> </w:t>
-      </w:r>
-      <w:r>
-        <w:rPr/>
-        <w:t xml:space="preserve">station.  RoboOp </w:t>
-      </w:r>
-      <w:r>
-        <w:rPr/>
-        <w:t xml:space="preserve">replies to their CQ </w:t>
-      </w:r>
-      <w:r>
-        <w:rPr/>
-        <w:t xml:space="preserve">and sequences </w:t>
-      </w:r>
-      <w:r>
-        <w:rPr/>
-        <w:t>a</w:t>
-      </w:r>
-      <w:r>
-        <w:rPr/>
-        <w:t xml:space="preserve"> QSO with the standardized FT8 messages at the appropriate times.  RoboOp retransmits its message when it doesn’t hear an appropriate reply.</w:t>
+        <w:t>Clicking on a remote station’s CQ message directs RoboOp to engage that station.  RoboOp replies to their CQ and sequences a QSO with the standardized FT8 messages at the appropriate times.  RoboOp retransmits its message when it doesn’t hear an appropriate reply.</w:t>
       </w:r>
     </w:p>
     <w:p>
@@ -1858,15 +1528,7 @@
       </w:pPr>
       <w:r>
         <w:rPr/>
-        <w:t xml:space="preserve">RoboOp completes only a single QSO; it will not run continuously logging QSO after QSO while you enjoy a sandwich and cold </w:t>
-      </w:r>
-      <w:r>
-        <w:rPr/>
-        <w:t>beverage</w:t>
-      </w:r>
-      <w:r>
-        <w:rPr/>
-        <w:t xml:space="preserve"> from the icebox.  </w:t>
+        <w:t xml:space="preserve">RoboOp completes only a single QSO; it will not run continuously, logging QSO after QSO, while you enjoy a sandwich and cold beverage from the icebox.  </w:t>
       </w:r>
     </w:p>
     <w:p>
@@ -1878,19 +1540,15 @@
       </w:pPr>
       <w:r>
         <w:rPr/>
-        <w:t>RoboOp employs a configurable timer determin</w:t>
-      </w:r>
-      <w:r>
-        <w:rPr/>
-        <w:t>ing</w:t>
-      </w:r>
-      <w:r>
-        <w:rPr/>
-        <w:t xml:space="preserve"> how long it persists retransmitting a message without receiving a satisfactory re</w:t>
-      </w:r>
-      <w:r>
-        <w:rPr/>
-        <w:t>sponse from the remote station.</w:t>
+        <w:t xml:space="preserve">RoboOp employs a configurable </w:t>
+      </w:r>
+      <w:r>
+        <w:rPr/>
+        <w:t>time-out</w:t>
+      </w:r>
+      <w:r>
+        <w:rPr/>
+        <w:t xml:space="preserve"> determining how long it persists retransmitting a message without receiving a satisfactory response from the remote station.</w:t>
       </w:r>
     </w:p>
     <w:p>
@@ -1902,7 +1560,15 @@
       </w:pPr>
       <w:r>
         <w:rPr/>
-        <w:t>By default, RoboOp will not respond to CQ messages from a known station already in the log.  However, this is configurable as this is exactly what you do when testing your latest enhancement to the hardware or firmware.</w:t>
+        <w:t xml:space="preserve">By default, RoboOp will not respond to CQ messages from a known station already in the log.  However, this is configurable as this is exactly what you </w:t>
+      </w:r>
+      <w:r>
+        <w:rPr/>
+        <w:t xml:space="preserve">may </w:t>
+      </w:r>
+      <w:r>
+        <w:rPr/>
+        <w:t>do when testing your latest enhancement to the hardware or firmware.</w:t>
       </w:r>
     </w:p>
     <w:p>
@@ -1920,14 +1586,7 @@
           <w:smallCaps/>
           <w:color w:val="000000"/>
         </w:rPr>
-        <w:t xml:space="preserve">V. </w:t>
-      </w:r>
-      <w:r>
-        <w:rPr>
-          <w:smallCaps/>
-          <w:color w:val="000000"/>
-        </w:rPr>
-        <w:t>Logging</w:t>
+        <w:t>V. Logging</w:t>
       </w:r>
     </w:p>
     <w:p>
@@ -1938,8 +1597,25 @@
         <w:rPr/>
       </w:pPr>
       <w:r>
-        <w:rPr/>
-        <w:t>The Pocket FT8 Revisited records an ADIF log file on the Teensy MCU’s SD card.  By default, the file is called, “LOGFILE.ADIF” but the actual name is configurable.</w:t>
+        <w:rPr>
+          <w:i/>
+          <w:iCs/>
+        </w:rPr>
+        <w:t>Pocket FT8 Revisited</w:t>
+      </w:r>
+      <w:r>
+        <w:rPr/>
+        <w:t xml:space="preserve"> records an ADIF log file on the Teensy MCU’s SD card.  By default, the file is called, </w:t>
+      </w:r>
+      <w:r>
+        <w:rPr>
+          <w:rFonts w:ascii="Courier New" w:hAnsi="Courier New"/>
+        </w:rPr>
+        <w:t>LOGFILE.ADIF</w:t>
+      </w:r>
+      <w:r>
+        <w:rPr/>
+        <w:t xml:space="preserve"> but the actual name is configurable.</w:t>
       </w:r>
     </w:p>
     <w:p>
@@ -1951,7 +1627,23 @@
       </w:pPr>
       <w:r>
         <w:rPr/>
-        <w:t>In Version 2.* of the firmware, you will have to remove the SD card to extract the log file.  This may change in the future.</w:t>
+        <w:t xml:space="preserve">In Version 2.* of the firmware, you </w:t>
+      </w:r>
+      <w:r>
+        <w:rPr/>
+        <w:t>must</w:t>
+      </w:r>
+      <w:r>
+        <w:rPr/>
+        <w:t xml:space="preserve"> remove the SD card to extract the log file </w:t>
+      </w:r>
+      <w:r>
+        <w:rPr/>
+        <w:t>on your computer</w:t>
+      </w:r>
+      <w:r>
+        <w:rPr/>
+        <w:t>.</w:t>
       </w:r>
     </w:p>
     <w:p>
@@ -1969,21 +1661,7 @@
           <w:smallCaps/>
           <w:color w:val="000000"/>
         </w:rPr>
-        <w:t>V</w:t>
-      </w:r>
-      <w:r>
-        <w:rPr>
-          <w:smallCaps/>
-          <w:color w:val="000000"/>
-        </w:rPr>
-        <w:t xml:space="preserve">I. Building the </w:t>
-      </w:r>
-      <w:r>
-        <w:rPr>
-          <w:smallCaps/>
-          <w:color w:val="000000"/>
-        </w:rPr>
-        <w:t>Rig</w:t>
+        <w:t>VI. Building the Rig</w:t>
       </w:r>
     </w:p>
     <w:p>
@@ -1993,28 +1671,81 @@
         <w:jc w:val="both"/>
         <w:rPr/>
       </w:pPr>
-      <w:r>
-        <w:rPr/>
-        <w:t xml:space="preserve">Pocket FT8 Revisited is a github project at, </w:t>
-      </w:r>
       <w:r>
         <w:rPr>
           <w:i/>
           <w:iCs/>
         </w:rPr>
+        <w:t>Pocket FT8 Revisited</w:t>
+      </w:r>
+      <w:r>
+        <w:rPr/>
+        <w:t xml:space="preserve"> is a github project at, </w:t>
+      </w:r>
+      <w:r>
+        <w:rPr>
+          <w:i/>
+          <w:iCs/>
+        </w:rPr>
         <w:t>https://github.com/conr2286/PocketFT8Xcvr</w:t>
       </w:r>
       <w:r>
         <w:rPr/>
-        <w:t xml:space="preserve">. The firmware is located in the PocketFT8Xcvr folder.  The design requires a change to the Teensy 4.1 AudioStream.h file, and a copy of the modified file you need resides in the Extras folder named AudioStream6400.h.  You will have to locate Teensy 4.1’s AudioStream.h file and replace it with the renamed AudioStream6400.h file.  No, you can’t fudge this.  If you try, the firmware will tell on you (you might wonder how I would know </w:t>
-      </w:r>
-      <w:r>
-        <w:rPr/>
-        <w:t>that</w:t>
-      </w:r>
-      <w:r>
-        <w:rPr/>
-        <w:t>;).</w:t>
+        <w:t>. The firmware is located in the PocketFT8Xcvr</w:t>
+      </w:r>
+      <w:r>
+        <w:rPr/>
+        <w:t>FW</w:t>
+      </w:r>
+      <w:r>
+        <w:rPr/>
+        <w:t xml:space="preserve"> folder, </w:t>
+      </w:r>
+      <w:r>
+        <w:rPr/>
+        <w:t>and the hardware in PocketFT8XcvrHW</w:t>
+      </w:r>
+      <w:r>
+        <w:rPr/>
+        <w:t xml:space="preserve">.  The </w:t>
+      </w:r>
+      <w:r>
+        <w:rPr/>
+        <w:t xml:space="preserve">firmware </w:t>
+      </w:r>
+      <w:r>
+        <w:rPr/>
+        <w:t xml:space="preserve">design requires a change to the Teensy 4.1 AudioStream.h file, and a copy of the modified file you need resides in the Extras folder named </w:t>
+      </w:r>
+      <w:r>
+        <w:rPr>
+          <w:rFonts w:ascii="Courier New" w:hAnsi="Courier New"/>
+        </w:rPr>
+        <w:t>AudioStream6400.h</w:t>
+      </w:r>
+      <w:r>
+        <w:rPr/>
+        <w:t xml:space="preserve">.  You will have to locate Teensy 4.1’s </w:t>
+      </w:r>
+      <w:r>
+        <w:rPr>
+          <w:rFonts w:ascii="Courier New" w:hAnsi="Courier New"/>
+        </w:rPr>
+        <w:t>AudioStream.h</w:t>
+      </w:r>
+      <w:r>
+        <w:rPr/>
+        <w:t xml:space="preserve"> file and replace it with the renamed </w:t>
+      </w:r>
+      <w:r>
+        <w:rPr>
+          <w:rFonts w:ascii="Courier New" w:hAnsi="Courier New"/>
+        </w:rPr>
+        <w:t>AudioStream6400.h</w:t>
+      </w:r>
+      <w:r>
+        <w:rPr/>
+        <w:t xml:space="preserve"> file.  No, you can’t fudge this.  If you try, the firmware will tell on you (you might wonder how I would know that;).</w:t>
       </w:r>
     </w:p>
     <w:p>
@@ -2037,43 +1768,23 @@
       </w:pPr>
       <w:r>
         <w:rPr/>
-        <w:t xml:space="preserve">In pursuit of improved testing, most of the </w:t>
-      </w:r>
-      <w:r>
-        <w:rPr/>
-        <w:t xml:space="preserve">V2.* </w:t>
-      </w:r>
-      <w:r>
-        <w:rPr/>
-        <w:t xml:space="preserve">firmware has been moved from the Arduino 2.0 IDE to PlatformIO, </w:t>
-      </w:r>
-      <w:r>
-        <w:rPr/>
-        <w:t>a  more capable IDE for projects of this size.</w:t>
-      </w:r>
-      <w:r>
-        <w:rPr/>
-        <w:t xml:space="preserve">  The platformio.ini file is located in the PocketFT8XcvrFW folder.  The easiest way to get started is to install the Arduino 2.0 IDE first (no, you aren’t going to actually use it, but PlatformIO will use the tools and libraries it installs), Arduino’s support for the Teensy 4.1 board, the Adafruit GPS Library V1.7.5, the PU2CLR SI4735 V2.1.8 library, the bblanchon ArduinoJson V7.3.0 library, and the Adafruit GFX V1.12.0 library.  Some of the libraries build with compiler warnings; PocketFT8XcvrFW </w:t>
-      </w:r>
-      <w:r>
-        <w:rPr/>
-        <w:t>is</w:t>
-      </w:r>
-      <w:r>
-        <w:rPr/>
-        <w:t xml:space="preserve"> build</w:t>
-      </w:r>
-      <w:r>
-        <w:rPr/>
-        <w:t>ing</w:t>
-      </w:r>
-      <w:r>
-        <w:rPr/>
-        <w:t xml:space="preserve"> clean </w:t>
-      </w:r>
-      <w:r>
-        <w:rPr/>
-        <w:t>as of April 23, 2025.</w:t>
+        <w:t xml:space="preserve">In pursuit of improved testing, </w:t>
+      </w:r>
+      <w:r>
+        <w:rPr/>
+        <w:t>much</w:t>
+      </w:r>
+      <w:r>
+        <w:rPr/>
+        <w:t xml:space="preserve"> of the V2.* firmware has been moved from the Arduino 2.0 IDE to PlatformIO, a  more capable IDE for projects of this size.  The platformio.ini file is located in the PocketFT8XcvrFW folder.  The easiest way to get started is to install the Arduino 2.0 IDE first (no, you </w:t>
+      </w:r>
+      <w:r>
+        <w:rPr/>
+        <w:t>may not</w:t>
+      </w:r>
+      <w:r>
+        <w:rPr/>
+        <w:t xml:space="preserve"> actually use it, but PlatformIO will use the tools and libraries it installs), Arduino’s support for the Teensy 4.1 board, the Adafruit GPS Library V1.7.5, the PU2CLR SI4735 V2.1.8 library, the bblanchon ArduinoJson V7.3.0 library, and the Adafruit GFX V1.12.0 library.  Some of the libraries build with compiler warnings; PocketFT8XcvrFW is building clean as of April 23, 2025.</w:t>
       </w:r>
     </w:p>
     <w:p>
@@ -2085,23 +1796,7 @@
       </w:pPr>
       <w:r>
         <w:rPr/>
-        <w:t xml:space="preserve">There are a number of folders within BenchTests containing </w:t>
-      </w:r>
-      <w:r>
-        <w:rPr/>
-        <w:t>little</w:t>
-      </w:r>
-      <w:r>
-        <w:rPr/>
-        <w:t xml:space="preserve"> (mostly Arduino 2.0 IDE) test projects for the hardware.  The folders are numbered in a suggested order, and the code they contain </w:t>
-      </w:r>
-      <w:r>
-        <w:rPr/>
-        <w:t>w</w:t>
-      </w:r>
-      <w:r>
-        <w:rPr/>
-        <w:t>as developed for testing new boards.</w:t>
+        <w:t>There are a number of folders within BenchTests containing little (mostly Arduino 2.0 IDE) test projects for the hardware.  The folders are numbered in a suggested order, and the code they contain was developed for testing new boards.</w:t>
       </w:r>
     </w:p>
     <w:p>
@@ -2149,35 +1844,82 @@
       </w:pPr>
       <w:r>
         <w:rPr/>
-        <w:t>To build a complete rig, you need an assembled PCB, a Teensy 4.1, an Adafruit 2050 480x320 resistive touchscreen display, a holder for the RTC battery, an SMA antenna jack, tall headers for the display, low-profile headers for the Teensy, a (highly recommended) Adafruit Ultimate GPS and cables, a low-pass filter for your chosen operating frequency, an SD card, and a 5V power brick.  I buil</w:t>
-      </w:r>
-      <w:r>
-        <w:rPr/>
-        <w:t>t</w:t>
-      </w:r>
-      <w:r>
-        <w:rPr/>
-        <w:t xml:space="preserve"> my low pass filters on the daughter board whose KiCAD files reside in </w:t>
-      </w:r>
-      <w:r>
-        <w:rPr/>
-        <w:t>the</w:t>
-      </w:r>
-      <w:r>
-        <w:rPr/>
-        <w:t xml:space="preserve"> 5P</w:t>
-      </w:r>
-      <w:r>
-        <w:rPr/>
-        <w:t>ole</w:t>
-      </w:r>
-      <w:r>
-        <w:rPr/>
-        <w:t xml:space="preserve">40MLPFilter </w:t>
-      </w:r>
-      <w:r>
-        <w:rPr/>
-        <w:t>folder.</w:t>
+        <w:t>To build a complete rig, you need an assembled PCB, a Teensy 4.1, an Adafruit 2050 480x320 resistive touchscreen display, a holder for the RTC battery, an SMA antenna jack, tall headers for the display, low-profile headers for the Teensy, a (highly recommended) Adafruit Ultimate GPS and cables, a low-pass filter for your chosen operating frequency, an SD card, and a 5V power brick.  I built my low pass filters on the daughter board whose KiCAD files reside in the 5Pole40MLPFilter folder.</w:t>
+      </w:r>
+    </w:p>
+    <w:p>
+      <w:pPr>
+        <w:pStyle w:val="Normal"/>
+        <w:keepNext w:val="true"/>
+        <w:spacing w:before="240" w:after="80"/>
+        <w:jc w:val="center"/>
+        <w:rPr>
+          <w:color w:val="000000"/>
+        </w:rPr>
+      </w:pPr>
+      <w:r>
+        <w:rPr>
+          <w:smallCaps/>
+          <w:color w:val="000000"/>
+        </w:rPr>
+        <w:t>V</w:t>
+      </w:r>
+      <w:r>
+        <w:rPr>
+          <w:smallCaps/>
+          <w:color w:val="000000"/>
+        </w:rPr>
+        <w:t>II</w:t>
+      </w:r>
+      <w:r>
+        <w:rPr>
+          <w:smallCaps/>
+          <w:color w:val="000000"/>
+        </w:rPr>
+        <w:t xml:space="preserve">. </w:t>
+      </w:r>
+      <w:r>
+        <w:rPr>
+          <w:smallCaps/>
+          <w:color w:val="000000"/>
+        </w:rPr>
+        <w:t>Limitations</w:t>
+      </w:r>
+    </w:p>
+    <w:p>
+      <w:pPr>
+        <w:pStyle w:val="Normal"/>
+        <w:ind w:firstLine="144"/>
+        <w:jc w:val="both"/>
+        <w:rPr/>
+      </w:pPr>
+      <w:r>
+        <w:rPr/>
+        <w:t>Several menu buttons are defined but unimplemented in Version 2.* firmware.</w:t>
+      </w:r>
+    </w:p>
+    <w:p>
+      <w:pPr>
+        <w:pStyle w:val="Normal"/>
+        <w:ind w:firstLine="144"/>
+        <w:jc w:val="both"/>
+        <w:rPr/>
+      </w:pPr>
+      <w:r>
+        <w:rPr/>
+        <w:t>The FT8 library does not currently support hashed callsigns.  Received traffic with hashed callsigns is not displayed.</w:t>
+      </w:r>
+    </w:p>
+    <w:p>
+      <w:pPr>
+        <w:pStyle w:val="Normal"/>
+        <w:ind w:firstLine="144"/>
+        <w:jc w:val="both"/>
+        <w:rPr/>
+      </w:pPr>
+      <w:r>
+        <w:rPr/>
+        <w:t>I have long expected disappointment with the Si4735 receiver chip but its real-world performance is up to the task of communicating with anyone receiving the little rig’s QRPP signal.</w:t>
       </w:r>
     </w:p>
     <w:p>
@@ -2187,11 +1929,7 @@
       </w:pPr>
       <w:r>
         <w:rPr/>
-        <w:t>Acknowledgment</w:t>
-      </w:r>
-      <w:r>
-        <w:rPr/>
-        <w:t>s</w:t>
+        <w:t>Acknowledgments</w:t>
       </w:r>
     </w:p>
     <w:p>
@@ -2207,33 +1945,47 @@
       </w:pPr>
       <w:r>
         <w:rPr>
-          <w:color w:val="000000"/>
-        </w:rPr>
-        <w:t xml:space="preserve">Pocket FT8 Revisited is a derivative of Charles Hill’s (W5BAA) Pocket FT8 project with important contributions from Ricardo Caritti (the Si4735 library), Karlis Goba (YL3JG, the FT8 library, </w:t>
-      </w:r>
-      <w:r>
-        <w:rPr>
-          <w:color w:val="000000"/>
-        </w:rPr>
-        <w:t>without which we’d be pondering  Fortran</w:t>
-      </w:r>
-      <w:r>
-        <w:rPr>
-          <w:color w:val="000000"/>
-        </w:rPr>
-        <w:t xml:space="preserve">), Barb (WB2CBA, the SN74ACT244 PA), and many other widely available Adafruit, Arduino and PJRC libraries.  Charles and Barb continue their work </w:t>
-      </w:r>
-      <w:r>
-        <w:rPr>
-          <w:color w:val="000000"/>
-        </w:rPr>
-        <w:t>with</w:t>
-      </w:r>
-      <w:r>
-        <w:rPr>
-          <w:color w:val="000000"/>
-        </w:rPr>
-        <w:t xml:space="preserve"> the DXFT8 project, another Pocket FT8 derivative.  I am indebted to tips from now-forgotten mentors for getting the best phase noise performance from the Si5351 clock, optimizing the sensitivity of the Si4735 receiver, combined RF/AF/digital PCB design, and getting the most out of the Teensy 4.1 MCU. </w:t>
+          <w:i/>
+          <w:iCs/>
+          <w:color w:val="000000"/>
+        </w:rPr>
+        <w:t>Pocket FT8 Revisited</w:t>
+      </w:r>
+      <w:r>
+        <w:rPr>
+          <w:color w:val="000000"/>
+        </w:rPr>
+        <w:t xml:space="preserve"> is a derivative of Charles Hill’s (W5BAA) Pocket FT8 project with important contributions from Ricardo Caritti (the Si4735 library), Karlis Goba (YL3JG, the FT8 library), Barb (WB2CBA, the SN74ACT244 PA), and many other widely available Adafruit, Arduino and PJRC libraries.  Charles and Barb continue their work with the DXFT8 project, another Pocket FT8 derivative.  I am indebted to tips from now-forgotten </w:t>
+      </w:r>
+      <w:r>
+        <w:rPr>
+          <w:color w:val="000000"/>
+        </w:rPr>
+        <w:t>bloggers</w:t>
+      </w:r>
+      <w:r>
+        <w:rPr>
+          <w:color w:val="000000"/>
+        </w:rPr>
+        <w:t xml:space="preserve"> for getting the best phase noise performance from the Si5351, optimizing the sensitivity of the Si4735 receiver, combined RF/AF/digital PCB design, and getting the mos</w:t>
+      </w:r>
+      <w:r>
+        <w:rPr>
+          <w:color w:val="000000"/>
+        </w:rPr>
+        <w:t>t from</w:t>
+      </w:r>
+      <w:r>
+        <w:rPr>
+          <w:color w:val="000000"/>
+        </w:rPr>
+        <w:t xml:space="preserve"> the Teensy 4.1 MCU.  </w:t>
+      </w:r>
+      <w:r>
+        <w:rPr>
+          <w:color w:val="000000"/>
+        </w:rPr>
+        <w:t>With regard to the Si4735, I cannot overemphasize the importance of good PCB design and isolating the chip on its own I2C bus.</w:t>
       </w:r>
     </w:p>
     <w:p>
@@ -2251,55 +2003,31 @@
         <w:rPr>
           <w:color w:val="000000"/>
         </w:rPr>
-        <w:t xml:space="preserve">Back in the 60s, the ARRL Handbook published an amazing receiver, the Junior Miser’s Dream, that accomplished so much (for its day) with so little (if only I could have afforded that Eddystone dial;).  Its focused design guided my engineering career, ever drawing me away from </w:t>
-      </w:r>
-      <w:r>
-        <w:rPr>
-          <w:color w:val="000000"/>
-        </w:rPr>
-        <w:t>unwarranted</w:t>
-      </w:r>
-      <w:r>
-        <w:rPr>
-          <w:color w:val="000000"/>
-        </w:rPr>
-        <w:t xml:space="preserve"> complexity.  The Pocket FT8 and its derivatives </w:t>
-      </w:r>
-      <w:r>
-        <w:rPr>
-          <w:color w:val="000000"/>
-        </w:rPr>
-        <w:t>reflect</w:t>
-      </w:r>
-      <w:r>
-        <w:rPr>
-          <w:color w:val="000000"/>
-        </w:rPr>
-        <w:t xml:space="preserve"> th</w:t>
-      </w:r>
-      <w:r>
-        <w:rPr>
-          <w:color w:val="000000"/>
-        </w:rPr>
-        <w:t>at</w:t>
-      </w:r>
-      <w:r>
-        <w:rPr>
-          <w:color w:val="000000"/>
-        </w:rPr>
-        <w:t xml:space="preserve"> goal of doing so much with so little in </w:t>
-      </w:r>
-      <w:r>
-        <w:rPr>
-          <w:color w:val="000000"/>
-        </w:rPr>
-        <w:t>our</w:t>
-      </w:r>
-      <w:r>
-        <w:rPr>
-          <w:color w:val="000000"/>
-        </w:rPr>
-        <w:t xml:space="preserve"> modern world.  May you too stand on shoulders of giants.</w:t>
+        <w:t xml:space="preserve">Back in the 60s, the ARRL Handbook published an amazing receiver, the Junior Miser’s Dream, that accomplished so much (for its day) with so little (if only I could have afforded that Eddystone dial;).  Its focused design </w:t>
+      </w:r>
+      <w:r>
+        <w:rPr>
+          <w:color w:val="000000"/>
+        </w:rPr>
+        <w:t>influenced</w:t>
+      </w:r>
+      <w:r>
+        <w:rPr>
+          <w:color w:val="000000"/>
+        </w:rPr>
+        <w:t xml:space="preserve"> my engineering career, ever </w:t>
+      </w:r>
+      <w:r>
+        <w:rPr>
+          <w:color w:val="000000"/>
+        </w:rPr>
+        <w:t>repelling</w:t>
+      </w:r>
+      <w:r>
+        <w:rPr>
+          <w:color w:val="000000"/>
+        </w:rPr>
+        <w:t xml:space="preserve"> me from unwarranted complexity.  The Pocket FT8 and its derivatives reflect that goal of doing so much with so little in our modern world.  May you too stand on shoulders of giants.</w:t>
       </w:r>
     </w:p>
     <w:p>
@@ -2341,7 +2069,7 @@
           <w:sz w:val="16"/>
           <w:szCs w:val="16"/>
         </w:rPr>
-        <w:t>I. B. Author</w:t>
+        <w:t>S. Franke, B. Somerville and J. Taylor.</w:t>
       </w:r>
       <w:r>
         <w:rPr>
@@ -2355,7 +2083,7 @@
           <w:sz w:val="16"/>
           <w:szCs w:val="16"/>
         </w:rPr>
-        <w:t>Wonderland</w:t>
+        <w:t>The FT4 and FT8 Communication Protocols</w:t>
       </w:r>
       <w:r>
         <w:rPr>
@@ -2370,14 +2098,111 @@
           <w:sz w:val="16"/>
           <w:szCs w:val="16"/>
         </w:rPr>
-        <w:t>Lost in Space</w:t>
+        <w:t>QEX</w:t>
       </w:r>
       <w:r>
         <w:rPr>
           <w:sz w:val="16"/>
           <w:szCs w:val="16"/>
         </w:rPr>
-        <w:t>, vol. ED-11, no. 1, pp. 34–39, Jan. 1959.</w:t>
+        <w:t xml:space="preserve">, </w:t>
+      </w:r>
+      <w:r>
+        <w:rPr>
+          <w:sz w:val="16"/>
+          <w:szCs w:val="16"/>
+        </w:rPr>
+        <w:t>July-August 2020</w:t>
+      </w:r>
+      <w:r>
+        <w:rPr>
+          <w:sz w:val="16"/>
+          <w:szCs w:val="16"/>
+        </w:rPr>
+        <w:t>.</w:t>
+      </w:r>
+    </w:p>
+    <w:p>
+      <w:pPr>
+        <w:pStyle w:val="Normal"/>
+        <w:numPr>
+          <w:ilvl w:val="0"/>
+          <w:numId w:val="1"/>
+        </w:numPr>
+        <w:ind w:hanging="270" w:left="270"/>
+        <w:jc w:val="both"/>
+        <w:rPr>
+          <w:sz w:val="16"/>
+          <w:szCs w:val="16"/>
+        </w:rPr>
+      </w:pPr>
+      <w:r>
+        <w:rPr>
+          <w:sz w:val="16"/>
+          <w:szCs w:val="16"/>
+        </w:rPr>
+        <w:t>SKYWORKS.  “AN619 Manually Generating an Si5351 Register Map for 10-MSOP and 20-QFN Devices,” September 2021.</w:t>
+      </w:r>
+    </w:p>
+    <w:p>
+      <w:pPr>
+        <w:pStyle w:val="Normal"/>
+        <w:numPr>
+          <w:ilvl w:val="0"/>
+          <w:numId w:val="1"/>
+        </w:numPr>
+        <w:ind w:hanging="270" w:left="270"/>
+        <w:jc w:val="both"/>
+        <w:rPr>
+          <w:sz w:val="16"/>
+          <w:szCs w:val="16"/>
+        </w:rPr>
+      </w:pPr>
+      <w:r>
+        <w:rPr>
+          <w:sz w:val="16"/>
+          <w:szCs w:val="16"/>
+        </w:rPr>
+        <w:t>SKYWORKS.  “AN1234 Manually Generating an Si5351 Register Map for 16QFN Devices,” December 2021.</w:t>
+      </w:r>
+    </w:p>
+    <w:p>
+      <w:pPr>
+        <w:pStyle w:val="Normal"/>
+        <w:numPr>
+          <w:ilvl w:val="0"/>
+          <w:numId w:val="1"/>
+        </w:numPr>
+        <w:ind w:hanging="270" w:left="270"/>
+        <w:jc w:val="both"/>
+        <w:rPr>
+          <w:sz w:val="16"/>
+          <w:szCs w:val="16"/>
+        </w:rPr>
+      </w:pPr>
+      <w:r>
+        <w:rPr>
+          <w:sz w:val="16"/>
+          <w:szCs w:val="16"/>
+        </w:rPr>
+        <w:t xml:space="preserve">VE2ZAZ.  “VE2ZAZ Si5351 Synthesizer Board,” </w:t>
+      </w:r>
+      <w:hyperlink r:id="rId6">
+        <w:r>
+          <w:rPr>
+            <w:rStyle w:val="Hyperlink"/>
+            <w:sz w:val="16"/>
+            <w:szCs w:val="16"/>
+          </w:rPr>
+          <w:t>https://ve2zaz.net/Si5351_Synth/Si5351_Synth.htm</w:t>
+        </w:r>
+      </w:hyperlink>
+      <w:r>
+        <w:rPr>
+          <w:sz w:val="16"/>
+          <w:szCs w:val="16"/>
+        </w:rPr>
+        <w:t>, November 2019.</w:t>
       </w:r>
     </w:p>
     <w:p>
@@ -2395,7 +2220,10 @@
         </w:rPr>
       </w:pPr>
       <w:r>
-        <w:rPr/>
+        <w:rPr>
+          <w:sz w:val="16"/>
+          <w:szCs w:val="16"/>
+        </w:rPr>
       </w:r>
     </w:p>
     <w:p>
@@ -2410,9 +2238,8 @@
       </w:pPr>
       <w:r>
         <w:rPr>
-          <w:color w:val="000000"/>
-          <w:sz w:val="16"/>
-          <w:szCs w:val="16"/>
+          <w:rFonts w:eastAsia="Times" w:cs="Times" w:ascii="Times" w:hAnsi="Times"/>
+          <w:i/>
         </w:rPr>
       </w:r>
     </w:p>
@@ -2426,7 +2253,10 @@
         </w:rPr>
       </w:pPr>
       <w:r>
-        <w:rPr/>
+        <w:rPr>
+          <w:rFonts w:eastAsia="Times" w:cs="Times" w:ascii="Times" w:hAnsi="Times"/>
+          <w:i/>
+        </w:rPr>
       </w:r>
     </w:p>
     <w:p>
@@ -2466,7 +2296,9 @@
         </w:rPr>
       </w:pPr>
       <w:r>
-        <w:rPr/>
+        <w:rPr>
+          <w:rFonts w:eastAsia="Times" w:cs="Times" w:ascii="Times" w:hAnsi="Times"/>
+        </w:rPr>
       </w:r>
     </w:p>
     <w:sectPr>
@@ -2524,7 +2356,7 @@
         <w:rPr>
           <w:rStyle w:val="FootnoteCharacters"/>
         </w:rPr>
-        <w:t></w:t>
+        <w:t></w:t>
       </w:r>
     </w:p>
     <w:p>
@@ -2564,23 +2396,7 @@
           <w:sz w:val="16"/>
           <w:szCs w:val="16"/>
         </w:rPr>
-        <w:t xml:space="preserve">).  The many </w:t>
-      </w:r>
-      <w:r>
-        <w:rPr>
-          <w:color w:val="000000"/>
-          <w:sz w:val="16"/>
-          <w:szCs w:val="16"/>
-        </w:rPr>
-        <w:t>nearby</w:t>
-      </w:r>
-      <w:r>
-        <w:rPr>
-          <w:color w:val="000000"/>
-          <w:sz w:val="16"/>
-          <w:szCs w:val="16"/>
-        </w:rPr>
-        <w:t xml:space="preserve"> SOTA and POTA sites were an inspiration for this project.</w:t>
+        <w:t>).  The many nearby SOTA and POTA sites were an inspiration for this project.</w:t>
       </w:r>
     </w:p>
   </w:footnote>
@@ -4306,7 +4122,9 @@
   <w:style w:type="character" w:styleId="EndnoteCharacters">
     <w:name w:val="Endnote Characters"/>
     <w:qFormat/>
-    <w:rPr/>
+    <w:rPr>
+      <w:vertAlign w:val="superscript"/>
+    </w:rPr>
   </w:style>
   <w:style w:type="character" w:styleId="EndnoteReference">
     <w:name w:val="endnote reference"/>

</xml_diff>

<commit_message>
Update doc for V3.00 hardware
</commit_message>
<xml_diff>
--- a/Doc/PocketFT8Revisited.docx
+++ b/Doc/PocketFT8Revisited.docx
@@ -9,7 +9,11 @@
       </w:pPr>
       <w:r>
         <w:rPr/>
-        <w:t>The Pocket FT8 Revisited Transceiver</w:t>
+        <w:t xml:space="preserve">The Pocket FT8 Transceiver </w:t>
+      </w:r>
+      <w:r>
+        <w:rPr/>
+        <w:t>Revisited</w:t>
       </w:r>
     </w:p>
     <w:p>
@@ -151,16 +155,74 @@
           <w:sz w:val="18"/>
           <w:szCs w:val="18"/>
         </w:rPr>
-        <w:t>Pocket FT8 Revisited</w:t>
+        <w:t xml:space="preserve">Pocket FT8 </w:t>
       </w:r>
       <w:r>
         <w:rPr>
           <w:b/>
+          <w:i/>
+          <w:iCs/>
           <w:color w:val="000000"/>
           <w:sz w:val="18"/>
           <w:szCs w:val="18"/>
         </w:rPr>
-        <w:t xml:space="preserve"> is a derivative of Charles Hill’s (W5BAA) Pocket FT8 Transceiver.  This document describes how to operate the little rig plus a few hints for modifying it for your own application.</w:t>
+        <w:t xml:space="preserve">Transceiver </w:t>
+      </w:r>
+      <w:r>
+        <w:rPr>
+          <w:b/>
+          <w:i/>
+          <w:iCs/>
+          <w:color w:val="000000"/>
+          <w:sz w:val="18"/>
+          <w:szCs w:val="18"/>
+        </w:rPr>
+        <w:t>Revisited</w:t>
+      </w:r>
+      <w:r>
+        <w:rPr>
+          <w:b/>
+          <w:color w:val="000000"/>
+          <w:sz w:val="18"/>
+          <w:szCs w:val="18"/>
+        </w:rPr>
+        <w:t xml:space="preserve"> is a</w:t>
+      </w:r>
+      <w:r>
+        <w:rPr>
+          <w:b/>
+          <w:color w:val="000000"/>
+          <w:sz w:val="18"/>
+          <w:szCs w:val="18"/>
+        </w:rPr>
+        <w:t>n enhanced</w:t>
+      </w:r>
+      <w:r>
+        <w:rPr>
+          <w:b/>
+          <w:color w:val="000000"/>
+          <w:sz w:val="18"/>
+          <w:szCs w:val="18"/>
+        </w:rPr>
+        <w:t xml:space="preserve"> derivative of Charles Hill’s (W5BAA) Pocket FT8 </w:t>
+      </w:r>
+      <w:r>
+        <w:rPr>
+          <w:b/>
+          <w:color w:val="000000"/>
+          <w:sz w:val="18"/>
+          <w:szCs w:val="18"/>
+        </w:rPr>
+        <w:t>project [5]</w:t>
+      </w:r>
+      <w:r>
+        <w:rPr>
+          <w:b/>
+          <w:color w:val="000000"/>
+          <w:sz w:val="18"/>
+          <w:szCs w:val="18"/>
+        </w:rPr>
+        <w:t>.  This document describes how to operate the little rig plus a few hints for modifying it for your own application.</w:t>
       </w:r>
     </w:p>
     <w:p>
@@ -306,7 +368,7 @@
       </w:pPr>
       <w:r>
         <w:rPr/>
-        <w:t>Single-band operation</w:t>
+        <w:t>Filter slot for a single band</w:t>
       </w:r>
     </w:p>
     <w:p>
@@ -323,15 +385,7 @@
       </w:pPr>
       <w:r>
         <w:rPr/>
-        <w:t xml:space="preserve">FT8 </w:t>
-      </w:r>
-      <w:r>
-        <w:rPr/>
-        <w:t xml:space="preserve">(only) </w:t>
-      </w:r>
-      <w:r>
-        <w:rPr/>
-        <w:t>modulation</w:t>
+        <w:t>FT8 (only) modulation</w:t>
       </w:r>
     </w:p>
     <w:p>
@@ -348,11 +402,7 @@
       </w:pPr>
       <w:r>
         <w:rPr/>
-        <w:t xml:space="preserve">275 mW RF output </w:t>
-      </w:r>
-      <w:r>
-        <w:rPr/>
-        <w:t>(QRPP)</w:t>
+        <w:t>275 mW RF output (QRPP)</w:t>
       </w:r>
     </w:p>
     <w:p>
@@ -523,19 +573,37 @@
         <w:rPr>
           <w:color w:val="000000"/>
         </w:rPr>
-        <w:t xml:space="preserve">To use this radio, you need an SD card, suitable antenna, feed-line, 5V power brick and USB cable. You may prefer to use a stylus with the resistive touchscreen.  No computer, tablet or phone </w:t>
-      </w:r>
-      <w:r>
-        <w:rPr>
-          <w:color w:val="000000"/>
-        </w:rPr>
-        <w:t>is</w:t>
-      </w:r>
-      <w:r>
-        <w:rPr>
-          <w:color w:val="000000"/>
-        </w:rPr>
-        <w:t xml:space="preserve"> required to make contacts. </w:t>
+        <w:t xml:space="preserve">To use this radio, you need an SD card, suitable antenna, </w:t>
+      </w:r>
+      <w:r>
+        <w:rPr>
+          <w:color w:val="000000"/>
+        </w:rPr>
+        <w:t>and</w:t>
+      </w:r>
+      <w:r>
+        <w:rPr>
+          <w:color w:val="000000"/>
+        </w:rPr>
+        <w:t xml:space="preserve"> 5V power bri</w:t>
+      </w:r>
+      <w:r>
+        <w:rPr>
+          <w:color w:val="000000"/>
+        </w:rPr>
+        <w:t>ck</w:t>
+      </w:r>
+      <w:r>
+        <w:rPr>
+          <w:color w:val="000000"/>
+        </w:rPr>
+        <w:t xml:space="preserve">. You may prefer to use a stylus with the resistive touchscreen.  No computer, tablet or phone is required to make </w:t>
+      </w:r>
+      <w:r>
+        <w:rPr>
+          <w:color w:val="000000"/>
+        </w:rPr>
+        <w:t>QSOs.</w:t>
       </w:r>
     </w:p>
     <w:p>
@@ -553,43 +621,19 @@
         <w:rPr>
           <w:color w:val="000000"/>
         </w:rPr>
-        <w:t xml:space="preserve">The Pocket FT8 Revisited is a homebrew project, not a </w:t>
-      </w:r>
-      <w:r>
-        <w:rPr>
-          <w:color w:val="000000"/>
-        </w:rPr>
-        <w:t xml:space="preserve">commercial </w:t>
-      </w:r>
-      <w:r>
-        <w:rPr>
-          <w:color w:val="000000"/>
-        </w:rPr>
-        <w:t xml:space="preserve">kit.  If you’re looking for a Heathkit-like experience, consider one of the products from </w:t>
-      </w:r>
-      <w:r>
-        <w:rPr>
-          <w:color w:val="000000"/>
-        </w:rPr>
-        <w:t xml:space="preserve">Han’s </w:t>
-      </w:r>
-      <w:r>
-        <w:rPr>
-          <w:color w:val="000000"/>
-        </w:rPr>
-        <w:t xml:space="preserve">QRP Labs, or the DXFT8.  On the other hand, this rig’s hardware and the firmware are fully open source </w:t>
-      </w:r>
-      <w:r>
-        <w:rPr>
-          <w:color w:val="000000"/>
-        </w:rPr>
-        <w:t>and ripe for experimentation</w:t>
-      </w:r>
-      <w:r>
-        <w:rPr>
-          <w:color w:val="000000"/>
-        </w:rPr>
-        <w:t>.  You can use or improve the KiCad schematics and board design, or the PlatformIO firmware and the tests with few restrictions.</w:t>
+        <w:t xml:space="preserve">The Pocket FT8 Revisited is a homebrew project </w:t>
+      </w:r>
+      <w:r>
+        <w:rPr>
+          <w:color w:val="000000"/>
+        </w:rPr>
+        <w:t>[6]</w:t>
+      </w:r>
+      <w:r>
+        <w:rPr>
+          <w:color w:val="000000"/>
+        </w:rPr>
+        <w:t>, not a commercial kit.  If you’re looking for a Heathkit-like experience, consider one of the products from Han’s QRP Labs, or the DXFT8.  On the other hand, this rig’s hardware and the firmware are fully open source and ripe for experimentation.  You can use or improve the KiCad schematics and board design, or the PlatformIO firmware and the tests with few restrictions.</w:t>
       </w:r>
     </w:p>
     <w:p>
@@ -616,43 +660,7 @@
         <w:rPr>
           <w:color w:val="000000"/>
         </w:rPr>
-        <w:t xml:space="preserve">The user interface (UI) displays five panels and a row of menu buttons.  The upper-left panel provides a waterfall display of received signal strengths, and is </w:t>
-      </w:r>
-      <w:r>
-        <w:rPr>
-          <w:color w:val="000000"/>
-        </w:rPr>
-        <w:t xml:space="preserve">also </w:t>
-      </w:r>
-      <w:r>
-        <w:rPr>
-          <w:color w:val="000000"/>
-        </w:rPr>
-        <w:t xml:space="preserve">used to change the FT8 offset frequency.  The upper-right panel reports the station’s status including the current date and time, four character Maidenhead grid square locator, callsign, carrier frequency, and the rig’s current activity (e.g. RECEIVE, TUNE, TRANSMIT…).  The middle-left panel reports the first 6 messages decoded during the previous FT8 interval.  The middle-right panel displays messages </w:t>
-      </w:r>
-      <w:r>
-        <w:rPr>
-          <w:color w:val="000000"/>
-        </w:rPr>
-        <w:t>directed to or from this station</w:t>
-      </w:r>
-      <w:r>
-        <w:rPr>
-          <w:color w:val="000000"/>
-        </w:rPr>
-        <w:t xml:space="preserve">. The bottom panel displays error messages and </w:t>
-      </w:r>
-      <w:r>
-        <w:rPr>
-          <w:color w:val="000000"/>
-        </w:rPr>
-        <w:t>information</w:t>
-      </w:r>
-      <w:r>
-        <w:rPr>
-          <w:color w:val="000000"/>
-        </w:rPr>
-        <w:t xml:space="preserve"> about the little rig’s activities.   </w:t>
+        <w:t xml:space="preserve">The user interface (UI) displays five panels and a row of menu buttons.  The upper-left panel provides a waterfall display of received signal strengths, and is also used to change the FT8 offset frequency.  The upper-right panel reports the station’s status including the current date and time, four character Maidenhead grid square locator, callsign, carrier frequency, and the rig’s current activity (e.g. RECEIVE, TUNE, TRANSMIT…).  The middle-left panel reports the first 6 messages decoded during the previous FT8 interval.  The middle-right panel displays messages directed to or from this station. The bottom panel displays error messages and information about the little rig’s activities.   </w:t>
       </w:r>
     </w:p>
     <w:p>
@@ -743,19 +751,7 @@
         <w:rPr>
           <w:color w:val="000000"/>
         </w:rPr>
-        <w:t xml:space="preserve">The menu buttons appear in </w:t>
-      </w:r>
-      <w:r>
-        <w:rPr>
-          <w:color w:val="000000"/>
-        </w:rPr>
-        <w:t>the</w:t>
-      </w:r>
-      <w:r>
-        <w:rPr>
-          <w:color w:val="000000"/>
-        </w:rPr>
-        <w:t xml:space="preserve"> bottom row and these control  the functions of the FT8 rig.</w:t>
+        <w:t>The menu buttons appear in the bottom row and these control  the functions of the FT8 rig.</w:t>
       </w:r>
     </w:p>
     <w:p>
@@ -806,19 +802,7 @@
         <w:rPr>
           <w:color w:val="000000"/>
         </w:rPr>
-        <w:t xml:space="preserve">The waterfall provides an interactive display of FT8 activity.  Brighter pixels indicate stronger signals while darker pixels reflect weaker signals.  The vertical red line indicates your chosen transmitter offset frequency (from the carrier), and </w:t>
-      </w:r>
-      <w:r>
-        <w:rPr>
-          <w:color w:val="000000"/>
-        </w:rPr>
-        <w:t>may</w:t>
-      </w:r>
-      <w:r>
-        <w:rPr>
-          <w:color w:val="000000"/>
-        </w:rPr>
-        <w:t xml:space="preserve"> be adjusted by touching the panel.  You may wish to choose an offset in a quiet region of the band so your QRPP signals will not be buried beneath those of QRO  stations.</w:t>
+        <w:t>The waterfall provides an interactive display of FT8 activity.  Brighter pixels indicate stronger signals while darker pixels reflect weaker signals.  The vertical red line indicates your chosen transmitter offset frequency (from the carrier), and may be adjusted by touching the panel.  You may wish to choose an offset in a quiet region of the band so your QRPP signals will not be buried beneath those of QRO  stations.</w:t>
       </w:r>
     </w:p>
     <w:p>
@@ -851,31 +835,31 @@
         <w:rPr>
           <w:color w:val="000000"/>
         </w:rPr>
-        <w:t xml:space="preserve">When a GPS fix is available, the GPS-disciplined date and time are displayed in UTC with green text.  When a GPS </w:t>
-      </w:r>
-      <w:r>
-        <w:rPr>
-          <w:color w:val="000000"/>
-        </w:rPr>
-        <w:t>fix</w:t>
-      </w:r>
-      <w:r>
-        <w:rPr>
-          <w:color w:val="000000"/>
-        </w:rPr>
-        <w:t xml:space="preserve"> is </w:t>
-      </w:r>
-      <w:r>
-        <w:rPr>
-          <w:color w:val="000000"/>
-        </w:rPr>
-        <w:t>un</w:t>
-      </w:r>
-      <w:r>
-        <w:rPr>
-          <w:color w:val="000000"/>
-        </w:rPr>
-        <w:t xml:space="preserve">available, the date and time values are retrieved from the battery-backed Real Time Clock (RTC) and displayed with yellow text.  </w:t>
+        <w:t xml:space="preserve">When a GPS fix is available, the GPS-disciplined date and time are displayed in UTC with green text.  </w:t>
+      </w:r>
+      <w:r>
+        <w:rPr>
+          <w:color w:val="000000"/>
+        </w:rPr>
+        <w:t>Without</w:t>
+      </w:r>
+      <w:r>
+        <w:rPr>
+          <w:color w:val="000000"/>
+        </w:rPr>
+        <w:t xml:space="preserve"> a GPS fi</w:t>
+      </w:r>
+      <w:r>
+        <w:rPr>
+          <w:color w:val="000000"/>
+        </w:rPr>
+        <w:t>x</w:t>
+      </w:r>
+      <w:r>
+        <w:rPr>
+          <w:color w:val="000000"/>
+        </w:rPr>
+        <w:t xml:space="preserve">, the date and time values are retrieved from the battery-backed Real Time Clock (RTC) and displayed with yellow text.  </w:t>
       </w:r>
     </w:p>
     <w:p>
@@ -893,19 +877,25 @@
         <w:rPr>
           <w:color w:val="000000"/>
         </w:rPr>
-        <w:t xml:space="preserve">Likewise, when a GPS fix is available, the four-character Maidenhead grid square locator is displayed with green text.  When a GPS fix is not available, the rig uses the locator provided by the SD configuration file, if that’s available.  </w:t>
-      </w:r>
-      <w:r>
-        <w:rPr>
-          <w:color w:val="000000"/>
-        </w:rPr>
-        <w:t xml:space="preserve">The transmitter is disabled if the grid square is not available from </w:t>
-      </w:r>
-      <w:r>
-        <w:rPr>
-          <w:color w:val="000000"/>
-        </w:rPr>
-        <w:t>either</w:t>
+        <w:t xml:space="preserve">Likewise, when a GPS fix is available, the four-character Maidenhead grid square locator is displayed with green text.  When a GPS fix is not available, the rig uses the locator provided by the SD configuration file, </w:t>
+      </w:r>
+      <w:r>
+        <w:rPr>
+          <w:color w:val="000000"/>
+        </w:rPr>
+        <w:t>else t</w:t>
+      </w:r>
+      <w:r>
+        <w:rPr>
+          <w:color w:val="000000"/>
+        </w:rPr>
+        <w:t xml:space="preserve">he transmitter is disabled if the grid square is not available from </w:t>
+      </w:r>
+      <w:r>
+        <w:rPr>
+          <w:color w:val="000000"/>
+        </w:rPr>
+        <w:t>any</w:t>
       </w:r>
       <w:r>
         <w:rPr>
@@ -929,25 +919,7 @@
         <w:rPr>
           <w:color w:val="000000"/>
         </w:rPr>
-        <w:t xml:space="preserve">Note that the GPS, while highly desirable, is optional.  The rig will “make the best of it” when a GPS fix cannot be obtained.  In particular, if a GPS fix was previously obtained after the firmware was loaded into the MCU, the battery-backed RTC will likely be reasonably accurate.  Keep in mind that Teensy resets the </w:t>
-      </w:r>
-      <w:r>
-        <w:rPr>
-          <w:color w:val="000000"/>
-        </w:rPr>
-        <w:t xml:space="preserve">RTC </w:t>
-      </w:r>
-      <w:r>
-        <w:rPr>
-          <w:color w:val="000000"/>
-        </w:rPr>
-        <w:t xml:space="preserve">clock to your computer’s local time when you load new firmware into </w:t>
-      </w:r>
-      <w:r>
-        <w:rPr>
-          <w:color w:val="000000"/>
-        </w:rPr>
-        <w:t>the MCU.  To ensure UTC logging and optimal FT8 performance, the rig needs a GPS fix following firmware installation.</w:t>
+        <w:t>Note that the GPS, while highly desirable, is optional.  The rig will “make the best of it” when a GPS fix cannot be obtained.  In particular, if a GPS fix was previously obtained after the firmware was loaded into the MCU, the battery-backed RTC will likely be reasonably accurate.  Keep in mind that Teensy resets the RTC clock to your computer’s local time when you load new firmware into the MCU.  To ensure UTC logging and optimal FT8 performance, the rig needs a GPS fix following firmware installation.</w:t>
       </w:r>
     </w:p>
     <w:p>
@@ -965,31 +937,7 @@
         <w:rPr>
           <w:color w:val="000000"/>
         </w:rPr>
-        <w:t xml:space="preserve">The station’s callsign appears </w:t>
-      </w:r>
-      <w:r>
-        <w:rPr>
-          <w:color w:val="000000"/>
-        </w:rPr>
-        <w:t>in the status panel</w:t>
-      </w:r>
-      <w:r>
-        <w:rPr>
-          <w:color w:val="000000"/>
-        </w:rPr>
-        <w:t xml:space="preserve">, as does the nominal operating frequency (kHz) and the transmitter’s </w:t>
-      </w:r>
-      <w:r>
-        <w:rPr>
-          <w:color w:val="000000"/>
-        </w:rPr>
-        <w:t>FT8</w:t>
-      </w:r>
-      <w:r>
-        <w:rPr>
-          <w:color w:val="000000"/>
-        </w:rPr>
-        <w:t xml:space="preserve"> offset (Hz). </w:t>
+        <w:t xml:space="preserve">The station’s callsign appears in the status panel, as does the nominal operating frequency (kHz) and the transmitter’s FT8 offset (Hz). </w:t>
       </w:r>
     </w:p>
     <w:p>
@@ -1007,19 +955,7 @@
         <w:rPr>
           <w:color w:val="000000"/>
         </w:rPr>
-        <w:t xml:space="preserve">The bottom line </w:t>
-      </w:r>
-      <w:r>
-        <w:rPr>
-          <w:color w:val="000000"/>
-        </w:rPr>
-        <w:t xml:space="preserve">of the status panel </w:t>
-      </w:r>
-      <w:r>
-        <w:rPr>
-          <w:color w:val="000000"/>
-        </w:rPr>
-        <w:t>displays the rig’s current mode, RECV, PEND (transmission), XMIT or TUNE.</w:t>
+        <w:t>The bottom line of the status panel displays the rig’s current mode, RECV, PEND (transmission), XMIT or TUNE.</w:t>
       </w:r>
     </w:p>
     <w:p>
@@ -1056,35 +992,21 @@
           <w:color w:val="000000"/>
           <w:spacing w:val="-4"/>
         </w:rPr>
-        <w:t xml:space="preserve">The receiver displays its decoded messages in the middle-left panel.  Due to constrained screen space and a conflicting desire to report as much </w:t>
+        <w:t xml:space="preserve">The receiver displays its decoded messages in the middle-left panel.  Due to constrained screen space and </w:t>
       </w:r>
       <w:r>
         <w:rPr>
           <w:color w:val="000000"/>
           <w:spacing w:val="-4"/>
         </w:rPr>
-        <w:t xml:space="preserve">detail </w:t>
+        <w:t>the</w:t>
       </w:r>
       <w:r>
         <w:rPr>
           <w:color w:val="000000"/>
           <w:spacing w:val="-4"/>
         </w:rPr>
-        <w:t xml:space="preserve">as possible about each signal, the display differs from the familiar </w:t>
-      </w:r>
-      <w:r>
-        <w:rPr>
-          <w:color w:val="000000"/>
-          <w:spacing w:val="-4"/>
-        </w:rPr>
-        <w:t>WSJTX</w:t>
-      </w:r>
-      <w:r>
-        <w:rPr>
-          <w:color w:val="000000"/>
-          <w:spacing w:val="-4"/>
-        </w:rPr>
-        <w:t>.  The Received Signal Level (RSL) appears as S1-S9 rather than the FT8 decibel convention in order to fit the signal report into two characters rather than three.  The MCU firmware refreshes the list of received messages following each FT8 time slot.  What you see is always the most recent.</w:t>
+        <w:t xml:space="preserve"> conflicting desire to report as much detail as possible about each signal, the display differs from the familiar WSJTX.  The Received Signal Level (RSL) appears as S1-S9 rather than the FT8 decibel convention in order to fit the signal report into two characters rather than three.  The MCU firmware refreshes the list of received messages following each FT8 time slot.  What you see is always the most recent.</w:t>
       </w:r>
     </w:p>
     <w:p>
@@ -1154,21 +1076,7 @@
           <w:color w:val="000000"/>
           <w:spacing w:val="-4"/>
         </w:rPr>
-        <w:t xml:space="preserve">Signals received by and transmitted from the local station appear in the Station Messages panel </w:t>
-      </w:r>
-      <w:r>
-        <w:rPr>
-          <w:color w:val="000000"/>
-          <w:spacing w:val="-4"/>
-        </w:rPr>
-        <w:t>on the righthand side of the screen</w:t>
-      </w:r>
-      <w:r>
-        <w:rPr>
-          <w:color w:val="000000"/>
-          <w:spacing w:val="-4"/>
-        </w:rPr>
-        <w:t>.  These messages scroll so  the oldest message always appears at the top.  Most messages appear in white text, but repeated messages appear in yellow rather than in multiple lines.  Repeated, unsuccessful attempts to contact a station eventually timeout, and the final attempt appears in grey.  Old messages eventually scroll off the panel.</w:t>
+        <w:t>Signals received by and transmitted from the local station appear in the Station Messages panel on the righthand side of the screen.  These messages scroll so  the oldest message always appears at the top.  Most messages appear in white text, but repeated messages appear in yellow rather than in multiple lines.  Repeated, unsuccessful attempts to contact a station eventually timeout, and the final attempt appears in grey.  Old messages eventually scroll off the panel.</w:t>
       </w:r>
     </w:p>
     <w:p>
@@ -1351,21 +1259,7 @@
           <w:color w:val="000000"/>
           <w:spacing w:val="-4"/>
         </w:rPr>
-        <w:t xml:space="preserve">CQ:  Pressing the CQ button instructs the rig to begin calling CQ in the next available FT8 timeslot.  If a response is received, RoboOp attempts to engage the responder in a </w:t>
-      </w:r>
-      <w:r>
-        <w:rPr>
-          <w:color w:val="000000"/>
-          <w:spacing w:val="-4"/>
-        </w:rPr>
-        <w:t>standard, sequenced</w:t>
-      </w:r>
-      <w:r>
-        <w:rPr>
-          <w:color w:val="000000"/>
-          <w:spacing w:val="-4"/>
-        </w:rPr>
-        <w:t xml:space="preserve"> FT8 QSO, and resumes listening when the QSO completes.  If nothing is heard, the rig repeats the CQ message until RoboOp times-out.  Pressing the CQ button while the rig is already transmitting CQs terminates CQ activity.  </w:t>
+        <w:t xml:space="preserve">CQ:  Pressing the CQ button instructs the rig to begin calling CQ in the next available FT8 timeslot.  If a response is received, RoboOp attempts to engage the responder in a standard, sequenced FT8 QSO, and resumes listening when the QSO completes.  If nothing is heard, the rig repeats the CQ message until RoboOp times-out.  Pressing the CQ button while the rig is already transmitting CQs terminates CQ activity.  </w:t>
       </w:r>
     </w:p>
     <w:p>
@@ -1387,21 +1281,7 @@
           <w:color w:val="000000"/>
           <w:spacing w:val="-4"/>
         </w:rPr>
-        <w:t xml:space="preserve">AB:  Abort </w:t>
-      </w:r>
-      <w:r>
-        <w:rPr>
-          <w:color w:val="000000"/>
-          <w:spacing w:val="-4"/>
-        </w:rPr>
-        <w:t>any</w:t>
-      </w:r>
-      <w:r>
-        <w:rPr>
-          <w:color w:val="000000"/>
-          <w:spacing w:val="-4"/>
-        </w:rPr>
-        <w:t xml:space="preserve"> transmission in progress.</w:t>
+        <w:t>AB:  Abort any transmission in progress.</w:t>
       </w:r>
     </w:p>
     <w:p>
@@ -1563,7 +1443,15 @@
       </w:pPr>
       <w:r>
         <w:rPr/>
-        <w:t>FT8 is a digital communication mode whose excellent weak signal performance imparts some compromises.</w:t>
+        <w:t xml:space="preserve">FT8 </w:t>
+      </w:r>
+      <w:r>
+        <w:rPr/>
+        <w:t xml:space="preserve">[1] </w:t>
+      </w:r>
+      <w:r>
+        <w:rPr/>
+        <w:t>is a digital communication mode whose excellent weak signal performance imparts some compromises.</w:t>
       </w:r>
     </w:p>
     <w:p>
@@ -1575,15 +1463,7 @@
       </w:pPr>
       <w:r>
         <w:rPr/>
-        <w:t xml:space="preserve">All transmissions are of a fixed length and require ~12.6 seconds </w:t>
-      </w:r>
-      <w:r>
-        <w:rPr/>
-        <w:t>to complete</w:t>
-      </w:r>
-      <w:r>
-        <w:rPr/>
-        <w:t>.  Every transmission occurs in one of four time slots that arise at 0, 15, 30 or 45 seconds past the minute.  There is, at most, a 2.4 second “dwell” time between the end of a received transmission and the beginning of the following time slot, and that only if the transmission begins exactly on time and can be decoded concurrently as the bits arrive.  Timing is important.</w:t>
+        <w:t>All transmissions are of a fixed length and require ~12.6 seconds to complete.  Every transmission occurs in one of four time slots that arise at 0, 15, 30 or 45 seconds past the minute.  There is, at most, a 2.4 second “dwell” time between the end of a received transmission and the beginning of the following time slot, and that only if the transmission begins exactly on time and can be decoded concurrently as the bits arrive.  Timing is important.</w:t>
       </w:r>
     </w:p>
     <w:p>
@@ -1595,15 +1475,19 @@
       </w:pPr>
       <w:r>
         <w:rPr/>
-        <w:t xml:space="preserve">Consider the case of a remote station transmitting CQ messages during even-numbered time slots and listening for responses during odd-numbered time slots.  At most, our receiving station has 2.4 seconds to decide to transmit a response during the odd-numbered time slot while the remote is listening.  That’s not much time.  What’s worse is, if our station is too slow to respond in the first available odd-numbered slot, we will have to wait for the beginning of a future odd-numbered time slot to avoid “doubling” with the remote station.  If the remote station is rare DX, well… we likely missed our opportunity </w:t>
-      </w:r>
-      <w:r>
-        <w:rPr/>
-        <w:t>with the</w:t>
-      </w:r>
-      <w:r>
-        <w:rPr/>
-        <w:t xml:space="preserve"> time slot.</w:t>
+        <w:t xml:space="preserve">Consider the case of a remote station transmitting CQ messages during even-numbered time slots and listening for responses during odd-numbered time slots.  At most, our receiving station has 2.4 seconds to decide to transmit a response during the </w:t>
+      </w:r>
+      <w:r>
+        <w:rPr/>
+        <w:t xml:space="preserve">following </w:t>
+      </w:r>
+      <w:r>
+        <w:rPr/>
+        <w:t xml:space="preserve">odd-numbered time slot while the remote is listening.  That’s not much time.  What’s worse is, if our station is too slow to respond in the first available odd-numbered slot, we will have to wait for the beginning of a future odd-numbered time slot to avoid “doubling” with the remote station.  If the remote station is rare DX, well… we likely missed our opportunity.  </w:t>
+      </w:r>
+      <w:r>
+        <w:rPr/>
+        <w:t>Hence… RoboOp.</w:t>
       </w:r>
     </w:p>
     <w:p>
@@ -1669,31 +1553,23 @@
       </w:pPr>
       <w:r>
         <w:rPr/>
-        <w:t xml:space="preserve">The CQ menu button directs RoboOp to transmit CQ messages and engage the first responder it hears in a QSO.  RoboOp </w:t>
-      </w:r>
-      <w:r>
-        <w:rPr/>
-        <w:t xml:space="preserve">will </w:t>
-      </w:r>
-      <w:r>
-        <w:rPr/>
-        <w:t xml:space="preserve">complete, </w:t>
-      </w:r>
-      <w:r>
-        <w:rPr/>
-        <w:t>at most,</w:t>
-      </w:r>
-      <w:r>
-        <w:rPr/>
-        <w:t xml:space="preserve"> a single QSO; it will not run continuously, logging QSO after QSO, while you enjoy a sandwich and cold beverage from the </w:t>
-      </w:r>
-      <w:r>
-        <w:rPr/>
-        <w:t>cooler</w:t>
-      </w:r>
-      <w:r>
-        <w:rPr/>
-        <w:t xml:space="preserve">.  </w:t>
+        <w:t>The CQ menu button directs RoboOp to transmit CQ messages and engage the first responder it hears in a QSO.  RoboOp complete</w:t>
+      </w:r>
+      <w:r>
+        <w:rPr/>
+        <w:t>s</w:t>
+      </w:r>
+      <w:r>
+        <w:rPr/>
+        <w:t xml:space="preserve">, at most, a single QSO; it will </w:t>
+      </w:r>
+      <w:r>
+        <w:rPr/>
+        <w:t>never</w:t>
+      </w:r>
+      <w:r>
+        <w:rPr/>
+        <w:t xml:space="preserve"> run continuously, logging QSO after QSO, while you enjoy a sandwich and cold beverage from the cooler.  </w:t>
       </w:r>
     </w:p>
     <w:p>
@@ -1717,15 +1593,7 @@
       </w:pPr>
       <w:r>
         <w:rPr/>
-        <w:t xml:space="preserve">By default, RoboOp will not respond to CQ messages from a known station already in the log.  However, this is configurable as this is exactly what you </w:t>
-      </w:r>
-      <w:r>
-        <w:rPr/>
-        <w:t>may wish to</w:t>
-      </w:r>
-      <w:r>
-        <w:rPr/>
-        <w:t xml:space="preserve"> do when testing your latest enhancement to the hardware or firmware.</w:t>
+        <w:t>By default, RoboOp will not respond to CQ messages from a known station already in the log.  However, this is configurable as this is exactly what you may wish to do when testing your latest enhancement to the hardware or firmware.</w:t>
       </w:r>
     </w:p>
     <w:p>
@@ -1772,15 +1640,31 @@
       </w:r>
       <w:r>
         <w:rPr/>
-        <w:t xml:space="preserve"> but the actual name is configurable.  </w:t>
-      </w:r>
-      <w:r>
-        <w:rPr/>
-        <w:t>Y</w:t>
-      </w:r>
-      <w:r>
-        <w:rPr/>
-        <w:t>ou must remove the SD card to extract the log file on your computer.</w:t>
+        <w:t xml:space="preserve"> but the actual name is configurable.  You </w:t>
+      </w:r>
+      <w:r>
+        <w:rPr/>
+        <w:t>currently</w:t>
+      </w:r>
+      <w:r>
+        <w:rPr/>
+        <w:t xml:space="preserve"> must remove the SD card to </w:t>
+      </w:r>
+      <w:r>
+        <w:rPr/>
+        <w:t>copy</w:t>
+      </w:r>
+      <w:r>
+        <w:rPr/>
+        <w:t xml:space="preserve"> the log file </w:t>
+      </w:r>
+      <w:r>
+        <w:rPr/>
+        <w:t>to</w:t>
+      </w:r>
+      <w:r>
+        <w:rPr/>
+        <w:t xml:space="preserve"> your computer.</w:t>
       </w:r>
     </w:p>
     <w:p>
@@ -1810,20 +1694,23 @@
       </w:pPr>
       <w:r>
         <w:rPr/>
-        <w:t xml:space="preserve">You must supply a configuration file, CONFIG.JSON, on the SD card installed in the Teensy MCU.  The Examples folder contains a </w:t>
-      </w:r>
-      <w:r>
-        <w:rPr/>
-        <w:t>sample</w:t>
-      </w:r>
-      <w:r>
-        <w:rPr/>
-        <w:t xml:space="preserve"> CONFIG.JSON which you can modify for your own station.  The </w:t>
+        <w:t xml:space="preserve">You must supply a configuration file, </w:t>
       </w:r>
       <w:r>
         <w:rPr>
           <w:rFonts w:ascii="Courier New" w:hAnsi="Courier New"/>
         </w:rPr>
+        <w:t>CONFIG.JSON</w:t>
+      </w:r>
+      <w:r>
+        <w:rPr/>
+        <w:t xml:space="preserve">, on the SD card installed in the Teensy MCU.  The Examples folder contains a sample CONFIG.JSON which you can modify for your own station.  The </w:t>
+      </w:r>
+      <w:r>
+        <w:rPr>
+          <w:rStyle w:val="Quotation"/>
+          <w:rFonts w:ascii="Times New Roman" w:hAnsi="Times New Roman"/>
+        </w:rPr>
         <w:t>callsign</w:t>
       </w:r>
       <w:r>
@@ -1832,27 +1719,29 @@
       </w:r>
       <w:r>
         <w:rPr>
-          <w:rFonts w:ascii="Courier New" w:hAnsi="Courier New"/>
+          <w:rStyle w:val="Quotation"/>
+          <w:rFonts w:ascii="Times New Roman" w:hAnsi="Times New Roman"/>
         </w:rPr>
         <w:t>frequency</w:t>
       </w:r>
       <w:r>
         <w:rPr/>
-        <w:t xml:space="preserve"> fields are required, the others are optional.  </w:t>
-      </w:r>
-      <w:r>
-        <w:rPr/>
-        <w:t xml:space="preserve">If you plan to operate without a permanent GPS connection, you will need to configure the </w:t>
-      </w:r>
-      <w:r>
-        <w:rPr>
-          <w:rFonts w:ascii="Courier New" w:hAnsi="Courier New"/>
+        <w:t xml:space="preserve"> fields are required, the others are optional.  If you plan to operate without a permanent GPS connection, you will need to configure the </w:t>
+      </w:r>
+      <w:r>
+        <w:rPr>
+          <w:rStyle w:val="Quotation"/>
+          <w:rFonts w:ascii="Times New Roman" w:hAnsi="Times New Roman"/>
         </w:rPr>
         <w:t>locator</w:t>
       </w:r>
       <w:r>
         <w:rPr/>
-        <w:t xml:space="preserve"> field.</w:t>
+        <w:t xml:space="preserve"> field </w:t>
+      </w:r>
+      <w:r>
+        <w:rPr/>
+        <w:t>with your Maidenhead grid square.</w:t>
       </w:r>
     </w:p>
     <w:p>
@@ -1963,7 +1852,15 @@
       </w:r>
       <w:r>
         <w:rPr/>
-        <w:t xml:space="preserve"> file.  No, you can’t fudge this.  If you try, the firmware will tell on you (you might wonder how I know that;).</w:t>
+        <w:t xml:space="preserve"> file.  No, you can’t fudge this.  If you try, the firmware will tell on you (you might </w:t>
+      </w:r>
+      <w:r>
+        <w:rPr/>
+        <w:t>ask</w:t>
+      </w:r>
+      <w:r>
+        <w:rPr/>
+        <w:t xml:space="preserve"> how I know that;).</w:t>
       </w:r>
     </w:p>
     <w:p>
@@ -1986,31 +1883,17 @@
       </w:pPr>
       <w:r>
         <w:rPr/>
-        <w:t xml:space="preserve">In pursuit of improved testing, much of the V2.* firmware has been moved from the Arduino 2.0 IDE to PlatformIO, a  more capable IDE for projects of this size.  The platformio.ini file is located in the PocketFT8XcvrFW folder.  The easiest way to get started is to install the Arduino 2.0 IDE first (PlatformIO will use the tools and libraries it installs), Arduino’s support for the Teensy 4.1 board, the Adafruit GPS Library V1.7.5, the PU2CLR SI4735 V2.1.8 library, the bblanchon ArduinoJson V7.3.0 library, and the Adafruit GFX V1.12.0 library.  Some of the libraries build with compiler warnings; </w:t>
-      </w:r>
-      <w:r>
-        <w:rPr/>
-        <w:t xml:space="preserve">the </w:t>
-      </w:r>
-      <w:r>
-        <w:rPr/>
-        <w:t xml:space="preserve">PocketFT8XcvrFW </w:t>
-      </w:r>
-      <w:r>
-        <w:rPr/>
-        <w:t>code</w:t>
-      </w:r>
-      <w:r>
-        <w:rPr/>
-        <w:t xml:space="preserve"> build</w:t>
-      </w:r>
-      <w:r>
-        <w:rPr/>
-        <w:t>s</w:t>
-      </w:r>
-      <w:r>
-        <w:rPr/>
-        <w:t xml:space="preserve"> clean as of April 23, 2025.</w:t>
+        <w:t xml:space="preserve">In pursuit of improved testing, much of the V2.* firmware has been moved from the Arduino 2.0 IDE to PlatformIO, a  more capable IDE for projects of this size.  The </w:t>
+      </w:r>
+      <w:r>
+        <w:rPr>
+          <w:rFonts w:ascii="Courier New" w:hAnsi="Courier New"/>
+        </w:rPr>
+        <w:t>platformio.ini</w:t>
+      </w:r>
+      <w:r>
+        <w:rPr/>
+        <w:t xml:space="preserve"> file is located in the PocketFT8XcvrFW folder.  The easiest way to get started is to install the Arduino 2.0 IDE first (PlatformIO will use the tools and libraries it installs), Arduino’s support for the Teensy 4.1 board, the Adafruit GPS Library V1.7.5, the PU2CLR SI4735 V2.1.8 library, the bblanchon ArduinoJson V7.3.0 library, and the Adafruit GFX V1.12.0 library.  Some of the libraries build with compiler warnings; the PocketFT8XcvrFW code builds clean as of April 23, 2025.</w:t>
       </w:r>
     </w:p>
     <w:p>
@@ -2031,14 +1914,7 @@
           <w:color w:val="000000"/>
           <w:spacing w:val="-4"/>
         </w:rPr>
-        <w:t xml:space="preserve">B. Test </w:t>
-      </w:r>
-      <w:r>
-        <w:rPr>
-          <w:color w:val="000000"/>
-          <w:spacing w:val="-4"/>
-        </w:rPr>
-        <w:t>Programs</w:t>
+        <w:t>B. Test Programs</w:t>
       </w:r>
     </w:p>
     <w:p>
@@ -2050,27 +1926,7 @@
       </w:pPr>
       <w:r>
         <w:rPr/>
-        <w:t xml:space="preserve">There are a number of folders within </w:t>
-      </w:r>
-      <w:r>
-        <w:rPr/>
-        <w:t xml:space="preserve">the </w:t>
-      </w:r>
-      <w:r>
-        <w:rPr/>
-        <w:t xml:space="preserve">BenchTests </w:t>
-      </w:r>
-      <w:r>
-        <w:rPr/>
-        <w:t xml:space="preserve">folder </w:t>
-      </w:r>
-      <w:r>
-        <w:rPr/>
-        <w:t xml:space="preserve">containing small (mostly Arduino 2.0 IDE) test projects for the hardware.  The folders are numbered in a suggested order, and the code they contain was developed for testing new boards.  </w:t>
-      </w:r>
-      <w:r>
-        <w:rPr/>
-        <w:t>You may find them useful for testing new boards, but they are not required.</w:t>
+        <w:t>There are a number of folders within the BenchTests folder containing small (mostly Arduino 2.0 IDE) test projects for the hardware.  The folders are numbered in a suggested order, and the code they contain was developed for testing new boards.  You may find them useful for testing new boards, but they are not required.</w:t>
       </w:r>
     </w:p>
     <w:p>
@@ -2115,15 +1971,7 @@
       </w:pPr>
       <w:r>
         <w:rPr/>
-        <w:t>The Investigations folder contains folders and files used to prove (</w:t>
-      </w:r>
-      <w:r>
-        <w:rPr/>
-        <w:t>and</w:t>
-      </w:r>
-      <w:r>
-        <w:rPr/>
-        <w:t xml:space="preserve"> disprove!) some of the concepts developed for the firmware and hardware.</w:t>
+        <w:t>The Investigations folder contains folders and files used to prove (and disprove!) some of the concepts developed for the firmware and hardware.</w:t>
       </w:r>
     </w:p>
     <w:p>
@@ -2156,19 +2004,21 @@
       </w:pPr>
       <w:r>
         <w:rPr/>
-        <w:t xml:space="preserve">The RFFilters folder contains a variety of </w:t>
-      </w:r>
-      <w:r>
-        <w:rPr/>
-        <w:t>LTSpice f</w:t>
-      </w:r>
-      <w:r>
-        <w:rPr/>
-        <w:t xml:space="preserve">ilter designs, simulations and daughter board </w:t>
-      </w:r>
-      <w:r>
-        <w:rPr/>
-        <w:t xml:space="preserve">designs. </w:t>
+        <w:t xml:space="preserve">The RFFilters folder contains a variety of LTSpice filter designs, simulations and daughter board designs.  </w:t>
+      </w:r>
+      <w:r>
+        <w:rPr/>
+        <w:t>The transmitter requires a 5</w:t>
+      </w:r>
+      <w:r>
+        <w:rPr>
+          <w:vertAlign w:val="superscript"/>
+        </w:rPr>
+        <w:t>th</w:t>
+      </w:r>
+      <w:r>
+        <w:rPr/>
+        <w:t xml:space="preserve"> order Chebyshev low-pass filter to meet the USA FCC spectral purity requirements.  The receiver might benefit from a bandpass filter, especially when operated near an AM broadcast antenna, but this has not been evaluated as of April, 2025.</w:t>
       </w:r>
     </w:p>
     <w:p>
@@ -2201,7 +2051,47 @@
       </w:pPr>
       <w:r>
         <w:rPr/>
-        <w:t xml:space="preserve">The PocketFT8XcvrHW folder contains the KiCAD 8.0 files for the schematic and PCB artwork.  The V2.00 BOM is in the Mfg folder.  I had PCBWay build and assemble most SMT components on my boards.  The only SMT components not in the BOM (like… the antenna jack, the RTC’s battery holder…) are really easy to solder.  I installed low-profile headers on the Teensy 4.1 and THT soldered these to the PCB.  </w:t>
+        <w:t xml:space="preserve">The PocketFT8XcvrHW folder contains the KiCAD </w:t>
+      </w:r>
+      <w:r>
+        <w:rPr/>
+        <w:t>9</w:t>
+      </w:r>
+      <w:r>
+        <w:rPr/>
+        <w:t xml:space="preserve"> files for the schematic and PCB artwork.  The </w:t>
+      </w:r>
+      <w:r>
+        <w:rPr/>
+        <w:t>Bill of Materials (</w:t>
+      </w:r>
+      <w:r>
+        <w:rPr/>
+        <w:t>BOM</w:t>
+      </w:r>
+      <w:r>
+        <w:rPr/>
+        <w:t>)</w:t>
+      </w:r>
+      <w:r>
+        <w:rPr/>
+        <w:t xml:space="preserve"> is in the Mfg folder.  PCBWay buil</w:t>
+      </w:r>
+      <w:r>
+        <w:rPr/>
+        <w:t>t</w:t>
+      </w:r>
+      <w:r>
+        <w:rPr/>
+        <w:t xml:space="preserve"> and assemble</w:t>
+      </w:r>
+      <w:r>
+        <w:rPr/>
+        <w:t>d</w:t>
+      </w:r>
+      <w:r>
+        <w:rPr/>
+        <w:t xml:space="preserve"> most SMT components on my boards.  The only SMT components not in the BOM (like… the antenna jack, the RTC’s battery holder…) are really easy to solder.  I installed low-profile headers on the Teensy 4.1 and THT soldered these to the PCB.  </w:t>
       </w:r>
     </w:p>
     <w:p>
@@ -2249,43 +2139,42 @@
           <w:color w:val="000000"/>
           <w:spacing w:val="-4"/>
         </w:rPr>
-        <w:t xml:space="preserve">J3 on the V2.00 boards break-out a GPS connection.  The pinout includes the necessary signals but their locations are out-of-order for an off-the-shelf ribbon cable connection to the </w:t>
+        <w:t>J3 on the V</w:t>
       </w:r>
       <w:r>
         <w:rPr>
           <w:color w:val="000000"/>
           <w:spacing w:val="-4"/>
         </w:rPr>
-        <w:t xml:space="preserve">current </w:t>
+        <w:t>3</w:t>
       </w:r>
       <w:r>
         <w:rPr>
           <w:color w:val="000000"/>
           <w:spacing w:val="-4"/>
         </w:rPr>
-        <w:t>Adafruit Ultimate GPS.  I used a custom cable to make the appropriate signal connections from the PCB to Adafruit’s Ultimate GPS.</w:t>
-      </w:r>
-    </w:p>
-    <w:p>
-      <w:pPr>
-        <w:pStyle w:val="Normal"/>
-        <w:ind w:firstLine="144"/>
-        <w:jc w:val="both"/>
-        <w:rPr/>
-      </w:pPr>
+        <w:t xml:space="preserve">.00 boards break-out a </w:t>
+      </w:r>
       <w:r>
         <w:rPr>
           <w:color w:val="000000"/>
           <w:spacing w:val="-4"/>
         </w:rPr>
-        <w:t xml:space="preserve">The V2.00 BOM boards require a single patch wire to enable the firmware to monitor the PPS signal.  While the firmware can operate without PPS, it is highly desirable.  The required patch wire connects the PPS net from J3-1 to TN1-4.  Later versions of the schematic define the PPS net with this connection.  </w:t>
+        <w:t>5-pin</w:t>
       </w:r>
       <w:r>
         <w:rPr>
           <w:color w:val="000000"/>
           <w:spacing w:val="-4"/>
         </w:rPr>
-        <w:t>Hopefully, a future fabrication will eliminate the need for this patch wire.</w:t>
+        <w:t xml:space="preserve"> connection </w:t>
+      </w:r>
+      <w:r>
+        <w:rPr>
+          <w:color w:val="000000"/>
+          <w:spacing w:val="-4"/>
+        </w:rPr>
+        <w:t>for the Adafruit Ultimate GPS PA1616S.  The firmware uses the Pulse Per Second (PPS) signal to determine when the GPS has acquired a fix.</w:t>
       </w:r>
     </w:p>
     <w:p>
@@ -2306,7 +2195,21 @@
           <w:color w:val="000000"/>
           <w:spacing w:val="-4"/>
         </w:rPr>
-        <w:t>G. Enclosure</w:t>
+        <w:t>G</w:t>
+      </w:r>
+      <w:r>
+        <w:rPr>
+          <w:color w:val="000000"/>
+          <w:spacing w:val="-4"/>
+        </w:rPr>
+        <w:t xml:space="preserve">. </w:t>
+      </w:r>
+      <w:r>
+        <w:rPr>
+          <w:color w:val="000000"/>
+          <w:spacing w:val="-4"/>
+        </w:rPr>
+        <w:t>Auxiliary Analog/Digital Expansion</w:t>
       </w:r>
     </w:p>
     <w:p>
@@ -2321,6 +2224,49 @@
           <w:color w:val="000000"/>
           <w:spacing w:val="-4"/>
         </w:rPr>
+        <w:t>J4 on the V3.00 boards break-out additional Teensy analog and digital connections for a planned expansion of the firmware.</w:t>
+      </w:r>
+    </w:p>
+    <w:p>
+      <w:pPr>
+        <w:pStyle w:val="Heading2"/>
+        <w:widowControl/>
+        <w:numPr>
+          <w:ilvl w:val="0"/>
+          <w:numId w:val="0"/>
+        </w:numPr>
+        <w:bidi w:val="0"/>
+        <w:ind w:hanging="0" w:left="0"/>
+        <w:jc w:val="left"/>
+        <w:rPr/>
+      </w:pPr>
+      <w:r>
+        <w:rPr>
+          <w:color w:val="000000"/>
+          <w:spacing w:val="-4"/>
+        </w:rPr>
+        <w:t>H</w:t>
+      </w:r>
+      <w:r>
+        <w:rPr>
+          <w:color w:val="000000"/>
+          <w:spacing w:val="-4"/>
+        </w:rPr>
+        <w:t>. Enclosure</w:t>
+      </w:r>
+    </w:p>
+    <w:p>
+      <w:pPr>
+        <w:pStyle w:val="Normal"/>
+        <w:ind w:firstLine="144"/>
+        <w:jc w:val="both"/>
+        <w:rPr/>
+      </w:pPr>
+      <w:r>
+        <w:rPr>
+          <w:color w:val="000000"/>
+          <w:spacing w:val="-4"/>
+        </w:rPr>
         <w:t xml:space="preserve">The FreeCAD and STL files reside in the </w:t>
       </w:r>
       <w:r>
@@ -2336,7 +2282,14 @@
           <w:color w:val="000000"/>
           <w:spacing w:val="-4"/>
         </w:rPr>
-        <w:t xml:space="preserve"> folder.  There is one file to build the main enclosure, and a second for the display bezel.</w:t>
+        <w:t xml:space="preserve"> folder.  There is one file to build the main enclosure, and a second for the display bezel.  </w:t>
+      </w:r>
+      <w:r>
+        <w:rPr>
+          <w:color w:val="000000"/>
+          <w:spacing w:val="-4"/>
+        </w:rPr>
+        <w:t>As of July, 2025, the enclosure requires substantial post-processing to make it usable.</w:t>
       </w:r>
     </w:p>
     <w:p>
@@ -2366,7 +2319,15 @@
       </w:pPr>
       <w:r>
         <w:rPr/>
-        <w:t>Several menu buttons are defined but unimplemented in Version 2.* firmware.</w:t>
+        <w:t xml:space="preserve">Several menu buttons are defined but unimplemented in Version </w:t>
+      </w:r>
+      <w:r>
+        <w:rPr/>
+        <w:t>2</w:t>
+      </w:r>
+      <w:r>
+        <w:rPr/>
+        <w:t>.* firmware.</w:t>
       </w:r>
     </w:p>
     <w:p>
@@ -2390,7 +2351,35 @@
       </w:pPr>
       <w:r>
         <w:rPr/>
-        <w:t>I have long expected disappointment with the Si4735 receiver chip but its real-world performance seems up to the task of communicating with anyone receiving the little rig’s QRPP signal.</w:t>
+        <w:t>I have long expected disappointment with the Si4735 receiver chip but its real-world performance seems up to the task of communicating with “</w:t>
+      </w:r>
+      <w:r>
+        <w:rPr/>
+        <w:t xml:space="preserve">ordinary” </w:t>
+      </w:r>
+      <w:r>
+        <w:rPr/>
+        <w:t>stations</w:t>
+      </w:r>
+      <w:r>
+        <w:rPr/>
+        <w:t xml:space="preserve"> receiving the little rig’s </w:t>
+      </w:r>
+      <w:r>
+        <w:rPr/>
+        <w:t xml:space="preserve">275 mW </w:t>
+      </w:r>
+      <w:r>
+        <w:rPr/>
+        <w:t xml:space="preserve">QRPP signal. </w:t>
+      </w:r>
+      <w:r>
+        <w:rPr/>
+        <w:t xml:space="preserve">This level of performance was only achieved through careful board revision to eliminate Si4735 interference from digital noise.  </w:t>
+      </w:r>
+      <w:r>
+        <w:rPr/>
+        <w:t>Long-term, the receiver may migrate to a Tayloe detector to facilitate QRPP-to-QRPP QSOs.</w:t>
       </w:r>
     </w:p>
     <w:p>
@@ -2408,28 +2397,7 @@
           <w:smallCaps/>
           <w:color w:val="000000"/>
         </w:rPr>
-        <w:t>VII</w:t>
-      </w:r>
-      <w:r>
-        <w:rPr>
-          <w:smallCaps/>
-          <w:color w:val="000000"/>
-        </w:rPr>
-        <w:t>I</w:t>
-      </w:r>
-      <w:r>
-        <w:rPr>
-          <w:smallCaps/>
-          <w:color w:val="000000"/>
-        </w:rPr>
-        <w:t xml:space="preserve">. </w:t>
-      </w:r>
-      <w:r>
-        <w:rPr>
-          <w:smallCaps/>
-          <w:color w:val="000000"/>
-        </w:rPr>
-        <w:t>Bug Reports and Other Contributions</w:t>
+        <w:t>VIII. Bug Reports and Other Contributions</w:t>
       </w:r>
     </w:p>
     <w:p>
@@ -2441,7 +2409,27 @@
       </w:pPr>
       <w:r>
         <w:rPr/>
-        <w:t>This is a homebrew, personal project without commercial support.  Perhaps the best way to report a bug is as a github issue.  As with any project, please review the known issues prior to submitting a duplicate report.</w:t>
+        <w:t xml:space="preserve">This is a homebrew, personal project, without commercial support.  Perhaps the best way to report a bug is as a github issue.  As with any project, please review the known issues </w:t>
+      </w:r>
+      <w:r>
+        <w:rPr/>
+        <w:t>(</w:t>
+      </w:r>
+      <w:hyperlink r:id="rId6">
+        <w:r>
+          <w:rPr>
+            <w:rStyle w:val="Hyperlink"/>
+          </w:rPr>
+          <w:t>https://github.com/conr2286/PocketFT8Xcvr</w:t>
+        </w:r>
+      </w:hyperlink>
+      <w:r>
+        <w:rPr/>
+        <w:t xml:space="preserve">) </w:t>
+      </w:r>
+      <w:r>
+        <w:rPr/>
+        <w:t>prior to submitting a duplicate report.</w:t>
       </w:r>
     </w:p>
     <w:p>
@@ -2453,35 +2441,15 @@
       </w:pPr>
       <w:r>
         <w:rPr/>
-        <w:t xml:space="preserve">If you wish to submit a </w:t>
-      </w:r>
-      <w:r>
-        <w:rPr/>
-        <w:t xml:space="preserve">github </w:t>
-      </w:r>
-      <w:r>
-        <w:rPr/>
-        <w:t xml:space="preserve">pull request to incorporate your bug fix or enhancement </w:t>
-      </w:r>
-      <w:r>
-        <w:rPr/>
-        <w:t>upstream</w:t>
-      </w:r>
-      <w:r>
-        <w:rPr/>
-        <w:t>, please contact me at conr2286</w:t>
-      </w:r>
-      <w:r>
-        <w:rPr/>
-        <w:t>@</w:t>
-      </w:r>
-      <w:r>
-        <w:rPr/>
-        <w:t xml:space="preserve">gmail.com </w:t>
-      </w:r>
-      <w:r>
-        <w:rPr/>
-        <w:t>to discuss how it might be merged.</w:t>
+        <w:t xml:space="preserve">If you wish to submit a github pull request to incorporate your bug fix or enhancement upstream, please contact me at conr2286@gmail.com to discuss how </w:t>
+      </w:r>
+      <w:r>
+        <w:rPr/>
+        <w:t>this may</w:t>
+      </w:r>
+      <w:r>
+        <w:rPr/>
+        <w:t xml:space="preserve"> be merged.</w:t>
       </w:r>
     </w:p>
     <w:p>
@@ -2517,31 +2485,43 @@
         <w:rPr>
           <w:color w:val="000000"/>
         </w:rPr>
-        <w:t xml:space="preserve"> is a derivative of Charles Hill’s (W5BAA) Pocket FT8 project with important contributions from Ricardo Caritti (the Si4735 library), Karlis Goba (YL3JG, the FT8 library), Barb (WB2CBA, the SN74ACT244 PA), and many other widely available Adafruit, Arduino and PJRC libraries.  Charles and Barb continue their work with the DXFT8 project, another Pocket FT8 derivative.  I am indebted to tips from now-forgotten bloggers </w:t>
-      </w:r>
-      <w:r>
-        <w:rPr>
-          <w:color w:val="000000"/>
-        </w:rPr>
-        <w:t xml:space="preserve">(Hans and </w:t>
-      </w:r>
-      <w:r>
-        <w:rPr>
-          <w:color w:val="000000"/>
-        </w:rPr>
-        <w:t xml:space="preserve">many </w:t>
-      </w:r>
-      <w:r>
-        <w:rPr>
-          <w:color w:val="000000"/>
-        </w:rPr>
-        <w:t xml:space="preserve">others) </w:t>
-      </w:r>
-      <w:r>
-        <w:rPr>
-          <w:color w:val="000000"/>
-        </w:rPr>
-        <w:t>for getting the best phase noise performance from the Si5351, optimizing the sensitivity of the Si4735 receiver, combined RF/AF/digital PCB design, and getting the most from the Teensy 4.1 MCU.  With regard to the Si4735, I cannot overemphasize the importance of good PCB design and isolating the chip on its own I2C bus.</w:t>
+        <w:t xml:space="preserve"> </w:t>
+      </w:r>
+      <w:r>
+        <w:rPr>
+          <w:color w:val="000000"/>
+        </w:rPr>
+        <w:t xml:space="preserve">[6] </w:t>
+      </w:r>
+      <w:r>
+        <w:rPr>
+          <w:color w:val="000000"/>
+        </w:rPr>
+        <w:t xml:space="preserve">is a derivative of Charles Hill’s (W5BAA) Pocket FT8 project </w:t>
+      </w:r>
+      <w:r>
+        <w:rPr>
+          <w:color w:val="000000"/>
+        </w:rPr>
+        <w:t>[5]</w:t>
+      </w:r>
+      <w:r>
+        <w:rPr>
+          <w:color w:val="000000"/>
+        </w:rPr>
+        <w:t xml:space="preserve"> with important contributions from Ricardo Caritti (the Si4735 library), Karlis Goba (YL3JG, the FT8 library), Barb (WB2CBA, the SN74ACT244 PA), and many other widely available Adafruit, Arduino and PJRC libraries.  Charles and Barb continue their work with the DXFT8 project </w:t>
+      </w:r>
+      <w:r>
+        <w:rPr>
+          <w:color w:val="000000"/>
+        </w:rPr>
+        <w:t>[7]</w:t>
+      </w:r>
+      <w:r>
+        <w:rPr>
+          <w:color w:val="000000"/>
+        </w:rPr>
+        <w:t>, another Pocket FT8 derivative.  I am indebted to tips from now-forgotten bloggers (Hans and many others) for getting the best phase noise performance from the Si5351, optimizing the sensitivity of the Si4735 receiver, combined RF/AF/digital PCB design, and getting the most from the Teensy 4.1 MCU.  With regard to the Si4735, I cannot overemphasize the importance of good PCB design and isolating the chip on its own I2C bus.</w:t>
       </w:r>
     </w:p>
     <w:p>
@@ -2559,19 +2539,49 @@
         <w:rPr>
           <w:color w:val="000000"/>
         </w:rPr>
-        <w:t xml:space="preserve">Back in the 60s, the ARRL Handbook published an amazing receiver, the Junior Miser’s Dream, that accomplished so much (for its day) with so little (if only I could afford that Eddystone dial;).  Its focused design influenced my engineering career, ever </w:t>
-      </w:r>
-      <w:r>
-        <w:rPr>
-          <w:color w:val="000000"/>
-        </w:rPr>
-        <w:t>discouraging</w:t>
-      </w:r>
-      <w:r>
-        <w:rPr>
-          <w:color w:val="000000"/>
-        </w:rPr>
-        <w:t xml:space="preserve"> unwarranted complexity.  The Pocket FT8 and its derivatives reflect that goal of doing so much with so little in our modern world.  May you too stand on shoulders of giants.</w:t>
+        <w:t xml:space="preserve">Back in the 60s, the ARRL published an amazing receiver </w:t>
+      </w:r>
+      <w:r>
+        <w:rPr>
+          <w:color w:val="000000"/>
+        </w:rPr>
+        <w:t>for its day</w:t>
+      </w:r>
+      <w:r>
+        <w:rPr>
+          <w:color w:val="000000"/>
+        </w:rPr>
+        <w:t xml:space="preserve">, the Junior Miser’s Dream, that accomplished so much with so little.  Its focused design influenced my engineering career, discouraging unwarranted complexity.  </w:t>
+      </w:r>
+      <w:r>
+        <w:rPr>
+          <w:color w:val="000000"/>
+        </w:rPr>
+        <w:t xml:space="preserve">The Pocket FT8 revisits that theme in a digital world.  </w:t>
+      </w:r>
+      <w:r>
+        <w:rPr>
+          <w:color w:val="000000"/>
+        </w:rPr>
+        <w:t>M</w:t>
+      </w:r>
+      <w:r>
+        <w:rPr>
+          <w:color w:val="000000"/>
+        </w:rPr>
+        <w:t xml:space="preserve">ay you too stand on </w:t>
+      </w:r>
+      <w:r>
+        <w:rPr>
+          <w:color w:val="000000"/>
+        </w:rPr>
+        <w:t xml:space="preserve">the </w:t>
+      </w:r>
+      <w:r>
+        <w:rPr>
+          <w:color w:val="000000"/>
+        </w:rPr>
+        <w:t>shoulders of giants.</w:t>
       </w:r>
     </w:p>
     <w:p>
@@ -2696,7 +2706,7 @@
         </w:rPr>
         <w:t xml:space="preserve">VE2ZAZ.  “VE2ZAZ Si5351 Synthesizer Board,” </w:t>
       </w:r>
-      <w:hyperlink r:id="rId6">
+      <w:hyperlink r:id="rId7">
         <w:r>
           <w:rPr>
             <w:rStyle w:val="Hyperlink"/>
@@ -2719,6 +2729,77 @@
         <w:pStyle w:val="Normal"/>
         <w:numPr>
           <w:ilvl w:val="0"/>
+          <w:numId w:val="1"/>
+        </w:numPr>
+        <w:ind w:hanging="270" w:left="270"/>
+        <w:jc w:val="both"/>
+        <w:rPr>
+          <w:sz w:val="16"/>
+          <w:szCs w:val="16"/>
+        </w:rPr>
+      </w:pPr>
+      <w:r>
+        <w:rPr>
+          <w:sz w:val="16"/>
+          <w:szCs w:val="16"/>
+        </w:rPr>
+        <w:t xml:space="preserve">Charles Hill.  </w:t>
+      </w:r>
+      <w:hyperlink r:id="rId8">
+        <w:r>
+          <w:rPr>
+            <w:rStyle w:val="Hyperlink"/>
+            <w:sz w:val="16"/>
+            <w:szCs w:val="16"/>
+          </w:rPr>
+          <w:t>https://github.com/Rotron/Pocket-FT8</w:t>
+        </w:r>
+      </w:hyperlink>
+    </w:p>
+    <w:p>
+      <w:pPr>
+        <w:pStyle w:val="Normal"/>
+        <w:numPr>
+          <w:ilvl w:val="0"/>
+          <w:numId w:val="1"/>
+        </w:numPr>
+        <w:ind w:hanging="270" w:left="270"/>
+        <w:jc w:val="both"/>
+        <w:rPr>
+          <w:sz w:val="16"/>
+          <w:szCs w:val="16"/>
+        </w:rPr>
+      </w:pPr>
+      <w:r>
+        <w:rPr>
+          <w:sz w:val="16"/>
+          <w:szCs w:val="16"/>
+        </w:rPr>
+        <w:t xml:space="preserve">J. Conrad KQ7B.  </w:t>
+      </w:r>
+      <w:hyperlink r:id="rId9">
+        <w:r>
+          <w:rPr>
+            <w:rStyle w:val="Hyperlink"/>
+            <w:sz w:val="16"/>
+            <w:szCs w:val="16"/>
+          </w:rPr>
+          <w:t>https://github.com/conr2286/PocketFT8Xcvr</w:t>
+        </w:r>
+      </w:hyperlink>
+      <w:r>
+        <w:rPr>
+          <w:sz w:val="16"/>
+          <w:szCs w:val="16"/>
+        </w:rPr>
+        <w:t xml:space="preserve"> </w:t>
+      </w:r>
+    </w:p>
+    <w:p>
+      <w:pPr>
+        <w:pStyle w:val="Normal"/>
+        <w:numPr>
+          <w:ilvl w:val="0"/>
           <w:numId w:val="0"/>
         </w:numPr>
         <w:ind w:hanging="0" w:left="270"/>
@@ -2733,6 +2814,45 @@
           <w:sz w:val="16"/>
           <w:szCs w:val="16"/>
         </w:rPr>
+      </w:r>
+    </w:p>
+    <w:p>
+      <w:pPr>
+        <w:pStyle w:val="Normal"/>
+        <w:numPr>
+          <w:ilvl w:val="0"/>
+          <w:numId w:val="0"/>
+        </w:numPr>
+        <w:ind w:hanging="0" w:left="0"/>
+        <w:jc w:val="both"/>
+        <w:rPr>
+          <w:sz w:val="16"/>
+          <w:szCs w:val="16"/>
+        </w:rPr>
+      </w:pPr>
+      <w:r>
+        <w:rPr>
+          <w:sz w:val="16"/>
+          <w:szCs w:val="16"/>
+        </w:rPr>
+        <w:t xml:space="preserve">[7] Charles Hill.  </w:t>
+      </w:r>
+      <w:hyperlink r:id="rId10">
+        <w:r>
+          <w:rPr>
+            <w:rStyle w:val="Hyperlink"/>
+            <w:sz w:val="16"/>
+            <w:szCs w:val="16"/>
+          </w:rPr>
+          <w:t>https://github.com/WB2CBA/DX-FT8-FT8-MULTIBAND-TABLET-TRANSCEIVER</w:t>
+        </w:r>
+      </w:hyperlink>
+      <w:r>
+        <w:rPr>
+          <w:sz w:val="16"/>
+          <w:szCs w:val="16"/>
+        </w:rPr>
+        <w:t xml:space="preserve"> </w:t>
       </w:r>
     </w:p>
     <w:p>
@@ -2865,7 +2985,7 @@
         <w:rPr>
           <w:rStyle w:val="FootnoteCharacters"/>
         </w:rPr>
-        <w:t></w:t>
+        <w:t></w:t>
       </w:r>
     </w:p>
     <w:p>
@@ -4648,6 +4768,14 @@
       <w:rFonts w:ascii="OpenSymbol" w:hAnsi="OpenSymbol" w:eastAsia="OpenSymbol" w:cs="OpenSymbol"/>
     </w:rPr>
   </w:style>
+  <w:style w:type="character" w:styleId="Quotation">
+    <w:name w:val="Quotation"/>
+    <w:qFormat/>
+    <w:rPr>
+      <w:i/>
+      <w:iCs/>
+    </w:rPr>
+  </w:style>
   <w:style w:type="paragraph" w:styleId="Heading">
     <w:name w:val="Heading"/>
     <w:basedOn w:val="Normal"/>

</xml_diff>

<commit_message>
Updated doc and exploring Teensy RTC in more detail
</commit_message>
<xml_diff>
--- a/Doc/PocketFT8Revisited.docx
+++ b/Doc/PocketFT8Revisited.docx
@@ -9,11 +9,7 @@
       </w:pPr>
       <w:r>
         <w:rPr/>
-        <w:t xml:space="preserve">The Pocket FT8 Transceiver </w:t>
-      </w:r>
-      <w:r>
-        <w:rPr/>
-        <w:t>Revisited</w:t>
+        <w:t>The Pocket FT8 Transceiver Revisited</w:t>
       </w:r>
     </w:p>
     <w:p>
@@ -52,7 +48,47 @@
           <w:sz w:val="22"/>
           <w:szCs w:val="22"/>
         </w:rPr>
-        <w:t>Jim Conrad, KQ7B</w:t>
+        <w:t xml:space="preserve">Jim Conrad, KQ7B, </w:t>
+      </w:r>
+      <w:r>
+        <w:rPr>
+          <w:color w:val="000000"/>
+          <w:sz w:val="22"/>
+          <w:szCs w:val="22"/>
+        </w:rPr>
+        <w:fldChar w:fldCharType="begin"/>
+      </w:r>
+      <w:r>
+        <w:rPr>
+          <w:sz w:val="22"/>
+          <w:szCs w:val="22"/>
+          <w:color w:val="000000"/>
+        </w:rPr>
+        <w:instrText xml:space="preserve"> DATE \@"MM/dd/yy" </w:instrText>
+      </w:r>
+      <w:r>
+        <w:rPr>
+          <w:sz w:val="22"/>
+          <w:szCs w:val="22"/>
+          <w:color w:val="000000"/>
+        </w:rPr>
+        <w:fldChar w:fldCharType="separate"/>
+      </w:r>
+      <w:r>
+        <w:rPr>
+          <w:sz w:val="22"/>
+          <w:szCs w:val="22"/>
+          <w:color w:val="000000"/>
+        </w:rPr>
+        <w:t>09/04/25</w:t>
+      </w:r>
+      <w:r>
+        <w:rPr>
+          <w:sz w:val="22"/>
+          <w:szCs w:val="22"/>
+          <w:color w:val="000000"/>
+        </w:rPr>
+        <w:fldChar w:fldCharType="end"/>
       </w:r>
     </w:p>
     <w:p>
@@ -155,29 +191,25 @@
           <w:sz w:val="18"/>
           <w:szCs w:val="18"/>
         </w:rPr>
-        <w:t xml:space="preserve">Pocket FT8 </w:t>
+        <w:t>Pocket FT8 Transceiver Revisited</w:t>
       </w:r>
       <w:r>
         <w:rPr>
           <w:b/>
-          <w:i/>
-          <w:iCs/>
           <w:color w:val="000000"/>
           <w:sz w:val="18"/>
           <w:szCs w:val="18"/>
         </w:rPr>
-        <w:t xml:space="preserve">Transceiver </w:t>
+        <w:t xml:space="preserve"> is a derivative of Charles Hill’s (W5BAA) Pocket FT8 project [5].  This document describes how to </w:t>
       </w:r>
       <w:r>
         <w:rPr>
           <w:b/>
-          <w:i/>
-          <w:iCs/>
           <w:color w:val="000000"/>
           <w:sz w:val="18"/>
           <w:szCs w:val="18"/>
         </w:rPr>
-        <w:t>Revisited</w:t>
+        <w:t xml:space="preserve">assemble and </w:t>
       </w:r>
       <w:r>
         <w:rPr>
@@ -186,43 +218,7 @@
           <w:sz w:val="18"/>
           <w:szCs w:val="18"/>
         </w:rPr>
-        <w:t xml:space="preserve"> is a</w:t>
-      </w:r>
-      <w:r>
-        <w:rPr>
-          <w:b/>
-          <w:color w:val="000000"/>
-          <w:sz w:val="18"/>
-          <w:szCs w:val="18"/>
-        </w:rPr>
-        <w:t>n enhanced</w:t>
-      </w:r>
-      <w:r>
-        <w:rPr>
-          <w:b/>
-          <w:color w:val="000000"/>
-          <w:sz w:val="18"/>
-          <w:szCs w:val="18"/>
-        </w:rPr>
-        <w:t xml:space="preserve"> derivative of Charles Hill’s (W5BAA) Pocket FT8 </w:t>
-      </w:r>
-      <w:r>
-        <w:rPr>
-          <w:b/>
-          <w:color w:val="000000"/>
-          <w:sz w:val="18"/>
-          <w:szCs w:val="18"/>
-        </w:rPr>
-        <w:t>project [5]</w:t>
-      </w:r>
-      <w:r>
-        <w:rPr>
-          <w:b/>
-          <w:color w:val="000000"/>
-          <w:sz w:val="18"/>
-          <w:szCs w:val="18"/>
-        </w:rPr>
-        <w:t>.  This document describes how to operate the little rig plus a few hints for modifying it for your own application.</w:t>
+        <w:t>operate the little rig plus a few hints for modifying it.</w:t>
       </w:r>
     </w:p>
     <w:p>
@@ -282,7 +278,11 @@
       </w:pPr>
       <w:r>
         <w:rPr/>
-        <w:t>I. INTRODUCTION</w:t>
+        <w:t xml:space="preserve">I. INTRODUCTION </w:t>
+      </w:r>
+      <w:r>
+        <w:rPr/>
+        <w:t>&amp; ASSEMBLY</w:t>
       </w:r>
     </w:p>
     <w:p>
@@ -573,37 +573,49 @@
         <w:rPr>
           <w:color w:val="000000"/>
         </w:rPr>
-        <w:t xml:space="preserve">To use this radio, you need an SD card, suitable antenna, </w:t>
-      </w:r>
-      <w:r>
-        <w:rPr>
-          <w:color w:val="000000"/>
-        </w:rPr>
-        <w:t>and</w:t>
-      </w:r>
-      <w:r>
-        <w:rPr>
-          <w:color w:val="000000"/>
-        </w:rPr>
-        <w:t xml:space="preserve"> 5V power bri</w:t>
-      </w:r>
-      <w:r>
-        <w:rPr>
-          <w:color w:val="000000"/>
-        </w:rPr>
-        <w:t>ck</w:t>
-      </w:r>
-      <w:r>
-        <w:rPr>
-          <w:color w:val="000000"/>
-        </w:rPr>
-        <w:t xml:space="preserve">. You may prefer to use a stylus with the resistive touchscreen.  No computer, tablet or phone is required to make </w:t>
-      </w:r>
-      <w:r>
-        <w:rPr>
-          <w:color w:val="000000"/>
-        </w:rPr>
-        <w:t>QSOs.</w:t>
+        <w:t xml:space="preserve">To </w:t>
+      </w:r>
+      <w:r>
+        <w:rPr>
+          <w:color w:val="000000"/>
+        </w:rPr>
+        <w:t>assemble</w:t>
+      </w:r>
+      <w:r>
+        <w:rPr>
+          <w:color w:val="000000"/>
+        </w:rPr>
+        <w:t xml:space="preserve"> </w:t>
+      </w:r>
+      <w:r>
+        <w:rPr>
+          <w:color w:val="000000"/>
+        </w:rPr>
+        <w:t>the</w:t>
+      </w:r>
+      <w:r>
+        <w:rPr>
+          <w:color w:val="000000"/>
+        </w:rPr>
+        <w:t xml:space="preserve"> radio, you</w:t>
+      </w:r>
+      <w:r>
+        <w:rPr>
+          <w:color w:val="000000"/>
+        </w:rPr>
+        <w:t xml:space="preserve"> </w:t>
+      </w:r>
+      <w:r>
+        <w:rPr>
+          <w:color w:val="000000"/>
+        </w:rPr>
+        <w:t>need</w:t>
+      </w:r>
+      <w:r>
+        <w:rPr>
+          <w:color w:val="000000"/>
+        </w:rPr>
+        <w:t>:</w:t>
       </w:r>
     </w:p>
     <w:p>
@@ -618,22 +630,413 @@
         </w:rPr>
       </w:pPr>
       <w:r>
-        <w:rPr>
-          <w:color w:val="000000"/>
-        </w:rPr>
-        <w:t xml:space="preserve">The Pocket FT8 Revisited is a homebrew project </w:t>
-      </w:r>
-      <w:r>
-        <w:rPr>
-          <w:color w:val="000000"/>
-        </w:rPr>
-        <w:t>[6]</w:t>
-      </w:r>
-      <w:r>
-        <w:rPr>
-          <w:color w:val="000000"/>
-        </w:rPr>
-        <w:t>, not a commercial kit.  If you’re looking for a Heathkit-like experience, consider one of the products from Han’s QRP Labs, or the DXFT8.  On the other hand, this rig’s hardware and the firmware are fully open source and ripe for experimentation.  You can use or improve the KiCad schematics and board design, or the PlatformIO firmware and the tests with few restrictions.</w:t>
+        <w:rPr/>
+      </w:r>
+    </w:p>
+    <w:p>
+      <w:pPr>
+        <w:pStyle w:val="Normal"/>
+        <w:widowControl w:val="false"/>
+        <w:numPr>
+          <w:ilvl w:val="0"/>
+          <w:numId w:val="2"/>
+        </w:numPr>
+        <w:spacing w:lineRule="auto" w:line="252"/>
+        <w:jc w:val="both"/>
+        <w:rPr/>
+      </w:pPr>
+      <w:r>
+        <w:rPr/>
+        <w:t>A V2.00 or V3.00 PCB assembly</w:t>
+      </w:r>
+    </w:p>
+    <w:p>
+      <w:pPr>
+        <w:pStyle w:val="Normal"/>
+        <w:widowControl w:val="false"/>
+        <w:numPr>
+          <w:ilvl w:val="0"/>
+          <w:numId w:val="2"/>
+        </w:numPr>
+        <w:spacing w:lineRule="auto" w:line="252"/>
+        <w:jc w:val="both"/>
+        <w:rPr/>
+      </w:pPr>
+      <w:r>
+        <w:rPr/>
+        <w:t>A Teensy 4.1</w:t>
+      </w:r>
+    </w:p>
+    <w:p>
+      <w:pPr>
+        <w:pStyle w:val="Normal"/>
+        <w:widowControl w:val="false"/>
+        <w:numPr>
+          <w:ilvl w:val="0"/>
+          <w:numId w:val="2"/>
+        </w:numPr>
+        <w:spacing w:lineRule="auto" w:line="252"/>
+        <w:jc w:val="both"/>
+        <w:rPr/>
+      </w:pPr>
+      <w:r>
+        <w:rPr/>
+        <w:t>Adafruit Ultimate GPS PA1616S</w:t>
+      </w:r>
+    </w:p>
+    <w:p>
+      <w:pPr>
+        <w:pStyle w:val="Normal"/>
+        <w:widowControl w:val="false"/>
+        <w:numPr>
+          <w:ilvl w:val="0"/>
+          <w:numId w:val="2"/>
+        </w:numPr>
+        <w:spacing w:lineRule="auto" w:line="252"/>
+        <w:jc w:val="both"/>
+        <w:rPr/>
+      </w:pPr>
+      <w:r>
+        <w:rPr/>
+        <w:t xml:space="preserve">Adafruit 480x320 TFT resistive touchscreen </w:t>
+      </w:r>
+      <w:r>
+        <w:rPr/>
+        <w:t>2050</w:t>
+      </w:r>
+    </w:p>
+    <w:p>
+      <w:pPr>
+        <w:pStyle w:val="Normal"/>
+        <w:widowControl w:val="false"/>
+        <w:numPr>
+          <w:ilvl w:val="0"/>
+          <w:numId w:val="2"/>
+        </w:numPr>
+        <w:spacing w:lineRule="auto" w:line="252"/>
+        <w:jc w:val="both"/>
+        <w:rPr/>
+      </w:pPr>
+      <w:r>
+        <w:rPr/>
+        <w:t>Low-profile headers for Teensy</w:t>
+      </w:r>
+    </w:p>
+    <w:p>
+      <w:pPr>
+        <w:pStyle w:val="Normal"/>
+        <w:widowControl w:val="false"/>
+        <w:numPr>
+          <w:ilvl w:val="0"/>
+          <w:numId w:val="2"/>
+        </w:numPr>
+        <w:spacing w:lineRule="auto" w:line="252"/>
+        <w:jc w:val="both"/>
+        <w:rPr/>
+      </w:pPr>
+      <w:r>
+        <w:rPr/>
+        <w:t>T</w:t>
+      </w:r>
+      <w:r>
+        <w:rPr/>
+        <w:t>all headers for display</w:t>
+      </w:r>
+    </w:p>
+    <w:p>
+      <w:pPr>
+        <w:pStyle w:val="Normal"/>
+        <w:widowControl w:val="false"/>
+        <w:numPr>
+          <w:ilvl w:val="0"/>
+          <w:numId w:val="2"/>
+        </w:numPr>
+        <w:spacing w:lineRule="auto" w:line="252"/>
+        <w:jc w:val="both"/>
+        <w:rPr/>
+      </w:pPr>
+      <w:r>
+        <w:rPr/>
+        <w:t xml:space="preserve">Right-angle headers for GPS </w:t>
+      </w:r>
+    </w:p>
+    <w:p>
+      <w:pPr>
+        <w:pStyle w:val="Normal"/>
+        <w:widowControl w:val="false"/>
+        <w:numPr>
+          <w:ilvl w:val="0"/>
+          <w:numId w:val="2"/>
+        </w:numPr>
+        <w:spacing w:lineRule="auto" w:line="252"/>
+        <w:jc w:val="both"/>
+        <w:rPr/>
+      </w:pPr>
+      <w:r>
+        <w:rPr/>
+        <w:t xml:space="preserve">SMT </w:t>
+      </w:r>
+      <w:r>
+        <w:rPr/>
+        <w:t>BU2032SM holder &amp; CR2032 battery</w:t>
+      </w:r>
+    </w:p>
+    <w:p>
+      <w:pPr>
+        <w:pStyle w:val="Normal"/>
+        <w:widowControl w:val="false"/>
+        <w:numPr>
+          <w:ilvl w:val="0"/>
+          <w:numId w:val="2"/>
+        </w:numPr>
+        <w:spacing w:lineRule="auto" w:line="252"/>
+        <w:jc w:val="both"/>
+        <w:rPr/>
+      </w:pPr>
+      <w:r>
+        <w:rPr/>
+        <w:t>SMT SMA antenna jack</w:t>
+      </w:r>
+    </w:p>
+    <w:p>
+      <w:pPr>
+        <w:pStyle w:val="Normal"/>
+        <w:widowControl w:val="false"/>
+        <w:numPr>
+          <w:ilvl w:val="0"/>
+          <w:numId w:val="2"/>
+        </w:numPr>
+        <w:spacing w:lineRule="auto" w:line="252"/>
+        <w:jc w:val="both"/>
+        <w:rPr/>
+      </w:pPr>
+      <w:r>
+        <w:rPr/>
+        <w:t xml:space="preserve">A 5-Pole Low-Pass Filter </w:t>
+      </w:r>
+    </w:p>
+    <w:p>
+      <w:pPr>
+        <w:pStyle w:val="Normal"/>
+        <w:widowControl w:val="false"/>
+        <w:numPr>
+          <w:ilvl w:val="0"/>
+          <w:numId w:val="2"/>
+        </w:numPr>
+        <w:spacing w:lineRule="auto" w:line="252"/>
+        <w:jc w:val="both"/>
+        <w:rPr/>
+      </w:pPr>
+      <w:r>
+        <w:rPr/>
+        <w:t>Hand soldered THT red XMIT LED</w:t>
+      </w:r>
+    </w:p>
+    <w:p>
+      <w:pPr>
+        <w:pStyle w:val="Normal"/>
+        <w:widowControl w:val="false"/>
+        <w:numPr>
+          <w:ilvl w:val="0"/>
+          <w:numId w:val="2"/>
+        </w:numPr>
+        <w:spacing w:lineRule="auto" w:line="252"/>
+        <w:jc w:val="both"/>
+        <w:rPr/>
+      </w:pPr>
+      <w:r>
+        <w:rPr/>
+        <w:t xml:space="preserve">T1 bifilar wound xfmr:  </w:t>
+      </w:r>
+      <w:r>
+        <w:rPr/>
+        <w:t>10T #26 on FT37-43</w:t>
+      </w:r>
+    </w:p>
+    <w:p>
+      <w:pPr>
+        <w:pStyle w:val="Normal"/>
+        <w:widowControl w:val="false"/>
+        <w:numPr>
+          <w:ilvl w:val="0"/>
+          <w:numId w:val="2"/>
+        </w:numPr>
+        <w:spacing w:lineRule="auto" w:line="252"/>
+        <w:jc w:val="both"/>
+        <w:rPr/>
+      </w:pPr>
+      <w:r>
+        <w:rPr/>
+        <w:t xml:space="preserve">An SD card </w:t>
+      </w:r>
+      <w:r>
+        <w:rPr/>
+        <w:t>with CONFIG.JSON file</w:t>
+      </w:r>
+    </w:p>
+    <w:p>
+      <w:pPr>
+        <w:pStyle w:val="Normal"/>
+        <w:widowControl w:val="false"/>
+        <w:spacing w:lineRule="auto" w:line="252"/>
+        <w:ind w:firstLine="202"/>
+        <w:jc w:val="both"/>
+        <w:rPr>
+          <w:color w:val="000000"/>
+        </w:rPr>
+      </w:pPr>
+      <w:r>
+        <w:rPr>
+          <w:color w:val="000000"/>
+        </w:rPr>
+        <w:t xml:space="preserve"> </w:t>
+      </w:r>
+      <w:r>
+        <w:rPr>
+          <w:color w:val="000000"/>
+        </w:rPr>
+        <w:t xml:space="preserve">. </w:t>
+      </w:r>
+    </w:p>
+    <w:p>
+      <w:pPr>
+        <w:pStyle w:val="Normal"/>
+        <w:widowControl w:val="false"/>
+        <w:spacing w:lineRule="auto" w:line="252"/>
+        <w:ind w:firstLine="202"/>
+        <w:jc w:val="both"/>
+        <w:rPr>
+          <w:color w:val="000000"/>
+        </w:rPr>
+      </w:pPr>
+      <w:r>
+        <w:rPr>
+          <w:color w:val="000000"/>
+        </w:rPr>
+        <w:t xml:space="preserve">Note:  The GPS header pinout on V2.00 boards is not an exact match for the Adafruit Ultimate GPS; you need to hand-build the GPS cable.  V2.00 boards require a patch wire from GPS PPS </w:t>
+      </w:r>
+      <w:r>
+        <w:rPr>
+          <w:color w:val="000000"/>
+        </w:rPr>
+        <w:t xml:space="preserve">pin </w:t>
+      </w:r>
+      <w:r>
+        <w:rPr>
+          <w:color w:val="000000"/>
+        </w:rPr>
+        <w:t xml:space="preserve">to </w:t>
+      </w:r>
+      <w:r>
+        <w:rPr>
+          <w:color w:val="000000"/>
+        </w:rPr>
+        <w:t xml:space="preserve">the </w:t>
+      </w:r>
+      <w:r>
+        <w:rPr>
+          <w:color w:val="000000"/>
+        </w:rPr>
+        <w:t xml:space="preserve">GPIO2 </w:t>
+      </w:r>
+      <w:r>
+        <w:rPr>
+          <w:color w:val="000000"/>
+        </w:rPr>
+        <w:t>(Teensy Header #4) pin.</w:t>
+      </w:r>
+    </w:p>
+    <w:p>
+      <w:pPr>
+        <w:pStyle w:val="Normal"/>
+        <w:widowControl w:val="false"/>
+        <w:spacing w:lineRule="auto" w:line="252"/>
+        <w:ind w:firstLine="202"/>
+        <w:jc w:val="both"/>
+        <w:rPr>
+          <w:color w:val="000000"/>
+        </w:rPr>
+      </w:pPr>
+      <w:r>
+        <w:rPr>
+          <w:color w:val="000000"/>
+        </w:rPr>
+        <w:t xml:space="preserve">KQ7B’s spectral tests were conducted with </w:t>
+      </w:r>
+      <w:r>
+        <w:rPr>
+          <w:color w:val="000000"/>
+        </w:rPr>
+        <w:t>the</w:t>
+      </w:r>
+      <w:r>
+        <w:rPr>
+          <w:color w:val="000000"/>
+        </w:rPr>
+        <w:t xml:space="preserve"> 5-Pole Chebyshev Low Pass filter in .../RFFilters/5Pole40MLPFilter.  This </w:t>
+      </w:r>
+      <w:r>
+        <w:rPr>
+          <w:color w:val="000000"/>
+        </w:rPr>
+        <w:t>40 meter</w:t>
+      </w:r>
+      <w:r>
+        <w:rPr>
+          <w:color w:val="000000"/>
+        </w:rPr>
+        <w:t xml:space="preserve"> filter’s initial design was created using </w:t>
+      </w:r>
+      <w:hyperlink r:id="rId5">
+        <w:r>
+          <w:rPr>
+            <w:rStyle w:val="Hyperlink"/>
+            <w:color w:val="000000"/>
+          </w:rPr>
+          <w:t>https://markimicrowave.com/technical-resources/tools/lc-filter-design-tool/</w:t>
+        </w:r>
+      </w:hyperlink>
+      <w:r>
+        <w:rPr>
+          <w:color w:val="000000"/>
+        </w:rPr>
+        <w:t xml:space="preserve"> and then hand-tuned with LTspice to place the peak near the 7074 FT8 calling frequency, </w:t>
+      </w:r>
+      <w:r>
+        <w:rPr>
+          <w:color w:val="000000"/>
+        </w:rPr>
+        <w:t xml:space="preserve">while  </w:t>
+      </w:r>
+      <w:r>
+        <w:rPr>
+          <w:color w:val="000000"/>
+        </w:rPr>
+        <w:t xml:space="preserve">optimizing the design for </w:t>
+      </w:r>
+      <w:r>
+        <w:rPr>
+          <w:color w:val="000000"/>
+        </w:rPr>
+        <w:t>T37-17 inductor cores and standard capacitor values.</w:t>
+      </w:r>
+    </w:p>
+    <w:p>
+      <w:pPr>
+        <w:pStyle w:val="Normal"/>
+        <w:widowControl w:val="false"/>
+        <w:spacing w:lineRule="auto" w:line="252"/>
+        <w:ind w:firstLine="202"/>
+        <w:jc w:val="both"/>
+        <w:rPr>
+          <w:color w:val="000000"/>
+        </w:rPr>
+      </w:pPr>
+      <w:r>
+        <w:rPr>
+          <w:color w:val="000000"/>
+        </w:rPr>
+        <w:t>The Pocket FT8 Revisited is a homebrew project [6], not a commercial kit.  If you’re looking for a Heathkit-like experience, consider one of the products from Han’s QRP Labs, or the DX FT8.  On the other hand, this rig’s hardware and the firmware are fully open source and ripe for experimentation.  You can use or improve the KiCad schematics and board design, or the PlatformIO firmware and the tests with few restrictions.</w:t>
       </w:r>
     </w:p>
     <w:p>
@@ -698,7 +1101,7 @@
                     </pic:cNvPicPr>
                   </pic:nvPicPr>
                   <pic:blipFill>
-                    <a:blip r:embed="rId5"/>
+                    <a:blip r:embed="rId6"/>
                     <a:stretch>
                       <a:fillRect/>
                     </a:stretch>
@@ -835,31 +1238,7 @@
         <w:rPr>
           <w:color w:val="000000"/>
         </w:rPr>
-        <w:t xml:space="preserve">When a GPS fix is available, the GPS-disciplined date and time are displayed in UTC with green text.  </w:t>
-      </w:r>
-      <w:r>
-        <w:rPr>
-          <w:color w:val="000000"/>
-        </w:rPr>
-        <w:t>Without</w:t>
-      </w:r>
-      <w:r>
-        <w:rPr>
-          <w:color w:val="000000"/>
-        </w:rPr>
-        <w:t xml:space="preserve"> a GPS fi</w:t>
-      </w:r>
-      <w:r>
-        <w:rPr>
-          <w:color w:val="000000"/>
-        </w:rPr>
-        <w:t>x</w:t>
-      </w:r>
-      <w:r>
-        <w:rPr>
-          <w:color w:val="000000"/>
-        </w:rPr>
-        <w:t xml:space="preserve">, the date and time values are retrieved from the battery-backed Real Time Clock (RTC) and displayed with yellow text.  </w:t>
+        <w:t xml:space="preserve">When a GPS fix is available, the GPS-disciplined date and time are displayed in UTC with green text.  Without a GPS fix, the date and time values are retrieved from the battery-backed Real Time Clock (RTC) and displayed with yellow text.  </w:t>
       </w:r>
     </w:p>
     <w:p>
@@ -877,31 +1256,7 @@
         <w:rPr>
           <w:color w:val="000000"/>
         </w:rPr>
-        <w:t xml:space="preserve">Likewise, when a GPS fix is available, the four-character Maidenhead grid square locator is displayed with green text.  When a GPS fix is not available, the rig uses the locator provided by the SD configuration file, </w:t>
-      </w:r>
-      <w:r>
-        <w:rPr>
-          <w:color w:val="000000"/>
-        </w:rPr>
-        <w:t>else t</w:t>
-      </w:r>
-      <w:r>
-        <w:rPr>
-          <w:color w:val="000000"/>
-        </w:rPr>
-        <w:t xml:space="preserve">he transmitter is disabled if the grid square is not available from </w:t>
-      </w:r>
-      <w:r>
-        <w:rPr>
-          <w:color w:val="000000"/>
-        </w:rPr>
-        <w:t>any</w:t>
-      </w:r>
-      <w:r>
-        <w:rPr>
-          <w:color w:val="000000"/>
-        </w:rPr>
-        <w:t xml:space="preserve"> source.</w:t>
+        <w:t>Likewise, when a GPS fix is available, the four-character Maidenhead grid square locator is displayed with green text.  When a GPS fix is not available, the rig uses the locator provided by the SD configuration file, else the transmitter is disabled if the grid square is not available from any source.</w:t>
       </w:r>
     </w:p>
     <w:p>
@@ -992,21 +1347,7 @@
           <w:color w:val="000000"/>
           <w:spacing w:val="-4"/>
         </w:rPr>
-        <w:t xml:space="preserve">The receiver displays its decoded messages in the middle-left panel.  Due to constrained screen space and </w:t>
-      </w:r>
-      <w:r>
-        <w:rPr>
-          <w:color w:val="000000"/>
-          <w:spacing w:val="-4"/>
-        </w:rPr>
-        <w:t>the</w:t>
-      </w:r>
-      <w:r>
-        <w:rPr>
-          <w:color w:val="000000"/>
-          <w:spacing w:val="-4"/>
-        </w:rPr>
-        <w:t xml:space="preserve"> conflicting desire to report as much detail as possible about each signal, the display differs from the familiar WSJTX.  The Received Signal Level (RSL) appears as S1-S9 rather than the FT8 decibel convention in order to fit the signal report into two characters rather than three.  The MCU firmware refreshes the list of received messages following each FT8 time slot.  What you see is always the most recent.</w:t>
+        <w:t>The receiver displays its decoded messages in the middle-left panel.  Due to constrained screen space and the conflicting desire to report as much detail as possible about each signal, the display differs from the familiar WSJTX.  The Received Signal Level (RSL) appears as S1-S9 rather than the FT8 decibel convention in order to fit the signal report into two characters rather than three.  The MCU firmware refreshes the list of received messages following each FT8 time slot.  What you see is always the most recent.</w:t>
       </w:r>
     </w:p>
     <w:p>
@@ -1443,15 +1784,7 @@
       </w:pPr>
       <w:r>
         <w:rPr/>
-        <w:t xml:space="preserve">FT8 </w:t>
-      </w:r>
-      <w:r>
-        <w:rPr/>
-        <w:t xml:space="preserve">[1] </w:t>
-      </w:r>
-      <w:r>
-        <w:rPr/>
-        <w:t>is a digital communication mode whose excellent weak signal performance imparts some compromises.</w:t>
+        <w:t>FT8 [1] is a digital communication mode whose excellent weak signal performance imparts some compromises.</w:t>
       </w:r>
     </w:p>
     <w:p>
@@ -1475,19 +1808,7 @@
       </w:pPr>
       <w:r>
         <w:rPr/>
-        <w:t xml:space="preserve">Consider the case of a remote station transmitting CQ messages during even-numbered time slots and listening for responses during odd-numbered time slots.  At most, our receiving station has 2.4 seconds to decide to transmit a response during the </w:t>
-      </w:r>
-      <w:r>
-        <w:rPr/>
-        <w:t xml:space="preserve">following </w:t>
-      </w:r>
-      <w:r>
-        <w:rPr/>
-        <w:t xml:space="preserve">odd-numbered time slot while the remote is listening.  That’s not much time.  What’s worse is, if our station is too slow to respond in the first available odd-numbered slot, we will have to wait for the beginning of a future odd-numbered time slot to avoid “doubling” with the remote station.  If the remote station is rare DX, well… we likely missed our opportunity.  </w:t>
-      </w:r>
-      <w:r>
-        <w:rPr/>
-        <w:t>Hence… RoboOp.</w:t>
+        <w:t>Consider the case of a remote station transmitting CQ messages during even-numbered time slots and listening for responses during odd-numbered time slots.  At most, our receiving station has 2.4 seconds to decide to transmit a response during the following odd-numbered time slot while the remote is listening.  That’s not much time.  What’s worse is, if our station is too slow to respond in the first available odd-numbered slot, we will have to wait for the beginning of a future odd-numbered time slot to avoid “doubling” with the remote station.  If the remote station is rare DX, well… we likely missed our opportunity.  Hence… RoboOp.</w:t>
       </w:r>
     </w:p>
     <w:p>
@@ -1553,23 +1874,7 @@
       </w:pPr>
       <w:r>
         <w:rPr/>
-        <w:t>The CQ menu button directs RoboOp to transmit CQ messages and engage the first responder it hears in a QSO.  RoboOp complete</w:t>
-      </w:r>
-      <w:r>
-        <w:rPr/>
-        <w:t>s</w:t>
-      </w:r>
-      <w:r>
-        <w:rPr/>
-        <w:t xml:space="preserve">, at most, a single QSO; it will </w:t>
-      </w:r>
-      <w:r>
-        <w:rPr/>
-        <w:t>never</w:t>
-      </w:r>
-      <w:r>
-        <w:rPr/>
-        <w:t xml:space="preserve"> run continuously, logging QSO after QSO, while you enjoy a sandwich and cold beverage from the cooler.  </w:t>
+        <w:t xml:space="preserve">The CQ menu button directs RoboOp to transmit CQ messages and engage the first responder it hears in a QSO.  RoboOp completes, at most, a single QSO; it will never run continuously, logging QSO after QSO, while you enjoy a sandwich and cold beverage from the cooler.  </w:t>
       </w:r>
     </w:p>
     <w:p>
@@ -1593,7 +1898,25 @@
       </w:pPr>
       <w:r>
         <w:rPr/>
-        <w:t>By default, RoboOp will not respond to CQ messages from a known station already in the log.  However, this is configurable as this is exactly what you may wish to do when testing your latest enhancement to the hardware or firmware.</w:t>
+        <w:t xml:space="preserve">By default, RoboOp will not respond to CQ messages from a known station already in the log.  However, </w:t>
+      </w:r>
+      <w:r>
+        <w:rPr/>
+        <w:t xml:space="preserve">see </w:t>
+      </w:r>
+      <w:r>
+        <w:rPr>
+          <w:rFonts w:ascii="Courier New" w:hAnsi="Courier New"/>
+        </w:rPr>
+        <w:t>CONFIG.JSON</w:t>
+      </w:r>
+      <w:r>
+        <w:rPr/>
+        <w:t xml:space="preserve"> for the override</w:t>
+      </w:r>
+      <w:r>
+        <w:rPr/>
+        <w:t xml:space="preserve"> as this is exactly what you may wish to do when testing your latest enhancement to the hardware or firmware.</w:t>
       </w:r>
     </w:p>
     <w:p>
@@ -1640,31 +1963,7 @@
       </w:r>
       <w:r>
         <w:rPr/>
-        <w:t xml:space="preserve"> but the actual name is configurable.  You </w:t>
-      </w:r>
-      <w:r>
-        <w:rPr/>
-        <w:t>currently</w:t>
-      </w:r>
-      <w:r>
-        <w:rPr/>
-        <w:t xml:space="preserve"> must remove the SD card to </w:t>
-      </w:r>
-      <w:r>
-        <w:rPr/>
-        <w:t>copy</w:t>
-      </w:r>
-      <w:r>
-        <w:rPr/>
-        <w:t xml:space="preserve"> the log file </w:t>
-      </w:r>
-      <w:r>
-        <w:rPr/>
-        <w:t>to</w:t>
-      </w:r>
-      <w:r>
-        <w:rPr/>
-        <w:t xml:space="preserve"> your computer.</w:t>
+        <w:t xml:space="preserve"> but the actual name is configurable.  You currently must remove the SD card to copy the log file to your computer.</w:t>
       </w:r>
     </w:p>
     <w:p>
@@ -1709,7 +2008,6 @@
       <w:r>
         <w:rPr>
           <w:rStyle w:val="Quotation"/>
-          <w:rFonts w:ascii="Times New Roman" w:hAnsi="Times New Roman"/>
         </w:rPr>
         <w:t>callsign</w:t>
       </w:r>
@@ -1720,7 +2018,6 @@
       <w:r>
         <w:rPr>
           <w:rStyle w:val="Quotation"/>
-          <w:rFonts w:ascii="Times New Roman" w:hAnsi="Times New Roman"/>
         </w:rPr>
         <w:t>frequency</w:t>
       </w:r>
@@ -1731,17 +2028,12 @@
       <w:r>
         <w:rPr>
           <w:rStyle w:val="Quotation"/>
-          <w:rFonts w:ascii="Times New Roman" w:hAnsi="Times New Roman"/>
         </w:rPr>
         <w:t>locator</w:t>
       </w:r>
       <w:r>
         <w:rPr/>
-        <w:t xml:space="preserve"> field </w:t>
-      </w:r>
-      <w:r>
-        <w:rPr/>
-        <w:t>with your Maidenhead grid square.</w:t>
+        <w:t xml:space="preserve"> field with your Maidenhead grid square.</w:t>
       </w:r>
     </w:p>
     <w:p>
@@ -1852,15 +2144,7 @@
       </w:r>
       <w:r>
         <w:rPr/>
-        <w:t xml:space="preserve"> file.  No, you can’t fudge this.  If you try, the firmware will tell on you (you might </w:t>
-      </w:r>
-      <w:r>
-        <w:rPr/>
-        <w:t>ask</w:t>
-      </w:r>
-      <w:r>
-        <w:rPr/>
-        <w:t xml:space="preserve"> how I know that;).</w:t>
+        <w:t xml:space="preserve"> file.  No, you can’t fudge this.  If you try, the firmware will tell on you (you might ask how I know that;).</w:t>
       </w:r>
     </w:p>
     <w:p>
@@ -1872,6 +2156,17 @@
       </w:pPr>
       <w:r>
         <w:rPr/>
+        <w:t xml:space="preserve">In pursuit of improved testing, much of the V2.* firmware has been moved from the Arduino 2.0 IDE to PlatformIO, a  more capable IDE for projects of this size.  The </w:t>
+      </w:r>
+      <w:r>
+        <w:rPr>
+          <w:rFonts w:ascii="Courier New" w:hAnsi="Courier New"/>
+        </w:rPr>
+        <w:t>platformio.ini</w:t>
+      </w:r>
+      <w:r>
+        <w:rPr/>
+        <w:t xml:space="preserve"> file is located in the PocketFT8XcvrFW folder.  The easiest way to get started is to install the Arduino 2.0 IDE first (PlatformIO will use the tools and libraries it installs), Arduino’s support for the Teensy 4.1 board, the Adafruit GPS Library V1.7.5, the PU2CLR SI4735 V2.1.8 library, the bblanchon ArduinoJson V7.3.0 library, and the Adafruit GFX V1.12.0 library.  Some of the libraries build with compiler warnings; the PocketFT8XcvrFW code builds clean as of April 23, 2025.</w:t>
       </w:r>
     </w:p>
     <w:p>
@@ -1883,17 +2178,67 @@
       </w:pPr>
       <w:r>
         <w:rPr/>
-        <w:t xml:space="preserve">In pursuit of improved testing, much of the V2.* firmware has been moved from the Arduino 2.0 IDE to PlatformIO, a  more capable IDE for projects of this size.  The </w:t>
-      </w:r>
-      <w:r>
-        <w:rPr>
-          <w:rFonts w:ascii="Courier New" w:hAnsi="Courier New"/>
-        </w:rPr>
-        <w:t>platformio.ini</w:t>
-      </w:r>
-      <w:r>
-        <w:rPr/>
-        <w:t xml:space="preserve"> file is located in the PocketFT8XcvrFW folder.  The easiest way to get started is to install the Arduino 2.0 IDE first (PlatformIO will use the tools and libraries it installs), Arduino’s support for the Teensy 4.1 board, the Adafruit GPS Library V1.7.5, the PU2CLR SI4735 V2.1.8 library, the bblanchon ArduinoJson V7.3.0 library, and the Adafruit GFX V1.12.0 library.  Some of the libraries build with compiler warnings; the PocketFT8XcvrFW code builds clean as of April 23, 2025.</w:t>
+        <w:t>To open the project with PlatformIO, first install Visual Studio Code (VSC), then the VSC extension for C/C++ programming, and then the PlatformIO extension.  Click on the PlatformIO “alien” icon, then “Pick a folder” then the “PocketFT8XcvrFW” folder.  PlatformIO will likely busy itself installing the necessary board, framework and libraries either before or when you click the build (checkmark) icon.  The project files should build clean (no warnings); the library files not so much.</w:t>
+      </w:r>
+    </w:p>
+    <w:p>
+      <w:pPr>
+        <w:pStyle w:val="Normal"/>
+        <w:ind w:firstLine="144"/>
+        <w:jc w:val="both"/>
+        <w:rPr/>
+      </w:pPr>
+      <w:r>
+        <w:rPr/>
+        <w:t xml:space="preserve">It might be possible to build the firmware using the Arduino IDE 2.00.  </w:t>
+      </w:r>
+      <w:r>
+        <w:rPr/>
+        <w:t>Install the required Teensy 4.1 board and  library dependencies (these are listed in PlatformIO.ini).</w:t>
+      </w:r>
+      <w:r>
+        <w:rPr/>
+        <w:t xml:space="preserve">  </w:t>
+      </w:r>
+      <w:r>
+        <w:rPr/>
+        <w:t>R</w:t>
+      </w:r>
+      <w:r>
+        <w:rPr/>
+        <w:t>ename PocketFT8XcvrFW.cpp to become PocketFT8XcvrFW.</w:t>
+      </w:r>
+      <w:r>
+        <w:rPr/>
+        <w:t>ino, then</w:t>
+      </w:r>
+      <w:r>
+        <w:rPr/>
+        <w:t xml:space="preserve"> move </w:t>
+      </w:r>
+      <w:r>
+        <w:rPr/>
+        <w:t xml:space="preserve">all </w:t>
+      </w:r>
+      <w:r>
+        <w:rPr/>
+        <w:t xml:space="preserve">the src, lib and include folders’ files into the PocketFT8XcvrFW folder to satisfy the Arduino’s expectations.  </w:t>
+      </w:r>
+      <w:r>
+        <w:rPr/>
+        <w:t>Don’t forget to replace Teensy’s AudioStream.h file as described above. Let me know if it works.</w:t>
+      </w:r>
+    </w:p>
+    <w:p>
+      <w:pPr>
+        <w:pStyle w:val="Normal"/>
+        <w:ind w:firstLine="144"/>
+        <w:jc w:val="both"/>
+        <w:rPr/>
+      </w:pPr>
+      <w:r>
+        <w:rPr/>
+        <w:t xml:space="preserve">Compatibility:  The V3.00 firmware runs on either the V2.00 hardware (with the GPS PPS patch wire) or on the V3.00 hardware (without any patch wires). </w:t>
       </w:r>
     </w:p>
     <w:p>
@@ -2004,11 +2349,7 @@
       </w:pPr>
       <w:r>
         <w:rPr/>
-        <w:t xml:space="preserve">The RFFilters folder contains a variety of LTSpice filter designs, simulations and daughter board designs.  </w:t>
-      </w:r>
-      <w:r>
-        <w:rPr/>
-        <w:t>The transmitter requires a 5</w:t>
+        <w:t>The RFFilters folder contains a variety of LTSpice filter designs, simulations and daughter board designs.  The transmitter requires a 5</w:t>
       </w:r>
       <w:r>
         <w:rPr>
@@ -2051,59 +2392,7 @@
       </w:pPr>
       <w:r>
         <w:rPr/>
-        <w:t xml:space="preserve">The PocketFT8XcvrHW folder contains the KiCAD </w:t>
-      </w:r>
-      <w:r>
-        <w:rPr/>
-        <w:t>9</w:t>
-      </w:r>
-      <w:r>
-        <w:rPr/>
-        <w:t xml:space="preserve"> files for the schematic and PCB artwork.  The </w:t>
-      </w:r>
-      <w:r>
-        <w:rPr/>
-        <w:t>Bill of Materials (</w:t>
-      </w:r>
-      <w:r>
-        <w:rPr/>
-        <w:t>BOM</w:t>
-      </w:r>
-      <w:r>
-        <w:rPr/>
-        <w:t>)</w:t>
-      </w:r>
-      <w:r>
-        <w:rPr/>
-        <w:t xml:space="preserve"> is in the Mfg folder.  PCBWay buil</w:t>
-      </w:r>
-      <w:r>
-        <w:rPr/>
-        <w:t>t</w:t>
-      </w:r>
-      <w:r>
-        <w:rPr/>
-        <w:t xml:space="preserve"> and assemble</w:t>
-      </w:r>
-      <w:r>
-        <w:rPr/>
-        <w:t>d</w:t>
-      </w:r>
-      <w:r>
-        <w:rPr/>
-        <w:t xml:space="preserve"> most SMT components on my boards.  The only SMT components not in the BOM (like… the antenna jack, the RTC’s battery holder…) are really easy to solder.  I installed low-profile headers on the Teensy 4.1 and THT soldered these to the PCB.  </w:t>
-      </w:r>
-    </w:p>
-    <w:p>
-      <w:pPr>
-        <w:pStyle w:val="Normal"/>
-        <w:ind w:firstLine="144"/>
-        <w:jc w:val="both"/>
-        <w:rPr/>
-      </w:pPr>
-      <w:r>
-        <w:rPr/>
-        <w:t>To build a complete rig, you need an assembled PCB, a Teensy 4.1, an Adafruit 2050 480x320 resistive touchscreen display, a holder for the RTC battery, an SMA antenna jack, tall headers for the display, low-profile headers for the Teensy, a (highly recommended) Adafruit Ultimate GPS and cables, a low-pass filter for your chosen operating frequency, an SD card, and a 5V power brick.  I built my low pass filters on the daughter board whose KiCAD files reside in the 5Pole40MLPFilter folder.</w:t>
+        <w:t xml:space="preserve">The PocketFT8XcvrHW folder contains the KiCAD 9 files for the schematic and PCB artwork.  The Bill of Materials (BOM) is in the Mfg folder.  PCBWay built and assembled most SMT components on my boards.  The only SMT components not in the BOM (like… the antenna jack, the RTC’s battery holder…) are really easy to solder.  I installed low-profile headers on the Teensy 4.1 and THT soldered these to the PCB.  </w:t>
       </w:r>
     </w:p>
     <w:p>
@@ -2146,35 +2435,262 @@
           <w:color w:val="000000"/>
           <w:spacing w:val="-4"/>
         </w:rPr>
-        <w:t>3</w:t>
-      </w:r>
-      <w:r>
-        <w:rPr>
-          <w:color w:val="000000"/>
-          <w:spacing w:val="-4"/>
-        </w:rPr>
-        <w:t xml:space="preserve">.00 boards break-out a </w:t>
-      </w:r>
-      <w:r>
-        <w:rPr>
-          <w:color w:val="000000"/>
-          <w:spacing w:val="-4"/>
-        </w:rPr>
-        <w:t>5-pin</w:t>
-      </w:r>
-      <w:r>
-        <w:rPr>
-          <w:color w:val="000000"/>
-          <w:spacing w:val="-4"/>
-        </w:rPr>
-        <w:t xml:space="preserve"> connection </w:t>
-      </w:r>
-      <w:r>
-        <w:rPr>
-          <w:color w:val="000000"/>
-          <w:spacing w:val="-4"/>
-        </w:rPr>
-        <w:t>for the Adafruit Ultimate GPS PA1616S.  The firmware uses the Pulse Per Second (PPS) signal to determine when the GPS has acquired a fix.</w:t>
+        <w:t>2</w:t>
+      </w:r>
+      <w:r>
+        <w:rPr>
+          <w:color w:val="000000"/>
+          <w:spacing w:val="-4"/>
+        </w:rPr>
+        <w:t>.00 boards break-out a 5-pin connection for the GP</w:t>
+      </w:r>
+      <w:r>
+        <w:rPr>
+          <w:color w:val="000000"/>
+          <w:spacing w:val="-4"/>
+        </w:rPr>
+        <w:t>S</w:t>
+      </w:r>
+      <w:r>
+        <w:rPr>
+          <w:color w:val="000000"/>
+          <w:spacing w:val="-4"/>
+        </w:rPr>
+        <w:t xml:space="preserve">.  </w:t>
+      </w:r>
+      <w:r>
+        <w:rPr>
+          <w:color w:val="000000"/>
+          <w:spacing w:val="-4"/>
+        </w:rPr>
+        <w:t xml:space="preserve">The PCB layout for J3 was designed for an obsolete GPS and the pinout doesn’t exactly align with the Adafruit Ultimate GPS PA1616S; that means you will need to construct the GPS cable by hand rather than use a flat ribbon.  </w:t>
+      </w:r>
+      <w:r>
+        <w:rPr>
+          <w:color w:val="000000"/>
+          <w:spacing w:val="-4"/>
+        </w:rPr>
+        <w:t xml:space="preserve">The firmware </w:t>
+      </w:r>
+      <w:r>
+        <w:rPr>
+          <w:color w:val="000000"/>
+          <w:spacing w:val="-4"/>
+        </w:rPr>
+        <w:t>needs</w:t>
+      </w:r>
+      <w:r>
+        <w:rPr>
+          <w:color w:val="000000"/>
+          <w:spacing w:val="-4"/>
+        </w:rPr>
+        <w:t xml:space="preserve"> the Pulse Per Second (PPS) signal to determine when the GPS has acquired a fix.  </w:t>
+      </w:r>
+      <w:r>
+        <w:rPr>
+          <w:color w:val="000000"/>
+          <w:spacing w:val="-4"/>
+        </w:rPr>
+        <w:t>The V2.00 boards require a patch wire connecting PPS to Teensy GPIO2.</w:t>
+      </w:r>
+    </w:p>
+    <w:p>
+      <w:pPr>
+        <w:pStyle w:val="Normal"/>
+        <w:ind w:firstLine="144"/>
+        <w:jc w:val="both"/>
+        <w:rPr/>
+      </w:pPr>
+      <w:r>
+        <w:rPr>
+          <w:color w:val="000000"/>
+          <w:spacing w:val="-4"/>
+        </w:rPr>
+        <w:t>T</w:t>
+      </w:r>
+      <w:r>
+        <w:rPr>
+          <w:color w:val="000000"/>
+          <w:spacing w:val="-4"/>
+        </w:rPr>
+        <w:t xml:space="preserve">he firmware </w:t>
+      </w:r>
+      <w:r>
+        <w:rPr>
+          <w:color w:val="000000"/>
+          <w:spacing w:val="-4"/>
+        </w:rPr>
+        <w:t>will</w:t>
+      </w:r>
+      <w:r>
+        <w:rPr>
+          <w:color w:val="000000"/>
+          <w:spacing w:val="-4"/>
+        </w:rPr>
+        <w:t xml:space="preserve"> run without a GPS, </w:t>
+      </w:r>
+      <w:r>
+        <w:rPr>
+          <w:i/>
+          <w:iCs/>
+          <w:color w:val="000000"/>
+          <w:spacing w:val="-4"/>
+        </w:rPr>
+        <w:t>but</w:t>
+      </w:r>
+      <w:r>
+        <w:rPr>
+          <w:color w:val="000000"/>
+          <w:spacing w:val="-4"/>
+        </w:rPr>
+        <w:t xml:space="preserve"> </w:t>
+      </w:r>
+      <w:r>
+        <w:rPr>
+          <w:color w:val="000000"/>
+          <w:spacing w:val="-4"/>
+        </w:rPr>
+        <w:t>a  working</w:t>
+      </w:r>
+      <w:r>
+        <w:rPr>
+          <w:color w:val="000000"/>
+          <w:spacing w:val="-4"/>
+        </w:rPr>
+        <w:t xml:space="preserve"> GPS </w:t>
+      </w:r>
+      <w:r>
+        <w:rPr>
+          <w:color w:val="000000"/>
+          <w:spacing w:val="-4"/>
+        </w:rPr>
+        <w:t>supplies</w:t>
+      </w:r>
+      <w:r>
+        <w:rPr>
+          <w:color w:val="000000"/>
+          <w:spacing w:val="-4"/>
+        </w:rPr>
+        <w:t xml:space="preserve"> the maidenhead grid square, UTC date, and </w:t>
+      </w:r>
+      <w:r>
+        <w:rPr>
+          <w:color w:val="000000"/>
+          <w:spacing w:val="-4"/>
+        </w:rPr>
+        <w:t xml:space="preserve">UTC </w:t>
+      </w:r>
+      <w:r>
+        <w:rPr>
+          <w:color w:val="000000"/>
+          <w:spacing w:val="-4"/>
+        </w:rPr>
+        <w:t xml:space="preserve">time for the ADIF log, </w:t>
+      </w:r>
+      <w:r>
+        <w:rPr>
+          <w:color w:val="000000"/>
+          <w:spacing w:val="-4"/>
+        </w:rPr>
+        <w:t>as well as</w:t>
+      </w:r>
+      <w:r>
+        <w:rPr>
+          <w:color w:val="000000"/>
+          <w:spacing w:val="-4"/>
+        </w:rPr>
+        <w:t xml:space="preserve"> synchroniz</w:t>
+      </w:r>
+      <w:r>
+        <w:rPr>
+          <w:color w:val="000000"/>
+          <w:spacing w:val="-4"/>
+        </w:rPr>
+        <w:t>ing</w:t>
+      </w:r>
+      <w:r>
+        <w:rPr>
+          <w:color w:val="000000"/>
+          <w:spacing w:val="-4"/>
+        </w:rPr>
+        <w:t xml:space="preserve"> the transceiver with </w:t>
+      </w:r>
+      <w:r>
+        <w:rPr>
+          <w:color w:val="000000"/>
+          <w:spacing w:val="-4"/>
+        </w:rPr>
+        <w:t xml:space="preserve">the </w:t>
+      </w:r>
+      <w:r>
+        <w:rPr>
+          <w:color w:val="000000"/>
+          <w:spacing w:val="-4"/>
+        </w:rPr>
+        <w:t xml:space="preserve">FT8 time slot </w:t>
+      </w:r>
+      <w:r>
+        <w:rPr>
+          <w:color w:val="000000"/>
+          <w:spacing w:val="-4"/>
+        </w:rPr>
+        <w:t>boundaries</w:t>
+      </w:r>
+      <w:r>
+        <w:rPr>
+          <w:color w:val="000000"/>
+          <w:spacing w:val="-4"/>
+        </w:rPr>
+        <w:t>.  If you don’t have a GPS, the Teensy loader set</w:t>
+      </w:r>
+      <w:r>
+        <w:rPr>
+          <w:color w:val="000000"/>
+          <w:spacing w:val="-4"/>
+        </w:rPr>
+        <w:t>s</w:t>
+      </w:r>
+      <w:r>
+        <w:rPr>
+          <w:color w:val="000000"/>
+          <w:spacing w:val="-4"/>
+        </w:rPr>
+        <w:t xml:space="preserve"> the MCU’s date/time to that of your development computer.  This is sometimes accurate enough to conduct an FT8 QSO but is far from optimal </w:t>
+      </w:r>
+      <w:r>
+        <w:rPr>
+          <w:color w:val="000000"/>
+          <w:spacing w:val="-4"/>
+        </w:rPr>
+        <w:t xml:space="preserve">for </w:t>
+      </w:r>
+      <w:r>
+        <w:rPr>
+          <w:color w:val="000000"/>
+          <w:spacing w:val="-4"/>
+        </w:rPr>
+        <w:t xml:space="preserve">either </w:t>
+      </w:r>
+      <w:r>
+        <w:rPr>
+          <w:color w:val="000000"/>
+          <w:spacing w:val="-4"/>
+        </w:rPr>
+        <w:t xml:space="preserve">FT8 </w:t>
+      </w:r>
+      <w:r>
+        <w:rPr>
+          <w:color w:val="000000"/>
+          <w:spacing w:val="-4"/>
+        </w:rPr>
+        <w:t>or</w:t>
+      </w:r>
+      <w:r>
+        <w:rPr>
+          <w:color w:val="000000"/>
+          <w:spacing w:val="-4"/>
+        </w:rPr>
+        <w:t xml:space="preserve"> logging.  I strongly recommend using a GPS in the field.</w:t>
       </w:r>
     </w:p>
     <w:p>
@@ -2195,21 +2711,7 @@
           <w:color w:val="000000"/>
           <w:spacing w:val="-4"/>
         </w:rPr>
-        <w:t>G</w:t>
-      </w:r>
-      <w:r>
-        <w:rPr>
-          <w:color w:val="000000"/>
-          <w:spacing w:val="-4"/>
-        </w:rPr>
-        <w:t xml:space="preserve">. </w:t>
-      </w:r>
-      <w:r>
-        <w:rPr>
-          <w:color w:val="000000"/>
-          <w:spacing w:val="-4"/>
-        </w:rPr>
-        <w:t>Auxiliary Analog/Digital Expansion</w:t>
+        <w:t>G. Auxiliary Analog/Digital Expansion</w:t>
       </w:r>
     </w:p>
     <w:p>
@@ -2245,14 +2747,7 @@
           <w:color w:val="000000"/>
           <w:spacing w:val="-4"/>
         </w:rPr>
-        <w:t>H</w:t>
-      </w:r>
-      <w:r>
-        <w:rPr>
-          <w:color w:val="000000"/>
-          <w:spacing w:val="-4"/>
-        </w:rPr>
-        <w:t>. Enclosure</w:t>
+        <w:t>H. Enclosure</w:t>
       </w:r>
     </w:p>
     <w:p>
@@ -2282,14 +2777,7 @@
           <w:color w:val="000000"/>
           <w:spacing w:val="-4"/>
         </w:rPr>
-        <w:t xml:space="preserve"> folder.  There is one file to build the main enclosure, and a second for the display bezel.  </w:t>
-      </w:r>
-      <w:r>
-        <w:rPr>
-          <w:color w:val="000000"/>
-          <w:spacing w:val="-4"/>
-        </w:rPr>
-        <w:t>As of July, 2025, the enclosure requires substantial post-processing to make it usable.</w:t>
+        <w:t xml:space="preserve"> folder.  There is one file to build the main enclosure, and a second for the display bezel.  As of July, 2025, the enclosure requires substantial post-processing to make it usable.</w:t>
       </w:r>
     </w:p>
     <w:p>
@@ -2319,15 +2807,7 @@
       </w:pPr>
       <w:r>
         <w:rPr/>
-        <w:t xml:space="preserve">Several menu buttons are defined but unimplemented in Version </w:t>
-      </w:r>
-      <w:r>
-        <w:rPr/>
-        <w:t>2</w:t>
-      </w:r>
-      <w:r>
-        <w:rPr/>
-        <w:t>.* firmware.</w:t>
+        <w:t>Several menu buttons are defined but unimplemented in Version 2.* firmware.</w:t>
       </w:r>
     </w:p>
     <w:p>
@@ -2339,7 +2819,11 @@
       </w:pPr>
       <w:r>
         <w:rPr/>
-        <w:t>The FT8 library does not currently support hashed callsigns.  Received traffic with hashed callsigns is not displayed.</w:t>
+        <w:t xml:space="preserve">The FT8 library does not currently support hashed callsigns.  Received traffic with hashed callsigns is not displayed.  </w:t>
+      </w:r>
+      <w:r>
+        <w:rPr/>
+        <w:t>RoboOp will not respond to hashed callsigns.</w:t>
       </w:r>
     </w:p>
     <w:p>
@@ -2351,35 +2835,7 @@
       </w:pPr>
       <w:r>
         <w:rPr/>
-        <w:t>I have long expected disappointment with the Si4735 receiver chip but its real-world performance seems up to the task of communicating with “</w:t>
-      </w:r>
-      <w:r>
-        <w:rPr/>
-        <w:t xml:space="preserve">ordinary” </w:t>
-      </w:r>
-      <w:r>
-        <w:rPr/>
-        <w:t>stations</w:t>
-      </w:r>
-      <w:r>
-        <w:rPr/>
-        <w:t xml:space="preserve"> receiving the little rig’s </w:t>
-      </w:r>
-      <w:r>
-        <w:rPr/>
-        <w:t xml:space="preserve">275 mW </w:t>
-      </w:r>
-      <w:r>
-        <w:rPr/>
-        <w:t xml:space="preserve">QRPP signal. </w:t>
-      </w:r>
-      <w:r>
-        <w:rPr/>
-        <w:t xml:space="preserve">This level of performance was only achieved through careful board revision to eliminate Si4735 interference from digital noise.  </w:t>
-      </w:r>
-      <w:r>
-        <w:rPr/>
-        <w:t>Long-term, the receiver may migrate to a Tayloe detector to facilitate QRPP-to-QRPP QSOs.</w:t>
+        <w:t>I have long expected disappointment with the Si4735 receiver chip but its real-world performance seems up to the task of communicating with “ordinary” stations receiving the little rig’s 275 mW QRPP signal. This level of performance was only achieved through careful board revision to eliminate Si4735 interference from digital noise.  Long-term, the receiver may migrate to a Tayloe detector to facilitate QRPP-to-QRPP QSOs.</w:t>
       </w:r>
     </w:p>
     <w:p>
@@ -2409,13 +2865,9 @@
       </w:pPr>
       <w:r>
         <w:rPr/>
-        <w:t xml:space="preserve">This is a homebrew, personal project, without commercial support.  Perhaps the best way to report a bug is as a github issue.  As with any project, please review the known issues </w:t>
-      </w:r>
-      <w:r>
-        <w:rPr/>
-        <w:t>(</w:t>
-      </w:r>
-      <w:hyperlink r:id="rId6">
+        <w:t>This is a homebrew, personal project, without commercial support.  Perhaps the best way to report a bug is as a github issue.  As with any project, please review the known issues (</w:t>
+      </w:r>
+      <w:hyperlink r:id="rId7">
         <w:r>
           <w:rPr>
             <w:rStyle w:val="Hyperlink"/>
@@ -2425,11 +2877,7 @@
       </w:hyperlink>
       <w:r>
         <w:rPr/>
-        <w:t xml:space="preserve">) </w:t>
-      </w:r>
-      <w:r>
-        <w:rPr/>
-        <w:t>prior to submitting a duplicate report.</w:t>
+        <w:t>) prior to submitting a duplicate report.</w:t>
       </w:r>
     </w:p>
     <w:p>
@@ -2441,15 +2889,177 @@
       </w:pPr>
       <w:r>
         <w:rPr/>
-        <w:t xml:space="preserve">If you wish to submit a github pull request to incorporate your bug fix or enhancement upstream, please contact me at conr2286@gmail.com to discuss how </w:t>
-      </w:r>
-      <w:r>
-        <w:rPr/>
-        <w:t>this may</w:t>
-      </w:r>
-      <w:r>
-        <w:rPr/>
-        <w:t xml:space="preserve"> be merged.</w:t>
+        <w:t xml:space="preserve">If you wish to submit a github pull request to incorporate your bug fix or enhancement upstream, please contact me at conr2286@gmail.com to discuss </w:t>
+      </w:r>
+      <w:r>
+        <w:rPr/>
+        <w:t>your proposal</w:t>
+      </w:r>
+      <w:r>
+        <w:rPr/>
+        <w:t>.</w:t>
+      </w:r>
+    </w:p>
+    <w:p>
+      <w:pPr>
+        <w:pStyle w:val="Normal"/>
+        <w:keepNext w:val="true"/>
+        <w:spacing w:before="240" w:after="80"/>
+        <w:jc w:val="center"/>
+        <w:rPr>
+          <w:color w:val="000000"/>
+        </w:rPr>
+      </w:pPr>
+      <w:r>
+        <w:rPr>
+          <w:smallCaps/>
+          <w:color w:val="000000"/>
+        </w:rPr>
+        <w:t>IX</w:t>
+      </w:r>
+      <w:r>
+        <w:rPr>
+          <w:smallCaps/>
+          <w:color w:val="000000"/>
+        </w:rPr>
+        <w:t xml:space="preserve">. </w:t>
+      </w:r>
+      <w:r>
+        <w:rPr>
+          <w:smallCaps/>
+          <w:color w:val="000000"/>
+        </w:rPr>
+        <w:t>Spectral Purity</w:t>
+      </w:r>
+    </w:p>
+    <w:p>
+      <w:pPr>
+        <w:pStyle w:val="Normal"/>
+        <w:ind w:hanging="0"/>
+        <w:jc w:val="both"/>
+        <w:rPr/>
+      </w:pPr>
+      <w:r>
+        <w:rPr/>
+        <w:drawing>
+          <wp:anchor behindDoc="0" distT="0" distB="0" distL="0" distR="0" simplePos="0" locked="0" layoutInCell="0" allowOverlap="1" relativeHeight="3">
+            <wp:simplePos x="0" y="0"/>
+            <wp:positionH relativeFrom="column">
+              <wp:posOffset>43180</wp:posOffset>
+            </wp:positionH>
+            <wp:positionV relativeFrom="paragraph">
+              <wp:posOffset>48260</wp:posOffset>
+            </wp:positionV>
+            <wp:extent cx="3200400" cy="1919605"/>
+            <wp:effectExtent l="0" t="0" r="0" b="0"/>
+            <wp:wrapSquare wrapText="largest"/>
+            <wp:docPr id="2" name="Image1" descr=""/>
+            <wp:cNvGraphicFramePr>
+              <a:graphicFrameLocks xmlns:a="http://schemas.openxmlformats.org/drawingml/2006/main" noChangeAspect="1"/>
+            </wp:cNvGraphicFramePr>
+            <a:graphic xmlns:a="http://schemas.openxmlformats.org/drawingml/2006/main">
+              <a:graphicData uri="http://schemas.openxmlformats.org/drawingml/2006/picture">
+                <pic:pic xmlns:pic="http://schemas.openxmlformats.org/drawingml/2006/picture">
+                  <pic:nvPicPr>
+                    <pic:cNvPr id="2" name="Image1" descr=""/>
+                    <pic:cNvPicPr>
+                      <a:picLocks noChangeAspect="1" noChangeArrowheads="1"/>
+                    </pic:cNvPicPr>
+                  </pic:nvPicPr>
+                  <pic:blipFill>
+                    <a:blip r:embed="rId8"/>
+                    <a:stretch>
+                      <a:fillRect/>
+                    </a:stretch>
+                  </pic:blipFill>
+                  <pic:spPr bwMode="auto">
+                    <a:xfrm>
+                      <a:off x="0" y="0"/>
+                      <a:ext cx="3200400" cy="1919605"/>
+                    </a:xfrm>
+                    <a:prstGeom prst="rect">
+                      <a:avLst/>
+                    </a:prstGeom>
+                    <a:noFill/>
+                  </pic:spPr>
+                </pic:pic>
+              </a:graphicData>
+            </a:graphic>
+          </wp:anchor>
+        </w:drawing>
+      </w:r>
+    </w:p>
+    <w:p>
+      <w:pPr>
+        <w:pStyle w:val="Normal"/>
+        <w:ind w:hanging="0"/>
+        <w:jc w:val="both"/>
+        <w:rPr/>
+      </w:pPr>
+      <w:r>
+        <w:rPr/>
+      </w:r>
+    </w:p>
+    <w:p>
+      <w:pPr>
+        <w:pStyle w:val="Normal"/>
+        <w:ind w:hanging="0"/>
+        <w:jc w:val="both"/>
+        <w:rPr/>
+      </w:pPr>
+      <w:r>
+        <w:rPr/>
+        <w:t xml:space="preserve">The analysis was obtained during modulation with the carrier at 7074 kHz using the 40M 5-Pole Chebyshev low-pass filter.  Note the strongest </w:t>
+      </w:r>
+      <w:r>
+        <w:rPr/>
+        <w:t xml:space="preserve">displayed </w:t>
+      </w:r>
+      <w:r>
+        <w:rPr/>
+        <w:t xml:space="preserve">spur lies </w:t>
+      </w:r>
+      <w:r>
+        <w:rPr>
+          <w:rStyle w:val="Emphasis"/>
+        </w:rPr>
+        <w:t>below</w:t>
+      </w:r>
+      <w:r>
+        <w:rPr/>
+        <w:t xml:space="preserve"> the fundamental,  in the neighborhood of about 200 kHz, </w:t>
+      </w:r>
+      <w:r>
+        <w:rPr/>
+        <w:t xml:space="preserve">and is at least </w:t>
+      </w:r>
+      <w:r>
+        <w:rPr/>
+        <w:t>~40 dB down.  The 2</w:t>
+      </w:r>
+      <w:r>
+        <w:rPr>
+          <w:vertAlign w:val="superscript"/>
+        </w:rPr>
+        <w:t>nd</w:t>
+      </w:r>
+      <w:r>
+        <w:rPr/>
+        <w:t xml:space="preserve"> harmonic is in the noise (consistent with the PA’s square wave output) and the 3</w:t>
+      </w:r>
+      <w:r>
+        <w:rPr>
+          <w:vertAlign w:val="superscript"/>
+        </w:rPr>
+        <w:t>rd</w:t>
+      </w:r>
+      <w:r>
+        <w:rPr/>
+        <w:t xml:space="preserve"> ~50 dB down.  </w:t>
+      </w:r>
+      <w:r>
+        <w:rPr/>
+        <w:t>The harmonics are no problem and the 200 kHz spur easily cleansed by a resonant antenna, or trivial high-pass filter that  also reduces AM broadcast noise into the receiver.  This spur deserves further investigation.</w:t>
       </w:r>
     </w:p>
     <w:p>
@@ -2485,43 +3095,37 @@
         <w:rPr>
           <w:color w:val="000000"/>
         </w:rPr>
-        <w:t xml:space="preserve"> </w:t>
-      </w:r>
-      <w:r>
-        <w:rPr>
-          <w:color w:val="000000"/>
-        </w:rPr>
-        <w:t xml:space="preserve">[6] </w:t>
-      </w:r>
-      <w:r>
-        <w:rPr>
-          <w:color w:val="000000"/>
-        </w:rPr>
-        <w:t xml:space="preserve">is a derivative of Charles Hill’s (W5BAA) Pocket FT8 project </w:t>
-      </w:r>
-      <w:r>
-        <w:rPr>
-          <w:color w:val="000000"/>
-        </w:rPr>
-        <w:t>[5]</w:t>
-      </w:r>
-      <w:r>
-        <w:rPr>
-          <w:color w:val="000000"/>
-        </w:rPr>
-        <w:t xml:space="preserve"> with important contributions from Ricardo Caritti (the Si4735 library), Karlis Goba (YL3JG, the FT8 library), Barb (WB2CBA, the SN74ACT244 PA), and many other widely available Adafruit, Arduino and PJRC libraries.  Charles and Barb continue their work with the DXFT8 project </w:t>
-      </w:r>
-      <w:r>
-        <w:rPr>
-          <w:color w:val="000000"/>
-        </w:rPr>
-        <w:t>[7]</w:t>
-      </w:r>
-      <w:r>
-        <w:rPr>
-          <w:color w:val="000000"/>
-        </w:rPr>
-        <w:t>, another Pocket FT8 derivative.  I am indebted to tips from now-forgotten bloggers (Hans and many others) for getting the best phase noise performance from the Si5351, optimizing the sensitivity of the Si4735 receiver, combined RF/AF/digital PCB design, and getting the most from the Teensy 4.1 MCU.  With regard to the Si4735, I cannot overemphasize the importance of good PCB design and isolating the chip on its own I2C bus.</w:t>
+        <w:t xml:space="preserve"> [6] is a derivative of Charles Hill’s (W5BAA) Pocket FT8 project [5] with important contributions from Ricardo Caritti (the Si4735 library), Karlis Goba (YL3JG, the FT8 library), Barb (WB2CBA, the SN74ACT244 PA), and many other widely available Adafruit, Arduino and PJRC libraries.  Charles and Barb continue their work with the DX FT8 project [7], another Pocket FT8 derivative.  I am indebted to tips from now-forgotten bloggers (Hans and others) for </w:t>
+      </w:r>
+      <w:r>
+        <w:rPr>
+          <w:color w:val="000000"/>
+        </w:rPr>
+        <w:t>optimizing</w:t>
+      </w:r>
+      <w:r>
+        <w:rPr>
+          <w:color w:val="000000"/>
+        </w:rPr>
+        <w:t xml:space="preserve"> the phase noise performance from the Si5351, optimizing the sensitivity of the Si4735 receiver, combined RF/AF/digital PCB design </w:t>
+      </w:r>
+      <w:r>
+        <w:rPr>
+          <w:color w:val="000000"/>
+        </w:rPr>
+        <w:t>guidelines</w:t>
+      </w:r>
+      <w:r>
+        <w:rPr>
+          <w:color w:val="000000"/>
+        </w:rPr>
+        <w:t xml:space="preserve">, and getting the most from the Teensy 4.1 MCU.  With regard to the Si4735, I cannot overemphasize the importance of good PCB design and isolating the chip on its own I2C bus </w:t>
+      </w:r>
+      <w:r>
+        <w:rPr>
+          <w:color w:val="000000"/>
+        </w:rPr>
+        <w:t>as the Si4735 seems quite noise-sensitive.</w:t>
       </w:r>
     </w:p>
     <w:p>
@@ -2539,49 +3143,7 @@
         <w:rPr>
           <w:color w:val="000000"/>
         </w:rPr>
-        <w:t xml:space="preserve">Back in the 60s, the ARRL published an amazing receiver </w:t>
-      </w:r>
-      <w:r>
-        <w:rPr>
-          <w:color w:val="000000"/>
-        </w:rPr>
-        <w:t>for its day</w:t>
-      </w:r>
-      <w:r>
-        <w:rPr>
-          <w:color w:val="000000"/>
-        </w:rPr>
-        <w:t xml:space="preserve">, the Junior Miser’s Dream, that accomplished so much with so little.  Its focused design influenced my engineering career, discouraging unwarranted complexity.  </w:t>
-      </w:r>
-      <w:r>
-        <w:rPr>
-          <w:color w:val="000000"/>
-        </w:rPr>
-        <w:t xml:space="preserve">The Pocket FT8 revisits that theme in a digital world.  </w:t>
-      </w:r>
-      <w:r>
-        <w:rPr>
-          <w:color w:val="000000"/>
-        </w:rPr>
-        <w:t>M</w:t>
-      </w:r>
-      <w:r>
-        <w:rPr>
-          <w:color w:val="000000"/>
-        </w:rPr>
-        <w:t xml:space="preserve">ay you too stand on </w:t>
-      </w:r>
-      <w:r>
-        <w:rPr>
-          <w:color w:val="000000"/>
-        </w:rPr>
-        <w:t xml:space="preserve">the </w:t>
-      </w:r>
-      <w:r>
-        <w:rPr>
-          <w:color w:val="000000"/>
-        </w:rPr>
-        <w:t>shoulders of giants.</w:t>
+        <w:t>Back in the 60s, the ARRL published an amazing receiver for its day, the Junior Miser’s Dream, that accomplished so much with so little.  Its focused design influenced my engineering career, discouraging unwarranted complexity.  The Pocket FT8 revisits that theme in a digital world.  May you too stand on the shoulders of giants.</w:t>
       </w:r>
     </w:p>
     <w:p>
@@ -2706,7 +3268,7 @@
         </w:rPr>
         <w:t xml:space="preserve">VE2ZAZ.  “VE2ZAZ Si5351 Synthesizer Board,” </w:t>
       </w:r>
-      <w:hyperlink r:id="rId7">
+      <w:hyperlink r:id="rId9">
         <w:r>
           <w:rPr>
             <w:rStyle w:val="Hyperlink"/>
@@ -2745,7 +3307,7 @@
         </w:rPr>
         <w:t xml:space="preserve">Charles Hill.  </w:t>
       </w:r>
-      <w:hyperlink r:id="rId8">
+      <w:hyperlink r:id="rId10">
         <w:r>
           <w:rPr>
             <w:rStyle w:val="Hyperlink"/>
@@ -2777,7 +3339,7 @@
         </w:rPr>
         <w:t xml:space="preserve">J. Conrad KQ7B.  </w:t>
       </w:r>
-      <w:hyperlink r:id="rId9">
+      <w:hyperlink r:id="rId11">
         <w:r>
           <w:rPr>
             <w:rStyle w:val="Hyperlink"/>
@@ -2837,7 +3399,7 @@
         </w:rPr>
         <w:t xml:space="preserve">[7] Charles Hill.  </w:t>
       </w:r>
-      <w:hyperlink r:id="rId10">
+      <w:hyperlink r:id="rId12">
         <w:r>
           <w:rPr>
             <w:rStyle w:val="Hyperlink"/>
@@ -2985,7 +3547,7 @@
         <w:rPr>
           <w:rStyle w:val="FootnoteCharacters"/>
         </w:rPr>
-        <w:t></w:t>
+        <w:t></w:t>
       </w:r>
     </w:p>
     <w:p>
@@ -3025,7 +3587,23 @@
           <w:sz w:val="16"/>
           <w:szCs w:val="16"/>
         </w:rPr>
-        <w:t>).  The many nearby SOTA and POTA sites were an inspiration for this project.</w:t>
+        <w:t xml:space="preserve">).  The many nearby SOTA and POTA sites </w:t>
+      </w:r>
+      <w:r>
+        <w:rPr>
+          <w:color w:val="000000"/>
+          <w:sz w:val="16"/>
+          <w:szCs w:val="16"/>
+        </w:rPr>
+        <w:t>remain</w:t>
+      </w:r>
+      <w:r>
+        <w:rPr>
+          <w:color w:val="000000"/>
+          <w:sz w:val="16"/>
+          <w:szCs w:val="16"/>
+        </w:rPr>
+        <w:t xml:space="preserve"> an inspiration for this project.</w:t>
       </w:r>
     </w:p>
   </w:footnote>
@@ -3068,7 +3646,7 @@
     </w:r>
     <w:r>
       <w:rPr/>
-      <w:t>4</w:t>
+      <w:t>5</w:t>
     </w:r>
     <w:r>
       <w:rPr/>
@@ -3120,7 +3698,7 @@
     </w:r>
     <w:r>
       <w:rPr/>
-      <w:t>4</w:t>
+      <w:t>5</w:t>
     </w:r>
     <w:r>
       <w:rPr/>

</xml_diff>

<commit_message>
Document MINIMUM_FREQUENCY and MAXIMUM_FREQUENCY
</commit_message>
<xml_diff>
--- a/Doc/PocketFT8Revisited.docx
+++ b/Doc/PocketFT8Revisited.docx
@@ -64,7 +64,7 @@
           <w:szCs w:val="22"/>
           <w:color w:val="000000"/>
         </w:rPr>
-        <w:instrText xml:space="preserve"> DATE \@"MM/dd/yy" </w:instrText>
+        <w:instrText xml:space="preserve"> DATE \@"MM\/dd\/yy" </w:instrText>
       </w:r>
       <w:r>
         <w:rPr>
@@ -80,7 +80,7 @@
           <w:szCs w:val="22"/>
           <w:color w:val="000000"/>
         </w:rPr>
-        <w:t>09/04/25</w:t>
+        <w:t>09/15/25</w:t>
       </w:r>
       <w:r>
         <w:rPr>
@@ -200,25 +200,7 @@
           <w:sz w:val="18"/>
           <w:szCs w:val="18"/>
         </w:rPr>
-        <w:t xml:space="preserve"> is a derivative of Charles Hill’s (W5BAA) Pocket FT8 project [5].  This document describes how to </w:t>
-      </w:r>
-      <w:r>
-        <w:rPr>
-          <w:b/>
-          <w:color w:val="000000"/>
-          <w:sz w:val="18"/>
-          <w:szCs w:val="18"/>
-        </w:rPr>
-        <w:t xml:space="preserve">assemble and </w:t>
-      </w:r>
-      <w:r>
-        <w:rPr>
-          <w:b/>
-          <w:color w:val="000000"/>
-          <w:sz w:val="18"/>
-          <w:szCs w:val="18"/>
-        </w:rPr>
-        <w:t>operate the little rig plus a few hints for modifying it.</w:t>
+        <w:t xml:space="preserve"> is a derivative of Charles Hill’s (W5BAA) Pocket FT8 project [5].  This document describes how to assemble and operate the little rig plus a few hints for modifying it.</w:t>
       </w:r>
     </w:p>
     <w:p>
@@ -278,11 +260,7 @@
       </w:pPr>
       <w:r>
         <w:rPr/>
-        <w:t xml:space="preserve">I. INTRODUCTION </w:t>
-      </w:r>
-      <w:r>
-        <w:rPr/>
-        <w:t>&amp; ASSEMBLY</w:t>
+        <w:t>I. INTRODUCTION &amp; ASSEMBLY</w:t>
       </w:r>
     </w:p>
     <w:p>
@@ -573,14 +551,258 @@
         <w:rPr>
           <w:color w:val="000000"/>
         </w:rPr>
-        <w:t xml:space="preserve">To </w:t>
-      </w:r>
-      <w:r>
-        <w:rPr>
-          <w:color w:val="000000"/>
-        </w:rPr>
-        <w:t>assemble</w:t>
-      </w:r>
+        <w:t>To assemble the radio, you need:</w:t>
+      </w:r>
+    </w:p>
+    <w:p>
+      <w:pPr>
+        <w:pStyle w:val="Normal"/>
+        <w:widowControl w:val="false"/>
+        <w:spacing w:lineRule="auto" w:line="252"/>
+        <w:ind w:firstLine="202"/>
+        <w:jc w:val="both"/>
+        <w:rPr>
+          <w:color w:val="000000"/>
+        </w:rPr>
+      </w:pPr>
+      <w:r>
+        <w:rPr>
+          <w:color w:val="000000"/>
+        </w:rPr>
+      </w:r>
+    </w:p>
+    <w:p>
+      <w:pPr>
+        <w:pStyle w:val="Normal"/>
+        <w:widowControl w:val="false"/>
+        <w:numPr>
+          <w:ilvl w:val="0"/>
+          <w:numId w:val="2"/>
+        </w:numPr>
+        <w:spacing w:lineRule="auto" w:line="252"/>
+        <w:jc w:val="both"/>
+        <w:rPr/>
+      </w:pPr>
+      <w:r>
+        <w:rPr/>
+        <w:t>A V2.00 or V3.00 PCB assembly</w:t>
+      </w:r>
+    </w:p>
+    <w:p>
+      <w:pPr>
+        <w:pStyle w:val="Normal"/>
+        <w:widowControl w:val="false"/>
+        <w:numPr>
+          <w:ilvl w:val="0"/>
+          <w:numId w:val="2"/>
+        </w:numPr>
+        <w:spacing w:lineRule="auto" w:line="252"/>
+        <w:jc w:val="both"/>
+        <w:rPr/>
+      </w:pPr>
+      <w:r>
+        <w:rPr/>
+        <w:t>A Teensy 4.1</w:t>
+      </w:r>
+    </w:p>
+    <w:p>
+      <w:pPr>
+        <w:pStyle w:val="Normal"/>
+        <w:widowControl w:val="false"/>
+        <w:numPr>
+          <w:ilvl w:val="0"/>
+          <w:numId w:val="2"/>
+        </w:numPr>
+        <w:spacing w:lineRule="auto" w:line="252"/>
+        <w:jc w:val="both"/>
+        <w:rPr/>
+      </w:pPr>
+      <w:r>
+        <w:rPr/>
+        <w:t>Adafruit Ultimate GPS PA1616S</w:t>
+      </w:r>
+    </w:p>
+    <w:p>
+      <w:pPr>
+        <w:pStyle w:val="Normal"/>
+        <w:widowControl w:val="false"/>
+        <w:numPr>
+          <w:ilvl w:val="0"/>
+          <w:numId w:val="2"/>
+        </w:numPr>
+        <w:spacing w:lineRule="auto" w:line="252"/>
+        <w:jc w:val="both"/>
+        <w:rPr/>
+      </w:pPr>
+      <w:r>
+        <w:rPr/>
+        <w:t>Adafruit 480x320 TFT resistive touchscreen 2050</w:t>
+      </w:r>
+    </w:p>
+    <w:p>
+      <w:pPr>
+        <w:pStyle w:val="Normal"/>
+        <w:widowControl w:val="false"/>
+        <w:numPr>
+          <w:ilvl w:val="0"/>
+          <w:numId w:val="2"/>
+        </w:numPr>
+        <w:spacing w:lineRule="auto" w:line="252"/>
+        <w:jc w:val="both"/>
+        <w:rPr/>
+      </w:pPr>
+      <w:r>
+        <w:rPr/>
+        <w:t>Low-profile headers for Teensy</w:t>
+      </w:r>
+    </w:p>
+    <w:p>
+      <w:pPr>
+        <w:pStyle w:val="Normal"/>
+        <w:widowControl w:val="false"/>
+        <w:numPr>
+          <w:ilvl w:val="0"/>
+          <w:numId w:val="2"/>
+        </w:numPr>
+        <w:spacing w:lineRule="auto" w:line="252"/>
+        <w:jc w:val="both"/>
+        <w:rPr/>
+      </w:pPr>
+      <w:r>
+        <w:rPr/>
+        <w:t>Tall headers for display</w:t>
+      </w:r>
+    </w:p>
+    <w:p>
+      <w:pPr>
+        <w:pStyle w:val="Normal"/>
+        <w:widowControl w:val="false"/>
+        <w:numPr>
+          <w:ilvl w:val="0"/>
+          <w:numId w:val="2"/>
+        </w:numPr>
+        <w:spacing w:lineRule="auto" w:line="252"/>
+        <w:jc w:val="both"/>
+        <w:rPr/>
+      </w:pPr>
+      <w:r>
+        <w:rPr/>
+        <w:t xml:space="preserve">Right-angle headers for GPS </w:t>
+      </w:r>
+    </w:p>
+    <w:p>
+      <w:pPr>
+        <w:pStyle w:val="Normal"/>
+        <w:widowControl w:val="false"/>
+        <w:numPr>
+          <w:ilvl w:val="0"/>
+          <w:numId w:val="2"/>
+        </w:numPr>
+        <w:spacing w:lineRule="auto" w:line="252"/>
+        <w:jc w:val="both"/>
+        <w:rPr/>
+      </w:pPr>
+      <w:r>
+        <w:rPr/>
+        <w:t>SMT BU2032SM holder &amp; CR2032 battery</w:t>
+      </w:r>
+    </w:p>
+    <w:p>
+      <w:pPr>
+        <w:pStyle w:val="Normal"/>
+        <w:widowControl w:val="false"/>
+        <w:numPr>
+          <w:ilvl w:val="0"/>
+          <w:numId w:val="2"/>
+        </w:numPr>
+        <w:spacing w:lineRule="auto" w:line="252"/>
+        <w:jc w:val="both"/>
+        <w:rPr/>
+      </w:pPr>
+      <w:r>
+        <w:rPr/>
+        <w:t>SMT SMA antenna jack</w:t>
+      </w:r>
+    </w:p>
+    <w:p>
+      <w:pPr>
+        <w:pStyle w:val="Normal"/>
+        <w:widowControl w:val="false"/>
+        <w:numPr>
+          <w:ilvl w:val="0"/>
+          <w:numId w:val="2"/>
+        </w:numPr>
+        <w:spacing w:lineRule="auto" w:line="252"/>
+        <w:jc w:val="both"/>
+        <w:rPr/>
+      </w:pPr>
+      <w:r>
+        <w:rPr/>
+        <w:t xml:space="preserve">A 5-Pole Low-Pass Filter </w:t>
+      </w:r>
+    </w:p>
+    <w:p>
+      <w:pPr>
+        <w:pStyle w:val="Normal"/>
+        <w:widowControl w:val="false"/>
+        <w:numPr>
+          <w:ilvl w:val="0"/>
+          <w:numId w:val="2"/>
+        </w:numPr>
+        <w:spacing w:lineRule="auto" w:line="252"/>
+        <w:jc w:val="both"/>
+        <w:rPr/>
+      </w:pPr>
+      <w:r>
+        <w:rPr/>
+        <w:t>Hand soldered THT red XMIT LED</w:t>
+      </w:r>
+    </w:p>
+    <w:p>
+      <w:pPr>
+        <w:pStyle w:val="Normal"/>
+        <w:widowControl w:val="false"/>
+        <w:numPr>
+          <w:ilvl w:val="0"/>
+          <w:numId w:val="2"/>
+        </w:numPr>
+        <w:spacing w:lineRule="auto" w:line="252"/>
+        <w:jc w:val="both"/>
+        <w:rPr/>
+      </w:pPr>
+      <w:r>
+        <w:rPr/>
+        <w:t>T1 bifilar wound xfmr:  10T #26 on FT37-43</w:t>
+      </w:r>
+    </w:p>
+    <w:p>
+      <w:pPr>
+        <w:pStyle w:val="Normal"/>
+        <w:widowControl w:val="false"/>
+        <w:numPr>
+          <w:ilvl w:val="0"/>
+          <w:numId w:val="2"/>
+        </w:numPr>
+        <w:spacing w:lineRule="auto" w:line="252"/>
+        <w:jc w:val="both"/>
+        <w:rPr/>
+      </w:pPr>
+      <w:r>
+        <w:rPr/>
+        <w:t>An SD card with CONFIG.JSON file</w:t>
+      </w:r>
+    </w:p>
+    <w:p>
+      <w:pPr>
+        <w:pStyle w:val="Normal"/>
+        <w:widowControl w:val="false"/>
+        <w:spacing w:lineRule="auto" w:line="252"/>
+        <w:ind w:firstLine="202"/>
+        <w:jc w:val="both"/>
+        <w:rPr>
+          <w:color w:val="000000"/>
+        </w:rPr>
+      </w:pPr>
       <w:r>
         <w:rPr>
           <w:color w:val="000000"/>
@@ -591,31 +813,7 @@
         <w:rPr>
           <w:color w:val="000000"/>
         </w:rPr>
-        <w:t>the</w:t>
-      </w:r>
-      <w:r>
-        <w:rPr>
-          <w:color w:val="000000"/>
-        </w:rPr>
-        <w:t xml:space="preserve"> radio, you</w:t>
-      </w:r>
-      <w:r>
-        <w:rPr>
-          <w:color w:val="000000"/>
-        </w:rPr>
-        <w:t xml:space="preserve"> </w:t>
-      </w:r>
-      <w:r>
-        <w:rPr>
-          <w:color w:val="000000"/>
-        </w:rPr>
-        <w:t>need</w:t>
-      </w:r>
-      <w:r>
-        <w:rPr>
-          <w:color w:val="000000"/>
-        </w:rPr>
-        <w:t>:</w:t>
+        <w:t xml:space="preserve">. </w:t>
       </w:r>
     </w:p>
     <w:p>
@@ -630,248 +828,10 @@
         </w:rPr>
       </w:pPr>
       <w:r>
-        <w:rPr/>
-      </w:r>
-    </w:p>
-    <w:p>
-      <w:pPr>
-        <w:pStyle w:val="Normal"/>
-        <w:widowControl w:val="false"/>
-        <w:numPr>
-          <w:ilvl w:val="0"/>
-          <w:numId w:val="2"/>
-        </w:numPr>
-        <w:spacing w:lineRule="auto" w:line="252"/>
-        <w:jc w:val="both"/>
-        <w:rPr/>
-      </w:pPr>
-      <w:r>
-        <w:rPr/>
-        <w:t>A V2.00 or V3.00 PCB assembly</w:t>
-      </w:r>
-    </w:p>
-    <w:p>
-      <w:pPr>
-        <w:pStyle w:val="Normal"/>
-        <w:widowControl w:val="false"/>
-        <w:numPr>
-          <w:ilvl w:val="0"/>
-          <w:numId w:val="2"/>
-        </w:numPr>
-        <w:spacing w:lineRule="auto" w:line="252"/>
-        <w:jc w:val="both"/>
-        <w:rPr/>
-      </w:pPr>
-      <w:r>
-        <w:rPr/>
-        <w:t>A Teensy 4.1</w:t>
-      </w:r>
-    </w:p>
-    <w:p>
-      <w:pPr>
-        <w:pStyle w:val="Normal"/>
-        <w:widowControl w:val="false"/>
-        <w:numPr>
-          <w:ilvl w:val="0"/>
-          <w:numId w:val="2"/>
-        </w:numPr>
-        <w:spacing w:lineRule="auto" w:line="252"/>
-        <w:jc w:val="both"/>
-        <w:rPr/>
-      </w:pPr>
-      <w:r>
-        <w:rPr/>
-        <w:t>Adafruit Ultimate GPS PA1616S</w:t>
-      </w:r>
-    </w:p>
-    <w:p>
-      <w:pPr>
-        <w:pStyle w:val="Normal"/>
-        <w:widowControl w:val="false"/>
-        <w:numPr>
-          <w:ilvl w:val="0"/>
-          <w:numId w:val="2"/>
-        </w:numPr>
-        <w:spacing w:lineRule="auto" w:line="252"/>
-        <w:jc w:val="both"/>
-        <w:rPr/>
-      </w:pPr>
-      <w:r>
-        <w:rPr/>
-        <w:t xml:space="preserve">Adafruit 480x320 TFT resistive touchscreen </w:t>
-      </w:r>
-      <w:r>
-        <w:rPr/>
-        <w:t>2050</w:t>
-      </w:r>
-    </w:p>
-    <w:p>
-      <w:pPr>
-        <w:pStyle w:val="Normal"/>
-        <w:widowControl w:val="false"/>
-        <w:numPr>
-          <w:ilvl w:val="0"/>
-          <w:numId w:val="2"/>
-        </w:numPr>
-        <w:spacing w:lineRule="auto" w:line="252"/>
-        <w:jc w:val="both"/>
-        <w:rPr/>
-      </w:pPr>
-      <w:r>
-        <w:rPr/>
-        <w:t>Low-profile headers for Teensy</w:t>
-      </w:r>
-    </w:p>
-    <w:p>
-      <w:pPr>
-        <w:pStyle w:val="Normal"/>
-        <w:widowControl w:val="false"/>
-        <w:numPr>
-          <w:ilvl w:val="0"/>
-          <w:numId w:val="2"/>
-        </w:numPr>
-        <w:spacing w:lineRule="auto" w:line="252"/>
-        <w:jc w:val="both"/>
-        <w:rPr/>
-      </w:pPr>
-      <w:r>
-        <w:rPr/>
-        <w:t>T</w:t>
-      </w:r>
-      <w:r>
-        <w:rPr/>
-        <w:t>all headers for display</w:t>
-      </w:r>
-    </w:p>
-    <w:p>
-      <w:pPr>
-        <w:pStyle w:val="Normal"/>
-        <w:widowControl w:val="false"/>
-        <w:numPr>
-          <w:ilvl w:val="0"/>
-          <w:numId w:val="2"/>
-        </w:numPr>
-        <w:spacing w:lineRule="auto" w:line="252"/>
-        <w:jc w:val="both"/>
-        <w:rPr/>
-      </w:pPr>
-      <w:r>
-        <w:rPr/>
-        <w:t xml:space="preserve">Right-angle headers for GPS </w:t>
-      </w:r>
-    </w:p>
-    <w:p>
-      <w:pPr>
-        <w:pStyle w:val="Normal"/>
-        <w:widowControl w:val="false"/>
-        <w:numPr>
-          <w:ilvl w:val="0"/>
-          <w:numId w:val="2"/>
-        </w:numPr>
-        <w:spacing w:lineRule="auto" w:line="252"/>
-        <w:jc w:val="both"/>
-        <w:rPr/>
-      </w:pPr>
-      <w:r>
-        <w:rPr/>
-        <w:t xml:space="preserve">SMT </w:t>
-      </w:r>
-      <w:r>
-        <w:rPr/>
-        <w:t>BU2032SM holder &amp; CR2032 battery</w:t>
-      </w:r>
-    </w:p>
-    <w:p>
-      <w:pPr>
-        <w:pStyle w:val="Normal"/>
-        <w:widowControl w:val="false"/>
-        <w:numPr>
-          <w:ilvl w:val="0"/>
-          <w:numId w:val="2"/>
-        </w:numPr>
-        <w:spacing w:lineRule="auto" w:line="252"/>
-        <w:jc w:val="both"/>
-        <w:rPr/>
-      </w:pPr>
-      <w:r>
-        <w:rPr/>
-        <w:t>SMT SMA antenna jack</w:t>
-      </w:r>
-    </w:p>
-    <w:p>
-      <w:pPr>
-        <w:pStyle w:val="Normal"/>
-        <w:widowControl w:val="false"/>
-        <w:numPr>
-          <w:ilvl w:val="0"/>
-          <w:numId w:val="2"/>
-        </w:numPr>
-        <w:spacing w:lineRule="auto" w:line="252"/>
-        <w:jc w:val="both"/>
-        <w:rPr/>
-      </w:pPr>
-      <w:r>
-        <w:rPr/>
-        <w:t xml:space="preserve">A 5-Pole Low-Pass Filter </w:t>
-      </w:r>
-    </w:p>
-    <w:p>
-      <w:pPr>
-        <w:pStyle w:val="Normal"/>
-        <w:widowControl w:val="false"/>
-        <w:numPr>
-          <w:ilvl w:val="0"/>
-          <w:numId w:val="2"/>
-        </w:numPr>
-        <w:spacing w:lineRule="auto" w:line="252"/>
-        <w:jc w:val="both"/>
-        <w:rPr/>
-      </w:pPr>
-      <w:r>
-        <w:rPr/>
-        <w:t>Hand soldered THT red XMIT LED</w:t>
-      </w:r>
-    </w:p>
-    <w:p>
-      <w:pPr>
-        <w:pStyle w:val="Normal"/>
-        <w:widowControl w:val="false"/>
-        <w:numPr>
-          <w:ilvl w:val="0"/>
-          <w:numId w:val="2"/>
-        </w:numPr>
-        <w:spacing w:lineRule="auto" w:line="252"/>
-        <w:jc w:val="both"/>
-        <w:rPr/>
-      </w:pPr>
-      <w:r>
-        <w:rPr/>
-        <w:t xml:space="preserve">T1 bifilar wound xfmr:  </w:t>
-      </w:r>
-      <w:r>
-        <w:rPr/>
-        <w:t>10T #26 on FT37-43</w:t>
-      </w:r>
-    </w:p>
-    <w:p>
-      <w:pPr>
-        <w:pStyle w:val="Normal"/>
-        <w:widowControl w:val="false"/>
-        <w:numPr>
-          <w:ilvl w:val="0"/>
-          <w:numId w:val="2"/>
-        </w:numPr>
-        <w:spacing w:lineRule="auto" w:line="252"/>
-        <w:jc w:val="both"/>
-        <w:rPr/>
-      </w:pPr>
-      <w:r>
-        <w:rPr/>
-        <w:t xml:space="preserve">An SD card </w:t>
-      </w:r>
-      <w:r>
-        <w:rPr/>
-        <w:t>with CONFIG.JSON file</w:t>
+        <w:rPr>
+          <w:color w:val="000000"/>
+        </w:rPr>
+        <w:t>Note:  The GPS header pinout on V2.00 boards is not an exact match for the Adafruit Ultimate GPS; you need to hand-build the GPS cable.  V2.00 boards require a patch wire from GPS PPS pin to the GPIO2 (Teensy Header #4) pin.</w:t>
       </w:r>
     </w:p>
     <w:p>
@@ -889,103 +849,7 @@
         <w:rPr>
           <w:color w:val="000000"/>
         </w:rPr>
-        <w:t xml:space="preserve"> </w:t>
-      </w:r>
-      <w:r>
-        <w:rPr>
-          <w:color w:val="000000"/>
-        </w:rPr>
-        <w:t xml:space="preserve">. </w:t>
-      </w:r>
-    </w:p>
-    <w:p>
-      <w:pPr>
-        <w:pStyle w:val="Normal"/>
-        <w:widowControl w:val="false"/>
-        <w:spacing w:lineRule="auto" w:line="252"/>
-        <w:ind w:firstLine="202"/>
-        <w:jc w:val="both"/>
-        <w:rPr>
-          <w:color w:val="000000"/>
-        </w:rPr>
-      </w:pPr>
-      <w:r>
-        <w:rPr>
-          <w:color w:val="000000"/>
-        </w:rPr>
-        <w:t xml:space="preserve">Note:  The GPS header pinout on V2.00 boards is not an exact match for the Adafruit Ultimate GPS; you need to hand-build the GPS cable.  V2.00 boards require a patch wire from GPS PPS </w:t>
-      </w:r>
-      <w:r>
-        <w:rPr>
-          <w:color w:val="000000"/>
-        </w:rPr>
-        <w:t xml:space="preserve">pin </w:t>
-      </w:r>
-      <w:r>
-        <w:rPr>
-          <w:color w:val="000000"/>
-        </w:rPr>
-        <w:t xml:space="preserve">to </w:t>
-      </w:r>
-      <w:r>
-        <w:rPr>
-          <w:color w:val="000000"/>
-        </w:rPr>
-        <w:t xml:space="preserve">the </w:t>
-      </w:r>
-      <w:r>
-        <w:rPr>
-          <w:color w:val="000000"/>
-        </w:rPr>
-        <w:t xml:space="preserve">GPIO2 </w:t>
-      </w:r>
-      <w:r>
-        <w:rPr>
-          <w:color w:val="000000"/>
-        </w:rPr>
-        <w:t>(Teensy Header #4) pin.</w:t>
-      </w:r>
-    </w:p>
-    <w:p>
-      <w:pPr>
-        <w:pStyle w:val="Normal"/>
-        <w:widowControl w:val="false"/>
-        <w:spacing w:lineRule="auto" w:line="252"/>
-        <w:ind w:firstLine="202"/>
-        <w:jc w:val="both"/>
-        <w:rPr>
-          <w:color w:val="000000"/>
-        </w:rPr>
-      </w:pPr>
-      <w:r>
-        <w:rPr>
-          <w:color w:val="000000"/>
-        </w:rPr>
-        <w:t xml:space="preserve">KQ7B’s spectral tests were conducted with </w:t>
-      </w:r>
-      <w:r>
-        <w:rPr>
-          <w:color w:val="000000"/>
-        </w:rPr>
-        <w:t>the</w:t>
-      </w:r>
-      <w:r>
-        <w:rPr>
-          <w:color w:val="000000"/>
-        </w:rPr>
-        <w:t xml:space="preserve"> 5-Pole Chebyshev Low Pass filter in .../RFFilters/5Pole40MLPFilter.  This </w:t>
-      </w:r>
-      <w:r>
-        <w:rPr>
-          <w:color w:val="000000"/>
-        </w:rPr>
-        <w:t>40 meter</w:t>
-      </w:r>
-      <w:r>
-        <w:rPr>
-          <w:color w:val="000000"/>
-        </w:rPr>
-        <w:t xml:space="preserve"> filter’s initial design was created using </w:t>
+        <w:t xml:space="preserve">KQ7B’s spectral tests were conducted with the 5-Pole Chebyshev Low Pass filter in .../RFFilters/5Pole40MLPFilter.  This 40 meter filter’s initial design was created using </w:t>
       </w:r>
       <w:hyperlink r:id="rId5">
         <w:r>
@@ -1000,25 +864,7 @@
         <w:rPr>
           <w:color w:val="000000"/>
         </w:rPr>
-        <w:t xml:space="preserve"> and then hand-tuned with LTspice to place the peak near the 7074 FT8 calling frequency, </w:t>
-      </w:r>
-      <w:r>
-        <w:rPr>
-          <w:color w:val="000000"/>
-        </w:rPr>
-        <w:t xml:space="preserve">while  </w:t>
-      </w:r>
-      <w:r>
-        <w:rPr>
-          <w:color w:val="000000"/>
-        </w:rPr>
-        <w:t xml:space="preserve">optimizing the design for </w:t>
-      </w:r>
-      <w:r>
-        <w:rPr>
-          <w:color w:val="000000"/>
-        </w:rPr>
-        <w:t>T37-17 inductor cores and standard capacitor values.</w:t>
+        <w:t xml:space="preserve"> and then hand-tuned with LTspice to place the peak near the 7074 FT8 calling frequency, while  optimizing the design for T37-17 inductor cores and standard capacitor values.</w:t>
       </w:r>
     </w:p>
     <w:p>
@@ -1898,11 +1744,7 @@
       </w:pPr>
       <w:r>
         <w:rPr/>
-        <w:t xml:space="preserve">By default, RoboOp will not respond to CQ messages from a known station already in the log.  However, </w:t>
-      </w:r>
-      <w:r>
-        <w:rPr/>
-        <w:t xml:space="preserve">see </w:t>
+        <w:t xml:space="preserve">By default, RoboOp will not respond to CQ messages from a known station already in the log.  However, see </w:t>
       </w:r>
       <w:r>
         <w:rPr>
@@ -1912,11 +1754,7 @@
       </w:r>
       <w:r>
         <w:rPr/>
-        <w:t xml:space="preserve"> for the override</w:t>
-      </w:r>
-      <w:r>
-        <w:rPr/>
-        <w:t xml:space="preserve"> as this is exactly what you may wish to do when testing your latest enhancement to the hardware or firmware.</w:t>
+        <w:t xml:space="preserve"> for the override as this is exactly what you may wish to do when testing your latest enhancement to the hardware or firmware.</w:t>
       </w:r>
     </w:p>
     <w:p>
@@ -2178,6 +2016,18 @@
       </w:pPr>
       <w:r>
         <w:rPr/>
+        <w:t>As of V3.00, the choice of amateur band (e.g. 40M) is hardwired in the PocketFT8XcvrFW.cpp source code.  If operation is planned on other than 40 meters, you will need to modify the definitions for MINIMUM_FREQUENCY and MAXIMUM_FREQUENCY for the band of your choice.</w:t>
+      </w:r>
+    </w:p>
+    <w:p>
+      <w:pPr>
+        <w:pStyle w:val="Normal"/>
+        <w:ind w:firstLine="144"/>
+        <w:jc w:val="both"/>
+        <w:rPr/>
+      </w:pPr>
+      <w:r>
+        <w:rPr/>
         <w:t>To open the project with PlatformIO, first install Visual Studio Code (VSC), then the VSC extension for C/C++ programming, and then the PlatformIO extension.  Click on the PlatformIO “alien” icon, then “Pick a folder” then the “PocketFT8XcvrFW” folder.  PlatformIO will likely busy itself installing the necessary board, framework and libraries either before or when you click the build (checkmark) icon.  The project files should build clean (no warnings); the library files not so much.</w:t>
       </w:r>
     </w:p>
@@ -2190,43 +2040,7 @@
       </w:pPr>
       <w:r>
         <w:rPr/>
-        <w:t xml:space="preserve">It might be possible to build the firmware using the Arduino IDE 2.00.  </w:t>
-      </w:r>
-      <w:r>
-        <w:rPr/>
-        <w:t>Install the required Teensy 4.1 board and  library dependencies (these are listed in PlatformIO.ini).</w:t>
-      </w:r>
-      <w:r>
-        <w:rPr/>
-        <w:t xml:space="preserve">  </w:t>
-      </w:r>
-      <w:r>
-        <w:rPr/>
-        <w:t>R</w:t>
-      </w:r>
-      <w:r>
-        <w:rPr/>
-        <w:t>ename PocketFT8XcvrFW.cpp to become PocketFT8XcvrFW.</w:t>
-      </w:r>
-      <w:r>
-        <w:rPr/>
-        <w:t>ino, then</w:t>
-      </w:r>
-      <w:r>
-        <w:rPr/>
-        <w:t xml:space="preserve"> move </w:t>
-      </w:r>
-      <w:r>
-        <w:rPr/>
-        <w:t xml:space="preserve">all </w:t>
-      </w:r>
-      <w:r>
-        <w:rPr/>
-        <w:t xml:space="preserve">the src, lib and include folders’ files into the PocketFT8XcvrFW folder to satisfy the Arduino’s expectations.  </w:t>
-      </w:r>
-      <w:r>
-        <w:rPr/>
-        <w:t>Don’t forget to replace Teensy’s AudioStream.h file as described above. Let me know if it works.</w:t>
+        <w:t>It might be possible to build the firmware using the Arduino IDE 2.00.  Install the required Teensy 4.1 board and  library dependencies (these are listed in PlatformIO.ini).  Rename PocketFT8XcvrFW.cpp to become PocketFT8XcvrFW.ino, then move all the src, lib and include folders’ files into the PocketFT8XcvrFW folder to satisfy the Arduino’s expectations.  Don’t forget to replace Teensy’s AudioStream.h file as described above. Let me know if it works.</w:t>
       </w:r>
     </w:p>
     <w:p>
@@ -2428,106 +2242,22 @@
           <w:color w:val="000000"/>
           <w:spacing w:val="-4"/>
         </w:rPr>
-        <w:t>J3 on the V</w:t>
-      </w:r>
+        <w:t>J3 on the V2.00 boards break-out a 5-pin connection for the GPS.  The PCB layout for J3 was designed for an obsolete GPS and the pinout doesn’t exactly align with the Adafruit Ultimate GPS PA1616S; that means you will need to construct the GPS cable by hand rather than use a flat ribbon.  The firmware needs the Pulse Per Second (PPS) signal to determine when the GPS has acquired a fix.  The V2.00 boards require a patch wire connecting PPS to Teensy GPIO2.</w:t>
+      </w:r>
+    </w:p>
+    <w:p>
+      <w:pPr>
+        <w:pStyle w:val="Normal"/>
+        <w:ind w:firstLine="144"/>
+        <w:jc w:val="both"/>
+        <w:rPr/>
+      </w:pPr>
       <w:r>
         <w:rPr>
           <w:color w:val="000000"/>
           <w:spacing w:val="-4"/>
         </w:rPr>
-        <w:t>2</w:t>
-      </w:r>
-      <w:r>
-        <w:rPr>
-          <w:color w:val="000000"/>
-          <w:spacing w:val="-4"/>
-        </w:rPr>
-        <w:t>.00 boards break-out a 5-pin connection for the GP</w:t>
-      </w:r>
-      <w:r>
-        <w:rPr>
-          <w:color w:val="000000"/>
-          <w:spacing w:val="-4"/>
-        </w:rPr>
-        <w:t>S</w:t>
-      </w:r>
-      <w:r>
-        <w:rPr>
-          <w:color w:val="000000"/>
-          <w:spacing w:val="-4"/>
-        </w:rPr>
-        <w:t xml:space="preserve">.  </w:t>
-      </w:r>
-      <w:r>
-        <w:rPr>
-          <w:color w:val="000000"/>
-          <w:spacing w:val="-4"/>
-        </w:rPr>
-        <w:t xml:space="preserve">The PCB layout for J3 was designed for an obsolete GPS and the pinout doesn’t exactly align with the Adafruit Ultimate GPS PA1616S; that means you will need to construct the GPS cable by hand rather than use a flat ribbon.  </w:t>
-      </w:r>
-      <w:r>
-        <w:rPr>
-          <w:color w:val="000000"/>
-          <w:spacing w:val="-4"/>
-        </w:rPr>
-        <w:t xml:space="preserve">The firmware </w:t>
-      </w:r>
-      <w:r>
-        <w:rPr>
-          <w:color w:val="000000"/>
-          <w:spacing w:val="-4"/>
-        </w:rPr>
-        <w:t>needs</w:t>
-      </w:r>
-      <w:r>
-        <w:rPr>
-          <w:color w:val="000000"/>
-          <w:spacing w:val="-4"/>
-        </w:rPr>
-        <w:t xml:space="preserve"> the Pulse Per Second (PPS) signal to determine when the GPS has acquired a fix.  </w:t>
-      </w:r>
-      <w:r>
-        <w:rPr>
-          <w:color w:val="000000"/>
-          <w:spacing w:val="-4"/>
-        </w:rPr>
-        <w:t>The V2.00 boards require a patch wire connecting PPS to Teensy GPIO2.</w:t>
-      </w:r>
-    </w:p>
-    <w:p>
-      <w:pPr>
-        <w:pStyle w:val="Normal"/>
-        <w:ind w:firstLine="144"/>
-        <w:jc w:val="both"/>
-        <w:rPr/>
-      </w:pPr>
-      <w:r>
-        <w:rPr>
-          <w:color w:val="000000"/>
-          <w:spacing w:val="-4"/>
-        </w:rPr>
-        <w:t>T</w:t>
-      </w:r>
-      <w:r>
-        <w:rPr>
-          <w:color w:val="000000"/>
-          <w:spacing w:val="-4"/>
-        </w:rPr>
-        <w:t xml:space="preserve">he firmware </w:t>
-      </w:r>
-      <w:r>
-        <w:rPr>
-          <w:color w:val="000000"/>
-          <w:spacing w:val="-4"/>
-        </w:rPr>
-        <w:t>will</w:t>
-      </w:r>
-      <w:r>
-        <w:rPr>
-          <w:color w:val="000000"/>
-          <w:spacing w:val="-4"/>
-        </w:rPr>
-        <w:t xml:space="preserve"> run without a GPS, </w:t>
+        <w:t xml:space="preserve">The firmware will run without a GPS, </w:t>
       </w:r>
       <w:r>
         <w:rPr>
@@ -2543,154 +2273,7 @@
           <w:color w:val="000000"/>
           <w:spacing w:val="-4"/>
         </w:rPr>
-        <w:t xml:space="preserve"> </w:t>
-      </w:r>
-      <w:r>
-        <w:rPr>
-          <w:color w:val="000000"/>
-          <w:spacing w:val="-4"/>
-        </w:rPr>
-        <w:t>a  working</w:t>
-      </w:r>
-      <w:r>
-        <w:rPr>
-          <w:color w:val="000000"/>
-          <w:spacing w:val="-4"/>
-        </w:rPr>
-        <w:t xml:space="preserve"> GPS </w:t>
-      </w:r>
-      <w:r>
-        <w:rPr>
-          <w:color w:val="000000"/>
-          <w:spacing w:val="-4"/>
-        </w:rPr>
-        <w:t>supplies</w:t>
-      </w:r>
-      <w:r>
-        <w:rPr>
-          <w:color w:val="000000"/>
-          <w:spacing w:val="-4"/>
-        </w:rPr>
-        <w:t xml:space="preserve"> the maidenhead grid square, UTC date, and </w:t>
-      </w:r>
-      <w:r>
-        <w:rPr>
-          <w:color w:val="000000"/>
-          <w:spacing w:val="-4"/>
-        </w:rPr>
-        <w:t xml:space="preserve">UTC </w:t>
-      </w:r>
-      <w:r>
-        <w:rPr>
-          <w:color w:val="000000"/>
-          <w:spacing w:val="-4"/>
-        </w:rPr>
-        <w:t xml:space="preserve">time for the ADIF log, </w:t>
-      </w:r>
-      <w:r>
-        <w:rPr>
-          <w:color w:val="000000"/>
-          <w:spacing w:val="-4"/>
-        </w:rPr>
-        <w:t>as well as</w:t>
-      </w:r>
-      <w:r>
-        <w:rPr>
-          <w:color w:val="000000"/>
-          <w:spacing w:val="-4"/>
-        </w:rPr>
-        <w:t xml:space="preserve"> synchroniz</w:t>
-      </w:r>
-      <w:r>
-        <w:rPr>
-          <w:color w:val="000000"/>
-          <w:spacing w:val="-4"/>
-        </w:rPr>
-        <w:t>ing</w:t>
-      </w:r>
-      <w:r>
-        <w:rPr>
-          <w:color w:val="000000"/>
-          <w:spacing w:val="-4"/>
-        </w:rPr>
-        <w:t xml:space="preserve"> the transceiver with </w:t>
-      </w:r>
-      <w:r>
-        <w:rPr>
-          <w:color w:val="000000"/>
-          <w:spacing w:val="-4"/>
-        </w:rPr>
-        <w:t xml:space="preserve">the </w:t>
-      </w:r>
-      <w:r>
-        <w:rPr>
-          <w:color w:val="000000"/>
-          <w:spacing w:val="-4"/>
-        </w:rPr>
-        <w:t xml:space="preserve">FT8 time slot </w:t>
-      </w:r>
-      <w:r>
-        <w:rPr>
-          <w:color w:val="000000"/>
-          <w:spacing w:val="-4"/>
-        </w:rPr>
-        <w:t>boundaries</w:t>
-      </w:r>
-      <w:r>
-        <w:rPr>
-          <w:color w:val="000000"/>
-          <w:spacing w:val="-4"/>
-        </w:rPr>
-        <w:t>.  If you don’t have a GPS, the Teensy loader set</w:t>
-      </w:r>
-      <w:r>
-        <w:rPr>
-          <w:color w:val="000000"/>
-          <w:spacing w:val="-4"/>
-        </w:rPr>
-        <w:t>s</w:t>
-      </w:r>
-      <w:r>
-        <w:rPr>
-          <w:color w:val="000000"/>
-          <w:spacing w:val="-4"/>
-        </w:rPr>
-        <w:t xml:space="preserve"> the MCU’s date/time to that of your development computer.  This is sometimes accurate enough to conduct an FT8 QSO but is far from optimal </w:t>
-      </w:r>
-      <w:r>
-        <w:rPr>
-          <w:color w:val="000000"/>
-          <w:spacing w:val="-4"/>
-        </w:rPr>
-        <w:t xml:space="preserve">for </w:t>
-      </w:r>
-      <w:r>
-        <w:rPr>
-          <w:color w:val="000000"/>
-          <w:spacing w:val="-4"/>
-        </w:rPr>
-        <w:t xml:space="preserve">either </w:t>
-      </w:r>
-      <w:r>
-        <w:rPr>
-          <w:color w:val="000000"/>
-          <w:spacing w:val="-4"/>
-        </w:rPr>
-        <w:t xml:space="preserve">FT8 </w:t>
-      </w:r>
-      <w:r>
-        <w:rPr>
-          <w:color w:val="000000"/>
-          <w:spacing w:val="-4"/>
-        </w:rPr>
-        <w:t>or</w:t>
-      </w:r>
-      <w:r>
-        <w:rPr>
-          <w:color w:val="000000"/>
-          <w:spacing w:val="-4"/>
-        </w:rPr>
-        <w:t xml:space="preserve"> logging.  I strongly recommend using a GPS in the field.</w:t>
+        <w:t xml:space="preserve"> a  working GPS supplies the maidenhead grid square, UTC date, and UTC time for the ADIF log, as well as synchronizing the transceiver with the FT8 time slot boundaries.  If you don’t have a GPS, the Teensy loader sets the MCU’s date/time to that of your development computer.  This is sometimes accurate enough to conduct an FT8 QSO but is far from optimal for either FT8 or logging.  I strongly recommend using a GPS in the field.</w:t>
       </w:r>
     </w:p>
     <w:p>
@@ -2819,11 +2402,7 @@
       </w:pPr>
       <w:r>
         <w:rPr/>
-        <w:t xml:space="preserve">The FT8 library does not currently support hashed callsigns.  Received traffic with hashed callsigns is not displayed.  </w:t>
-      </w:r>
-      <w:r>
-        <w:rPr/>
-        <w:t>RoboOp will not respond to hashed callsigns.</w:t>
+        <w:t>The FT8 library does not currently support hashed callsigns.  Received traffic with hashed callsigns is not displayed.  RoboOp will not respond to hashed callsigns.</w:t>
       </w:r>
     </w:p>
     <w:p>
@@ -2889,15 +2468,7 @@
       </w:pPr>
       <w:r>
         <w:rPr/>
-        <w:t xml:space="preserve">If you wish to submit a github pull request to incorporate your bug fix or enhancement upstream, please contact me at conr2286@gmail.com to discuss </w:t>
-      </w:r>
-      <w:r>
-        <w:rPr/>
-        <w:t>your proposal</w:t>
-      </w:r>
-      <w:r>
-        <w:rPr/>
-        <w:t>.</w:t>
+        <w:t>If you wish to submit a github pull request to incorporate your bug fix or enhancement upstream, please contact me at conr2286@gmail.com to discuss your proposal.</w:t>
       </w:r>
     </w:p>
     <w:p>
@@ -2915,21 +2486,7 @@
           <w:smallCaps/>
           <w:color w:val="000000"/>
         </w:rPr>
-        <w:t>IX</w:t>
-      </w:r>
-      <w:r>
-        <w:rPr>
-          <w:smallCaps/>
-          <w:color w:val="000000"/>
-        </w:rPr>
-        <w:t xml:space="preserve">. </w:t>
-      </w:r>
-      <w:r>
-        <w:rPr>
-          <w:smallCaps/>
-          <w:color w:val="000000"/>
-        </w:rPr>
-        <w:t>Spectral Purity</w:t>
+        <w:t>IX. Spectral Purity</w:t>
       </w:r>
     </w:p>
     <w:p>
@@ -3009,15 +2566,7 @@
       </w:pPr>
       <w:r>
         <w:rPr/>
-        <w:t xml:space="preserve">The analysis was obtained during modulation with the carrier at 7074 kHz using the 40M 5-Pole Chebyshev low-pass filter.  Note the strongest </w:t>
-      </w:r>
-      <w:r>
-        <w:rPr/>
-        <w:t xml:space="preserve">displayed </w:t>
-      </w:r>
-      <w:r>
-        <w:rPr/>
-        <w:t xml:space="preserve">spur lies </w:t>
+        <w:t xml:space="preserve">The analysis was obtained during modulation with the carrier at 7074 kHz using the 40M 5-Pole Chebyshev low-pass filter.  Note the strongest displayed spur lies </w:t>
       </w:r>
       <w:r>
         <w:rPr>
@@ -3027,15 +2576,7 @@
       </w:r>
       <w:r>
         <w:rPr/>
-        <w:t xml:space="preserve"> the fundamental,  in the neighborhood of about 200 kHz, </w:t>
-      </w:r>
-      <w:r>
-        <w:rPr/>
-        <w:t xml:space="preserve">and is at least </w:t>
-      </w:r>
-      <w:r>
-        <w:rPr/>
-        <w:t>~40 dB down.  The 2</w:t>
+        <w:t xml:space="preserve"> the fundamental,  in the neighborhood of about 200 kHz, and is at least ~40 dB down.  The 2</w:t>
       </w:r>
       <w:r>
         <w:rPr>
@@ -3055,11 +2596,7 @@
       </w:r>
       <w:r>
         <w:rPr/>
-        <w:t xml:space="preserve"> ~50 dB down.  </w:t>
-      </w:r>
-      <w:r>
-        <w:rPr/>
-        <w:t>The harmonics are no problem and the 200 kHz spur easily cleansed by a resonant antenna, or trivial high-pass filter that  also reduces AM broadcast noise into the receiver.  This spur deserves further investigation.</w:t>
+        <w:t xml:space="preserve"> ~50 dB down.  The harmonics are no problem and the 200 kHz spur easily cleansed by a resonant antenna, or trivial high-pass filter that  also reduces AM broadcast noise into the receiver.  This spur deserves further investigation.</w:t>
       </w:r>
     </w:p>
     <w:p>
@@ -3095,37 +2632,7 @@
         <w:rPr>
           <w:color w:val="000000"/>
         </w:rPr>
-        <w:t xml:space="preserve"> [6] is a derivative of Charles Hill’s (W5BAA) Pocket FT8 project [5] with important contributions from Ricardo Caritti (the Si4735 library), Karlis Goba (YL3JG, the FT8 library), Barb (WB2CBA, the SN74ACT244 PA), and many other widely available Adafruit, Arduino and PJRC libraries.  Charles and Barb continue their work with the DX FT8 project [7], another Pocket FT8 derivative.  I am indebted to tips from now-forgotten bloggers (Hans and others) for </w:t>
-      </w:r>
-      <w:r>
-        <w:rPr>
-          <w:color w:val="000000"/>
-        </w:rPr>
-        <w:t>optimizing</w:t>
-      </w:r>
-      <w:r>
-        <w:rPr>
-          <w:color w:val="000000"/>
-        </w:rPr>
-        <w:t xml:space="preserve"> the phase noise performance from the Si5351, optimizing the sensitivity of the Si4735 receiver, combined RF/AF/digital PCB design </w:t>
-      </w:r>
-      <w:r>
-        <w:rPr>
-          <w:color w:val="000000"/>
-        </w:rPr>
-        <w:t>guidelines</w:t>
-      </w:r>
-      <w:r>
-        <w:rPr>
-          <w:color w:val="000000"/>
-        </w:rPr>
-        <w:t xml:space="preserve">, and getting the most from the Teensy 4.1 MCU.  With regard to the Si4735, I cannot overemphasize the importance of good PCB design and isolating the chip on its own I2C bus </w:t>
-      </w:r>
-      <w:r>
-        <w:rPr>
-          <w:color w:val="000000"/>
-        </w:rPr>
-        <w:t>as the Si4735 seems quite noise-sensitive.</w:t>
+        <w:t xml:space="preserve"> [6] is a derivative of Charles Hill’s (W5BAA) Pocket FT8 project [5] with important contributions from Ricardo Caritti (the Si4735 library), Karlis Goba (YL3JG, the FT8 library), Barb (WB2CBA, the SN74ACT244 PA), and many other widely available Adafruit, Arduino and PJRC libraries.  Charles and Barb continue their work with the DX FT8 project [7], another Pocket FT8 derivative.  I am indebted to tips from now-forgotten bloggers (Hans and others) for optimizing the phase noise performance from the Si5351, optimizing the sensitivity of the Si4735 receiver, combined RF/AF/digital PCB design guidelines, and getting the most from the Teensy 4.1 MCU.  With regard to the Si4735, I cannot overemphasize the importance of good PCB design and isolating the chip on its own I2C bus as the Si4735 seems quite noise-sensitive.</w:t>
       </w:r>
     </w:p>
     <w:p>
@@ -3547,7 +3054,7 @@
         <w:rPr>
           <w:rStyle w:val="FootnoteCharacters"/>
         </w:rPr>
-        <w:t></w:t>
+        <w:t></w:t>
       </w:r>
     </w:p>
     <w:p>
@@ -3587,23 +3094,7 @@
           <w:sz w:val="16"/>
           <w:szCs w:val="16"/>
         </w:rPr>
-        <w:t xml:space="preserve">).  The many nearby SOTA and POTA sites </w:t>
-      </w:r>
-      <w:r>
-        <w:rPr>
-          <w:color w:val="000000"/>
-          <w:sz w:val="16"/>
-          <w:szCs w:val="16"/>
-        </w:rPr>
-        <w:t>remain</w:t>
-      </w:r>
-      <w:r>
-        <w:rPr>
-          <w:color w:val="000000"/>
-          <w:sz w:val="16"/>
-          <w:szCs w:val="16"/>
-        </w:rPr>
-        <w:t xml:space="preserve"> an inspiration for this project.</w:t>
+        <w:t>).  The many nearby SOTA and POTA sites remain an inspiration for this project.</w:t>
       </w:r>
     </w:p>
   </w:footnote>

</xml_diff>